<commit_message>
abgabe fertig ? hoffentlich
</commit_message>
<xml_diff>
--- a/README.docx
+++ b/README.docx
@@ -3,6 +3,12 @@
 <w:document xmlns:wpc="http://schemas.microsoft.com/office/word/2010/wordprocessingCanvas" xmlns:cx="http://schemas.microsoft.com/office/drawing/2014/chartex" xmlns:cx1="http://schemas.microsoft.com/office/drawing/2015/9/8/chartex" xmlns:cx2="http://schemas.microsoft.com/office/drawing/2015/10/21/chartex" xmlns:cx3="http://schemas.microsoft.com/office/drawing/2016/5/9/chartex" xmlns:cx4="http://schemas.microsoft.com/office/drawing/2016/5/10/chartex" xmlns:cx5="http://schemas.microsoft.com/office/drawing/2016/5/11/chartex" xmlns:cx6="http://schemas.microsoft.com/office/drawing/2016/5/12/chartex" xmlns:cx7="http://schemas.microsoft.com/office/drawing/2016/5/13/chartex" xmlns:cx8="http://schemas.microsoft.com/office/drawing/2016/5/14/chartex" xmlns:mc="http://schemas.openxmlformats.org/markup-compatibility/2006" xmlns:aink="http://schemas.microsoft.com/office/drawing/2016/ink" xmlns:am3d="http://schemas.microsoft.com/office/drawing/2017/model3d" xmlns:o="urn:schemas-microsoft-com:office:office" xmlns:oel="http://schemas.microsoft.com/office/2019/extlst" xmlns:r="http://schemas.openxmlformats.org/officeDocument/2006/relationships" xmlns:m="http://schemas.openxmlformats.org/officeDocument/2006/math" xmlns:v="urn:schemas-microsoft-com:vml" xmlns:wp14="http://schemas.microsoft.com/office/word/2010/wordprocessingDrawing" xmlns:wp="http://schemas.openxmlformats.org/drawingml/2006/wordprocessingDrawing" xmlns:w10="urn:schemas-microsoft-com:office:word" xmlns:w="http://schemas.openxmlformats.org/wordprocessingml/2006/main" xmlns:w14="http://schemas.microsoft.com/office/word/2010/wordml" xmlns:w15="http://schemas.microsoft.com/office/word/2012/wordml" xmlns:w16cex="http://schemas.microsoft.com/office/word/2018/wordml/cex" xmlns:w16cid="http://schemas.microsoft.com/office/word/2016/wordml/cid" xmlns:w16="http://schemas.microsoft.com/office/word/2018/wordml" xmlns:w16sdtdh="http://schemas.microsoft.com/office/word/2020/wordml/sdtdatahash" xmlns:w16se="http://schemas.microsoft.com/office/word/2015/wordml/symex" xmlns:wpg="http://schemas.microsoft.com/office/word/2010/wordprocessingGroup" xmlns:wpi="http://schemas.microsoft.com/office/word/2010/wordprocessingInk" xmlns:wne="http://schemas.microsoft.com/office/word/2006/wordml" xmlns:wps="http://schemas.microsoft.com/office/word/2010/wordprocessingShape" mc:Ignorable="w14 w15 w16se w16cid w16 w16cex w16sdtdh wp14">
   <w:body>
     <w:p>
+      <w:pPr>
+        <w:rPr>
+          <w:sz w:val="24"/>
+          <w:szCs w:val="24"/>
+        </w:rPr>
+      </w:pPr>
       <w:r>
         <w:rPr>
           <w:b/>
@@ -19,11 +25,20 @@
         <w:jc w:val="center"/>
         <w:rPr>
           <w:rFonts w:ascii="Consolas" w:hAnsi="Consolas"/>
-        </w:rPr>
-      </w:pPr>
-      <w:r>
-        <w:rPr>
-          <w:rFonts w:ascii="Consolas" w:hAnsi="Consolas"/>
+          <w:b/>
+          <w:bCs/>
+          <w:sz w:val="28"/>
+          <w:szCs w:val="28"/>
+        </w:rPr>
+      </w:pPr>
+      <w:r>
+        <w:rPr>
+          <w:rFonts w:ascii="Consolas" w:hAnsi="Consolas"/>
+          <w:b/>
+          <w:bCs/>
+          <w:sz w:val="28"/>
+          <w:szCs w:val="28"/>
+          <w:highlight w:val="yellow"/>
         </w:rPr>
         <w:t>Programmierabgabe 1 - Gruppe 5</w:t>
       </w:r>
@@ -33,11 +48,15 @@
         <w:jc w:val="center"/>
         <w:rPr>
           <w:rFonts w:ascii="Consolas" w:hAnsi="Consolas"/>
-        </w:rPr>
-      </w:pPr>
-      <w:r>
-        <w:rPr>
-          <w:rFonts w:ascii="Consolas" w:hAnsi="Consolas"/>
+          <w:sz w:val="24"/>
+          <w:szCs w:val="24"/>
+        </w:rPr>
+      </w:pPr>
+      <w:r>
+        <w:rPr>
+          <w:rFonts w:ascii="Consolas" w:hAnsi="Consolas"/>
+          <w:sz w:val="24"/>
+          <w:szCs w:val="24"/>
         </w:rPr>
         <w:t xml:space="preserve">Klassifikation von Hunderassen mit </w:t>
       </w:r>
@@ -45,6 +64,8 @@
       <w:r>
         <w:rPr>
           <w:rFonts w:ascii="Consolas" w:hAnsi="Consolas"/>
+          <w:sz w:val="24"/>
+          <w:szCs w:val="24"/>
         </w:rPr>
         <w:t>Scikit</w:t>
       </w:r>
@@ -52,6 +73,8 @@
       <w:r>
         <w:rPr>
           <w:rFonts w:ascii="Consolas" w:hAnsi="Consolas"/>
+          <w:sz w:val="24"/>
+          <w:szCs w:val="24"/>
         </w:rPr>
         <w:t xml:space="preserve"> </w:t>
       </w:r>
@@ -59,6 +82,8 @@
       <w:r>
         <w:rPr>
           <w:rFonts w:ascii="Consolas" w:hAnsi="Consolas"/>
+          <w:sz w:val="24"/>
+          <w:szCs w:val="24"/>
         </w:rPr>
         <w:t>Learn</w:t>
       </w:r>
@@ -74,6 +99,8 @@
       <w:r>
         <w:rPr>
           <w:rFonts w:ascii="Consolas" w:hAnsi="Consolas"/>
+          <w:sz w:val="24"/>
+          <w:szCs w:val="24"/>
         </w:rPr>
         <w:t xml:space="preserve">Verwendung eine SVM mit Radial Basis </w:t>
       </w:r>
@@ -81,6 +108,8 @@
       <w:r>
         <w:rPr>
           <w:rFonts w:ascii="Consolas" w:hAnsi="Consolas"/>
+          <w:sz w:val="24"/>
+          <w:szCs w:val="24"/>
         </w:rPr>
         <w:t>Function</w:t>
       </w:r>
@@ -88,6 +117,8 @@
       <w:r>
         <w:rPr>
           <w:rFonts w:ascii="Consolas" w:hAnsi="Consolas"/>
+          <w:sz w:val="24"/>
+          <w:szCs w:val="24"/>
         </w:rPr>
         <w:t xml:space="preserve"> Kernel.</w:t>
       </w:r>
@@ -159,38 +190,22 @@
         </w:rPr>
         <w:t xml:space="preserve">Ausführbares Jupiter Notebook : </w:t>
       </w:r>
-      <w:proofErr w:type="spellStart"/>
-      <w:r>
-        <w:rPr>
-          <w:rFonts w:ascii="Consolas" w:hAnsi="Consolas"/>
-          <w:b/>
-          <w:bCs/>
-        </w:rPr>
-        <w:t>hunde.</w:t>
-      </w:r>
-      <w:r>
-        <w:rPr>
-          <w:rFonts w:ascii="Consolas" w:hAnsi="Consolas"/>
-          <w:b/>
-          <w:bCs/>
-        </w:rPr>
-        <w:t>ip</w:t>
-      </w:r>
-      <w:r>
-        <w:rPr>
-          <w:rFonts w:ascii="Consolas" w:hAnsi="Consolas"/>
-          <w:b/>
-          <w:bCs/>
-        </w:rPr>
-        <w:t>ynb</w:t>
-      </w:r>
-      <w:proofErr w:type="spellEnd"/>
-    </w:p>
-    <w:p>
-      <w:pPr>
-        <w:rPr>
-          <w:rFonts w:ascii="Consolas" w:hAnsi="Consolas"/>
-          <w:lang w:val="en-US"/>
+      <w:r>
+        <w:rPr>
+          <w:rFonts w:ascii="Consolas" w:hAnsi="Consolas"/>
+          <w:b/>
+          <w:bCs/>
+        </w:rPr>
+        <w:t>hunde_Aufgabe1.ipynb</w:t>
+      </w:r>
+    </w:p>
+    <w:p>
+      <w:pPr>
+        <w:jc w:val="center"/>
+        <w:rPr>
+          <w:rFonts w:ascii="Consolas" w:hAnsi="Consolas"/>
+          <w:b/>
+          <w:bCs/>
         </w:rPr>
       </w:pPr>
       <w:r>
@@ -198,66 +213,35 @@
           <w:rFonts w:ascii="Consolas" w:hAnsi="Consolas"/>
         </w:rPr>
         <w:br/>
+      </w:r>
+      <w:r>
+        <w:rPr>
+          <w:rFonts w:ascii="Consolas" w:hAnsi="Consolas"/>
+          <w:b/>
+          <w:bCs/>
+          <w:color w:val="000000" w:themeColor="text1"/>
+        </w:rPr>
         <w:t>Zip-File einfach auspacken</w:t>
       </w:r>
       <w:r>
         <w:rPr>
           <w:rFonts w:ascii="Consolas" w:hAnsi="Consolas"/>
-        </w:rPr>
-        <w:t xml:space="preserve">. </w:t>
-      </w:r>
-      <w:proofErr w:type="spellStart"/>
-      <w:r>
-        <w:rPr>
-          <w:rFonts w:ascii="Consolas" w:hAnsi="Consolas"/>
-          <w:lang w:val="en-US"/>
-        </w:rPr>
-        <w:t>Datei</w:t>
-      </w:r>
-      <w:proofErr w:type="spellEnd"/>
-      <w:r>
-        <w:rPr>
-          <w:rFonts w:ascii="Consolas" w:hAnsi="Consolas"/>
-          <w:lang w:val="en-US"/>
-        </w:rPr>
-        <w:t xml:space="preserve"> und </w:t>
-      </w:r>
-      <w:proofErr w:type="spellStart"/>
-      <w:r>
-        <w:rPr>
-          <w:rFonts w:ascii="Consolas" w:hAnsi="Consolas"/>
-          <w:lang w:val="en-US"/>
-        </w:rPr>
-        <w:t>Ordner</w:t>
-      </w:r>
-      <w:proofErr w:type="spellEnd"/>
-      <w:r>
-        <w:rPr>
-          <w:rFonts w:ascii="Consolas" w:hAnsi="Consolas"/>
-          <w:lang w:val="en-US"/>
-        </w:rPr>
-        <w:t xml:space="preserve"> </w:t>
-      </w:r>
-      <w:proofErr w:type="spellStart"/>
-      <w:r>
-        <w:rPr>
-          <w:rFonts w:ascii="Consolas" w:hAnsi="Consolas"/>
-          <w:lang w:val="en-US"/>
-        </w:rPr>
-        <w:t>Struktur</w:t>
-      </w:r>
-      <w:proofErr w:type="spellEnd"/>
-      <w:r>
-        <w:rPr>
-          <w:rFonts w:ascii="Consolas" w:hAnsi="Consolas"/>
-          <w:lang w:val="en-US"/>
-        </w:rPr>
-        <w:t>:</w:t>
-      </w:r>
-      <w:r>
-        <w:rPr>
-          <w:rFonts w:ascii="Consolas" w:hAnsi="Consolas"/>
-          <w:lang w:val="en-US"/>
+          <w:b/>
+          <w:bCs/>
+          <w:color w:val="000000" w:themeColor="text1"/>
+        </w:rPr>
+        <w:t>. Datei und Ordner Struktur:</w:t>
+      </w:r>
+    </w:p>
+    <w:p>
+      <w:pPr>
+        <w:rPr>
+          <w:rFonts w:ascii="Consolas" w:hAnsi="Consolas"/>
+        </w:rPr>
+      </w:pPr>
+      <w:r>
+        <w:rPr>
+          <w:rFonts w:ascii="Consolas" w:hAnsi="Consolas"/>
         </w:rPr>
         <w:br/>
       </w:r>
@@ -266,26 +250,34 @@
           <w:rFonts w:ascii="Consolas" w:hAnsi="Consolas"/>
           <w:sz w:val="18"/>
           <w:szCs w:val="18"/>
-          <w:lang w:val="en-US"/>
-        </w:rPr>
-        <w:t>.\annotation\Annotation</w:t>
-      </w:r>
-      <w:r>
-        <w:rPr>
-          <w:rFonts w:ascii="Consolas" w:hAnsi="Consolas"/>
-          <w:sz w:val="18"/>
-          <w:szCs w:val="18"/>
-          <w:lang w:val="en-US"/>
+        </w:rPr>
+        <w:t>.\</w:t>
+      </w:r>
+      <w:proofErr w:type="spellStart"/>
+      <w:r>
+        <w:rPr>
+          <w:rFonts w:ascii="Consolas" w:hAnsi="Consolas"/>
+          <w:sz w:val="18"/>
+          <w:szCs w:val="18"/>
+        </w:rPr>
+        <w:t>annotation</w:t>
+      </w:r>
+      <w:proofErr w:type="spellEnd"/>
+      <w:r>
+        <w:rPr>
+          <w:rFonts w:ascii="Consolas" w:hAnsi="Consolas"/>
+          <w:sz w:val="18"/>
+          <w:szCs w:val="18"/>
+        </w:rPr>
+        <w:t>\Annotation</w:t>
+      </w:r>
+      <w:r>
+        <w:rPr>
+          <w:rFonts w:ascii="Consolas" w:hAnsi="Consolas"/>
+          <w:sz w:val="18"/>
+          <w:szCs w:val="18"/>
         </w:rPr>
         <w:br/>
-      </w:r>
-      <w:r>
-        <w:rPr>
-          <w:rFonts w:ascii="Consolas" w:hAnsi="Consolas"/>
-          <w:sz w:val="18"/>
-          <w:szCs w:val="18"/>
-          <w:lang w:val="en-US"/>
-        </w:rPr>
         <w:t>.\annotation\Annotation\n02091467-Norwegian_elkhound</w:t>
       </w:r>
       <w:r>
@@ -293,7 +285,6 @@
           <w:rFonts w:ascii="Consolas" w:hAnsi="Consolas"/>
           <w:sz w:val="18"/>
           <w:szCs w:val="18"/>
-          <w:lang w:val="en-US"/>
         </w:rPr>
         <w:t>\</w:t>
       </w:r>
@@ -304,7 +295,6 @@
           <w:iCs/>
           <w:sz w:val="18"/>
           <w:szCs w:val="18"/>
-          <w:lang w:val="en-US"/>
         </w:rPr>
         <w:t>annotionfiles</w:t>
       </w:r>
@@ -313,25 +303,33 @@
           <w:rFonts w:ascii="Consolas" w:hAnsi="Consolas"/>
           <w:sz w:val="18"/>
           <w:szCs w:val="18"/>
-          <w:lang w:val="en-US"/>
         </w:rPr>
         <w:br/>
-      </w:r>
-      <w:r>
-        <w:rPr>
-          <w:rFonts w:ascii="Consolas" w:hAnsi="Consolas"/>
-          <w:sz w:val="18"/>
-          <w:szCs w:val="18"/>
-          <w:lang w:val="en-US"/>
-        </w:rPr>
-        <w:t>.\annotation\Annotation\n02095889-Sealyham_terrier</w:t>
-      </w:r>
-      <w:r>
-        <w:rPr>
-          <w:rFonts w:ascii="Consolas" w:hAnsi="Consolas"/>
-          <w:sz w:val="18"/>
-          <w:szCs w:val="18"/>
-          <w:lang w:val="en-US"/>
+        <w:t>.\</w:t>
+      </w:r>
+      <w:proofErr w:type="spellStart"/>
+      <w:r>
+        <w:rPr>
+          <w:rFonts w:ascii="Consolas" w:hAnsi="Consolas"/>
+          <w:sz w:val="18"/>
+          <w:szCs w:val="18"/>
+        </w:rPr>
+        <w:t>annotation</w:t>
+      </w:r>
+      <w:proofErr w:type="spellEnd"/>
+      <w:r>
+        <w:rPr>
+          <w:rFonts w:ascii="Consolas" w:hAnsi="Consolas"/>
+          <w:sz w:val="18"/>
+          <w:szCs w:val="18"/>
+        </w:rPr>
+        <w:t>\Annotation\n02095889-Sealyham_terrier</w:t>
+      </w:r>
+      <w:r>
+        <w:rPr>
+          <w:rFonts w:ascii="Consolas" w:hAnsi="Consolas"/>
+          <w:sz w:val="18"/>
+          <w:szCs w:val="18"/>
         </w:rPr>
         <w:t>\</w:t>
       </w:r>
@@ -343,7 +341,6 @@
           <w:iCs/>
           <w:sz w:val="18"/>
           <w:szCs w:val="18"/>
-          <w:lang w:val="en-US"/>
         </w:rPr>
         <w:t>annotionfiles</w:t>
       </w:r>
@@ -353,25 +350,33 @@
           <w:rFonts w:ascii="Consolas" w:hAnsi="Consolas"/>
           <w:sz w:val="18"/>
           <w:szCs w:val="18"/>
-          <w:lang w:val="en-US"/>
         </w:rPr>
         <w:br/>
-      </w:r>
-      <w:r>
-        <w:rPr>
-          <w:rFonts w:ascii="Consolas" w:hAnsi="Consolas"/>
-          <w:sz w:val="18"/>
-          <w:szCs w:val="18"/>
-          <w:lang w:val="en-US"/>
-        </w:rPr>
-        <w:t>.\annotation\Annotation\n02100583-vizsla</w:t>
-      </w:r>
-      <w:r>
-        <w:rPr>
-          <w:rFonts w:ascii="Consolas" w:hAnsi="Consolas"/>
-          <w:sz w:val="18"/>
-          <w:szCs w:val="18"/>
-          <w:lang w:val="en-US"/>
+        <w:t>.\</w:t>
+      </w:r>
+      <w:proofErr w:type="spellStart"/>
+      <w:r>
+        <w:rPr>
+          <w:rFonts w:ascii="Consolas" w:hAnsi="Consolas"/>
+          <w:sz w:val="18"/>
+          <w:szCs w:val="18"/>
+        </w:rPr>
+        <w:t>annotation</w:t>
+      </w:r>
+      <w:proofErr w:type="spellEnd"/>
+      <w:r>
+        <w:rPr>
+          <w:rFonts w:ascii="Consolas" w:hAnsi="Consolas"/>
+          <w:sz w:val="18"/>
+          <w:szCs w:val="18"/>
+        </w:rPr>
+        <w:t>\Annotation\n02100583-vizsla</w:t>
+      </w:r>
+      <w:r>
+        <w:rPr>
+          <w:rFonts w:ascii="Consolas" w:hAnsi="Consolas"/>
+          <w:sz w:val="18"/>
+          <w:szCs w:val="18"/>
         </w:rPr>
         <w:t>\</w:t>
       </w:r>
@@ -383,7 +388,6 @@
           <w:iCs/>
           <w:sz w:val="18"/>
           <w:szCs w:val="18"/>
-          <w:lang w:val="en-US"/>
         </w:rPr>
         <w:t>annotionfiles</w:t>
       </w:r>
@@ -393,17 +397,8 @@
           <w:rFonts w:ascii="Consolas" w:hAnsi="Consolas"/>
           <w:sz w:val="18"/>
           <w:szCs w:val="18"/>
-          <w:lang w:val="en-US"/>
         </w:rPr>
         <w:br/>
-      </w:r>
-      <w:r>
-        <w:rPr>
-          <w:rFonts w:ascii="Consolas" w:hAnsi="Consolas"/>
-          <w:sz w:val="18"/>
-          <w:szCs w:val="18"/>
-          <w:lang w:val="en-US"/>
-        </w:rPr>
         <w:t>.\annotation\Annotation\n02102973-Irish_water_spaniel</w:t>
       </w:r>
       <w:r>
@@ -411,7 +406,6 @@
           <w:rFonts w:ascii="Consolas" w:hAnsi="Consolas"/>
           <w:sz w:val="18"/>
           <w:szCs w:val="18"/>
-          <w:lang w:val="en-US"/>
         </w:rPr>
         <w:t>\</w:t>
       </w:r>
@@ -422,7 +416,6 @@
           <w:iCs/>
           <w:sz w:val="18"/>
           <w:szCs w:val="18"/>
-          <w:lang w:val="en-US"/>
         </w:rPr>
         <w:t>annotionfiles</w:t>
       </w:r>
@@ -431,25 +424,33 @@
           <w:rFonts w:ascii="Consolas" w:hAnsi="Consolas"/>
           <w:sz w:val="18"/>
           <w:szCs w:val="18"/>
-          <w:lang w:val="en-US"/>
         </w:rPr>
         <w:br/>
-      </w:r>
-      <w:r>
-        <w:rPr>
-          <w:rFonts w:ascii="Consolas" w:hAnsi="Consolas"/>
-          <w:sz w:val="18"/>
-          <w:szCs w:val="18"/>
-          <w:lang w:val="en-US"/>
-        </w:rPr>
-        <w:t>.\annotation\Annotation\n02105056-groenendael</w:t>
-      </w:r>
-      <w:r>
-        <w:rPr>
-          <w:rFonts w:ascii="Consolas" w:hAnsi="Consolas"/>
-          <w:sz w:val="18"/>
-          <w:szCs w:val="18"/>
-          <w:lang w:val="en-US"/>
+        <w:t>.\</w:t>
+      </w:r>
+      <w:proofErr w:type="spellStart"/>
+      <w:r>
+        <w:rPr>
+          <w:rFonts w:ascii="Consolas" w:hAnsi="Consolas"/>
+          <w:sz w:val="18"/>
+          <w:szCs w:val="18"/>
+        </w:rPr>
+        <w:t>annotation</w:t>
+      </w:r>
+      <w:proofErr w:type="spellEnd"/>
+      <w:r>
+        <w:rPr>
+          <w:rFonts w:ascii="Consolas" w:hAnsi="Consolas"/>
+          <w:sz w:val="18"/>
+          <w:szCs w:val="18"/>
+        </w:rPr>
+        <w:t>\Annotation\n02105056-groenendael</w:t>
+      </w:r>
+      <w:r>
+        <w:rPr>
+          <w:rFonts w:ascii="Consolas" w:hAnsi="Consolas"/>
+          <w:sz w:val="18"/>
+          <w:szCs w:val="18"/>
         </w:rPr>
         <w:t>\</w:t>
       </w:r>
@@ -461,7 +462,6 @@
           <w:iCs/>
           <w:sz w:val="18"/>
           <w:szCs w:val="18"/>
-          <w:lang w:val="en-US"/>
         </w:rPr>
         <w:t>annotionfiles</w:t>
       </w:r>
@@ -471,46 +471,64 @@
           <w:rFonts w:ascii="Consolas" w:hAnsi="Consolas"/>
           <w:sz w:val="18"/>
           <w:szCs w:val="18"/>
-          <w:lang w:val="en-US"/>
         </w:rPr>
         <w:br/>
-      </w:r>
-      <w:r>
-        <w:rPr>
-          <w:rFonts w:ascii="Consolas" w:hAnsi="Consolas"/>
-          <w:sz w:val="18"/>
-          <w:szCs w:val="18"/>
-          <w:lang w:val="en-US"/>
-        </w:rPr>
-        <w:t>.\images\Images</w:t>
-      </w:r>
-      <w:r>
-        <w:rPr>
-          <w:rFonts w:ascii="Consolas" w:hAnsi="Consolas"/>
-          <w:sz w:val="18"/>
-          <w:szCs w:val="18"/>
-          <w:lang w:val="en-US"/>
+        <w:t>.\</w:t>
+      </w:r>
+      <w:proofErr w:type="spellStart"/>
+      <w:r>
+        <w:rPr>
+          <w:rFonts w:ascii="Consolas" w:hAnsi="Consolas"/>
+          <w:sz w:val="18"/>
+          <w:szCs w:val="18"/>
+        </w:rPr>
+        <w:t>images</w:t>
+      </w:r>
+      <w:proofErr w:type="spellEnd"/>
+      <w:r>
+        <w:rPr>
+          <w:rFonts w:ascii="Consolas" w:hAnsi="Consolas"/>
+          <w:sz w:val="18"/>
+          <w:szCs w:val="18"/>
+        </w:rPr>
+        <w:t>\Images</w:t>
+      </w:r>
+      <w:r>
+        <w:rPr>
+          <w:rFonts w:ascii="Consolas" w:hAnsi="Consolas"/>
+          <w:sz w:val="18"/>
+          <w:szCs w:val="18"/>
         </w:rPr>
         <w:br/>
-      </w:r>
-      <w:r>
-        <w:rPr>
-          <w:rFonts w:ascii="Consolas" w:hAnsi="Consolas"/>
-          <w:sz w:val="18"/>
-          <w:szCs w:val="18"/>
-          <w:lang w:val="en-US"/>
-        </w:rPr>
-        <w:t>.\images\Images\n02091467-Norwegian_elkhound</w:t>
-      </w:r>
-      <w:r>
-        <w:rPr>
-          <w:rFonts w:ascii="Consolas" w:hAnsi="Consolas"/>
-          <w:sz w:val="18"/>
-          <w:szCs w:val="18"/>
-          <w:lang w:val="en-US"/>
+        <w:t>.\</w:t>
+      </w:r>
+      <w:proofErr w:type="spellStart"/>
+      <w:r>
+        <w:rPr>
+          <w:rFonts w:ascii="Consolas" w:hAnsi="Consolas"/>
+          <w:sz w:val="18"/>
+          <w:szCs w:val="18"/>
+        </w:rPr>
+        <w:t>images</w:t>
+      </w:r>
+      <w:proofErr w:type="spellEnd"/>
+      <w:r>
+        <w:rPr>
+          <w:rFonts w:ascii="Consolas" w:hAnsi="Consolas"/>
+          <w:sz w:val="18"/>
+          <w:szCs w:val="18"/>
+        </w:rPr>
+        <w:t>\Images\n02091467-Norwegian_elkhound</w:t>
+      </w:r>
+      <w:r>
+        <w:rPr>
+          <w:rFonts w:ascii="Consolas" w:hAnsi="Consolas"/>
+          <w:sz w:val="18"/>
+          <w:szCs w:val="18"/>
         </w:rPr>
         <w:t>\</w:t>
       </w:r>
+      <w:proofErr w:type="spellStart"/>
       <w:r>
         <w:rPr>
           <w:rFonts w:ascii="Consolas" w:hAnsi="Consolas"/>
@@ -518,37 +536,46 @@
           <w:iCs/>
           <w:sz w:val="18"/>
           <w:szCs w:val="18"/>
-          <w:lang w:val="en-US"/>
         </w:rPr>
         <w:t>images</w:t>
       </w:r>
-      <w:r>
-        <w:rPr>
-          <w:rFonts w:ascii="Consolas" w:hAnsi="Consolas"/>
-          <w:sz w:val="18"/>
-          <w:szCs w:val="18"/>
-          <w:lang w:val="en-US"/>
+      <w:proofErr w:type="spellEnd"/>
+      <w:r>
+        <w:rPr>
+          <w:rFonts w:ascii="Consolas" w:hAnsi="Consolas"/>
+          <w:sz w:val="18"/>
+          <w:szCs w:val="18"/>
         </w:rPr>
         <w:br/>
-      </w:r>
-      <w:r>
-        <w:rPr>
-          <w:rFonts w:ascii="Consolas" w:hAnsi="Consolas"/>
-          <w:sz w:val="18"/>
-          <w:szCs w:val="18"/>
-          <w:lang w:val="en-US"/>
-        </w:rPr>
-        <w:t>.\images\Images\n02095889-Sealyham_terrier</w:t>
-      </w:r>
-      <w:r>
-        <w:rPr>
-          <w:rFonts w:ascii="Consolas" w:hAnsi="Consolas"/>
-          <w:sz w:val="18"/>
-          <w:szCs w:val="18"/>
-          <w:lang w:val="en-US"/>
+        <w:t>.\</w:t>
+      </w:r>
+      <w:proofErr w:type="spellStart"/>
+      <w:r>
+        <w:rPr>
+          <w:rFonts w:ascii="Consolas" w:hAnsi="Consolas"/>
+          <w:sz w:val="18"/>
+          <w:szCs w:val="18"/>
+        </w:rPr>
+        <w:t>images</w:t>
+      </w:r>
+      <w:proofErr w:type="spellEnd"/>
+      <w:r>
+        <w:rPr>
+          <w:rFonts w:ascii="Consolas" w:hAnsi="Consolas"/>
+          <w:sz w:val="18"/>
+          <w:szCs w:val="18"/>
+        </w:rPr>
+        <w:t>\Images\n02095889-Sealyham_terrier</w:t>
+      </w:r>
+      <w:r>
+        <w:rPr>
+          <w:rFonts w:ascii="Consolas" w:hAnsi="Consolas"/>
+          <w:sz w:val="18"/>
+          <w:szCs w:val="18"/>
         </w:rPr>
         <w:t>\</w:t>
       </w:r>
+      <w:proofErr w:type="spellStart"/>
       <w:r>
         <w:rPr>
           <w:rFonts w:ascii="Consolas" w:hAnsi="Consolas"/>
@@ -556,37 +583,46 @@
           <w:iCs/>
           <w:sz w:val="18"/>
           <w:szCs w:val="18"/>
-          <w:lang w:val="en-US"/>
         </w:rPr>
         <w:t>images</w:t>
       </w:r>
-      <w:r>
-        <w:rPr>
-          <w:rFonts w:ascii="Consolas" w:hAnsi="Consolas"/>
-          <w:sz w:val="18"/>
-          <w:szCs w:val="18"/>
-          <w:lang w:val="en-US"/>
+      <w:proofErr w:type="spellEnd"/>
+      <w:r>
+        <w:rPr>
+          <w:rFonts w:ascii="Consolas" w:hAnsi="Consolas"/>
+          <w:sz w:val="18"/>
+          <w:szCs w:val="18"/>
         </w:rPr>
         <w:br/>
-      </w:r>
-      <w:r>
-        <w:rPr>
-          <w:rFonts w:ascii="Consolas" w:hAnsi="Consolas"/>
-          <w:sz w:val="18"/>
-          <w:szCs w:val="18"/>
-          <w:lang w:val="en-US"/>
-        </w:rPr>
-        <w:t>.\images\Images\n02100583-vizsla</w:t>
-      </w:r>
-      <w:r>
-        <w:rPr>
-          <w:rFonts w:ascii="Consolas" w:hAnsi="Consolas"/>
-          <w:sz w:val="18"/>
-          <w:szCs w:val="18"/>
-          <w:lang w:val="en-US"/>
+        <w:t>.\</w:t>
+      </w:r>
+      <w:proofErr w:type="spellStart"/>
+      <w:r>
+        <w:rPr>
+          <w:rFonts w:ascii="Consolas" w:hAnsi="Consolas"/>
+          <w:sz w:val="18"/>
+          <w:szCs w:val="18"/>
+        </w:rPr>
+        <w:t>images</w:t>
+      </w:r>
+      <w:proofErr w:type="spellEnd"/>
+      <w:r>
+        <w:rPr>
+          <w:rFonts w:ascii="Consolas" w:hAnsi="Consolas"/>
+          <w:sz w:val="18"/>
+          <w:szCs w:val="18"/>
+        </w:rPr>
+        <w:t>\Images\n02100583-vizsla</w:t>
+      </w:r>
+      <w:r>
+        <w:rPr>
+          <w:rFonts w:ascii="Consolas" w:hAnsi="Consolas"/>
+          <w:sz w:val="18"/>
+          <w:szCs w:val="18"/>
         </w:rPr>
         <w:t>\</w:t>
       </w:r>
+      <w:proofErr w:type="spellStart"/>
       <w:r>
         <w:rPr>
           <w:rFonts w:ascii="Consolas" w:hAnsi="Consolas"/>
@@ -594,37 +630,46 @@
           <w:iCs/>
           <w:sz w:val="18"/>
           <w:szCs w:val="18"/>
-          <w:lang w:val="en-US"/>
         </w:rPr>
         <w:t>images</w:t>
       </w:r>
-      <w:r>
-        <w:rPr>
-          <w:rFonts w:ascii="Consolas" w:hAnsi="Consolas"/>
-          <w:sz w:val="18"/>
-          <w:szCs w:val="18"/>
-          <w:lang w:val="en-US"/>
+      <w:proofErr w:type="spellEnd"/>
+      <w:r>
+        <w:rPr>
+          <w:rFonts w:ascii="Consolas" w:hAnsi="Consolas"/>
+          <w:sz w:val="18"/>
+          <w:szCs w:val="18"/>
         </w:rPr>
         <w:br/>
-      </w:r>
-      <w:r>
-        <w:rPr>
-          <w:rFonts w:ascii="Consolas" w:hAnsi="Consolas"/>
-          <w:sz w:val="18"/>
-          <w:szCs w:val="18"/>
-          <w:lang w:val="en-US"/>
-        </w:rPr>
-        <w:t>.\images\Images\n02102973-Irish_water_spaniel</w:t>
-      </w:r>
-      <w:r>
-        <w:rPr>
-          <w:rFonts w:ascii="Consolas" w:hAnsi="Consolas"/>
-          <w:sz w:val="18"/>
-          <w:szCs w:val="18"/>
-          <w:lang w:val="en-US"/>
+        <w:t>.\</w:t>
+      </w:r>
+      <w:proofErr w:type="spellStart"/>
+      <w:r>
+        <w:rPr>
+          <w:rFonts w:ascii="Consolas" w:hAnsi="Consolas"/>
+          <w:sz w:val="18"/>
+          <w:szCs w:val="18"/>
+        </w:rPr>
+        <w:t>images</w:t>
+      </w:r>
+      <w:proofErr w:type="spellEnd"/>
+      <w:r>
+        <w:rPr>
+          <w:rFonts w:ascii="Consolas" w:hAnsi="Consolas"/>
+          <w:sz w:val="18"/>
+          <w:szCs w:val="18"/>
+        </w:rPr>
+        <w:t>\Images\n02102973-Irish_water_spaniel</w:t>
+      </w:r>
+      <w:r>
+        <w:rPr>
+          <w:rFonts w:ascii="Consolas" w:hAnsi="Consolas"/>
+          <w:sz w:val="18"/>
+          <w:szCs w:val="18"/>
         </w:rPr>
         <w:t>\</w:t>
       </w:r>
+      <w:proofErr w:type="spellStart"/>
       <w:r>
         <w:rPr>
           <w:rFonts w:ascii="Consolas" w:hAnsi="Consolas"/>
@@ -632,37 +677,46 @@
           <w:iCs/>
           <w:sz w:val="18"/>
           <w:szCs w:val="18"/>
-          <w:lang w:val="en-US"/>
         </w:rPr>
         <w:t>images</w:t>
       </w:r>
-      <w:r>
-        <w:rPr>
-          <w:rFonts w:ascii="Consolas" w:hAnsi="Consolas"/>
-          <w:sz w:val="18"/>
-          <w:szCs w:val="18"/>
-          <w:lang w:val="en-US"/>
+      <w:proofErr w:type="spellEnd"/>
+      <w:r>
+        <w:rPr>
+          <w:rFonts w:ascii="Consolas" w:hAnsi="Consolas"/>
+          <w:sz w:val="18"/>
+          <w:szCs w:val="18"/>
         </w:rPr>
         <w:br/>
-      </w:r>
-      <w:r>
-        <w:rPr>
-          <w:rFonts w:ascii="Consolas" w:hAnsi="Consolas"/>
-          <w:sz w:val="18"/>
-          <w:szCs w:val="18"/>
-          <w:lang w:val="en-US"/>
-        </w:rPr>
-        <w:t>.\images\Images\n02105056-groenendael</w:t>
-      </w:r>
-      <w:r>
-        <w:rPr>
-          <w:rFonts w:ascii="Consolas" w:hAnsi="Consolas"/>
-          <w:sz w:val="18"/>
-          <w:szCs w:val="18"/>
-          <w:lang w:val="en-US"/>
+        <w:t>.\</w:t>
+      </w:r>
+      <w:proofErr w:type="spellStart"/>
+      <w:r>
+        <w:rPr>
+          <w:rFonts w:ascii="Consolas" w:hAnsi="Consolas"/>
+          <w:sz w:val="18"/>
+          <w:szCs w:val="18"/>
+        </w:rPr>
+        <w:t>images</w:t>
+      </w:r>
+      <w:proofErr w:type="spellEnd"/>
+      <w:r>
+        <w:rPr>
+          <w:rFonts w:ascii="Consolas" w:hAnsi="Consolas"/>
+          <w:sz w:val="18"/>
+          <w:szCs w:val="18"/>
+        </w:rPr>
+        <w:t>\Images\n02105056-groenendael</w:t>
+      </w:r>
+      <w:r>
+        <w:rPr>
+          <w:rFonts w:ascii="Consolas" w:hAnsi="Consolas"/>
+          <w:sz w:val="18"/>
+          <w:szCs w:val="18"/>
         </w:rPr>
         <w:t>\</w:t>
       </w:r>
+      <w:proofErr w:type="spellStart"/>
       <w:r>
         <w:rPr>
           <w:rFonts w:ascii="Consolas" w:hAnsi="Consolas"/>
@@ -670,45 +724,53 @@
           <w:iCs/>
           <w:sz w:val="18"/>
           <w:szCs w:val="18"/>
-          <w:lang w:val="en-US"/>
         </w:rPr>
         <w:t>images</w:t>
       </w:r>
-      <w:r>
-        <w:rPr>
-          <w:rFonts w:ascii="Consolas" w:hAnsi="Consolas"/>
-          <w:sz w:val="18"/>
-          <w:szCs w:val="18"/>
-          <w:lang w:val="en-US"/>
+      <w:proofErr w:type="spellEnd"/>
+      <w:r>
+        <w:rPr>
+          <w:rFonts w:ascii="Consolas" w:hAnsi="Consolas"/>
+          <w:sz w:val="18"/>
+          <w:szCs w:val="18"/>
         </w:rPr>
         <w:br/>
       </w:r>
       <w:r>
         <w:rPr>
           <w:rFonts w:ascii="Consolas" w:hAnsi="Consolas"/>
-          <w:sz w:val="18"/>
-          <w:szCs w:val="18"/>
-          <w:lang w:val="en-US"/>
-        </w:rPr>
-        <w:t>.\</w:t>
-      </w:r>
-      <w:proofErr w:type="spellStart"/>
-      <w:r>
-        <w:rPr>
-          <w:rFonts w:ascii="Consolas" w:hAnsi="Consolas"/>
-          <w:sz w:val="18"/>
-          <w:szCs w:val="18"/>
-          <w:lang w:val="en-US"/>
-        </w:rPr>
-        <w:t>hunde.ipynb</w:t>
-      </w:r>
-      <w:proofErr w:type="spellEnd"/>
-      <w:r>
-        <w:rPr>
-          <w:rFonts w:ascii="Consolas" w:hAnsi="Consolas"/>
-          <w:sz w:val="18"/>
-          <w:szCs w:val="18"/>
-          <w:lang w:val="en-US"/>
+          <w:b/>
+          <w:bCs/>
+          <w:sz w:val="18"/>
+          <w:szCs w:val="18"/>
+        </w:rPr>
+        <w:t>.\hunde</w:t>
+      </w:r>
+      <w:r>
+        <w:rPr>
+          <w:rFonts w:ascii="Consolas" w:hAnsi="Consolas"/>
+          <w:b/>
+          <w:bCs/>
+          <w:sz w:val="18"/>
+          <w:szCs w:val="18"/>
+        </w:rPr>
+        <w:t>_Aufgabe1</w:t>
+      </w:r>
+      <w:r>
+        <w:rPr>
+          <w:rFonts w:ascii="Consolas" w:hAnsi="Consolas"/>
+          <w:b/>
+          <w:bCs/>
+          <w:sz w:val="18"/>
+          <w:szCs w:val="18"/>
+        </w:rPr>
+        <w:t>.ipynb</w:t>
+      </w:r>
+      <w:r>
+        <w:rPr>
+          <w:rFonts w:ascii="Consolas" w:hAnsi="Consolas"/>
+          <w:sz w:val="18"/>
+          <w:szCs w:val="18"/>
         </w:rPr>
         <w:br/>
       </w:r>
@@ -717,17 +779,48 @@
           <w:rFonts w:ascii="Consolas" w:hAnsi="Consolas"/>
           <w:sz w:val="18"/>
           <w:szCs w:val="18"/>
-          <w:lang w:val="en-US"/>
-        </w:rPr>
+        </w:rPr>
+        <w:t>.\hunde</w:t>
+      </w:r>
+      <w:r>
+        <w:rPr>
+          <w:rFonts w:ascii="Consolas" w:hAnsi="Consolas"/>
+          <w:sz w:val="18"/>
+          <w:szCs w:val="18"/>
+        </w:rPr>
+        <w:t>_Aufgabe</w:t>
+      </w:r>
+      <w:r>
+        <w:rPr>
+          <w:rFonts w:ascii="Consolas" w:hAnsi="Consolas"/>
+          <w:sz w:val="18"/>
+          <w:szCs w:val="18"/>
+        </w:rPr>
+        <w:t>2</w:t>
+      </w:r>
+      <w:r>
+        <w:rPr>
+          <w:rFonts w:ascii="Consolas" w:hAnsi="Consolas"/>
+          <w:sz w:val="18"/>
+          <w:szCs w:val="18"/>
+        </w:rPr>
+        <w:t>.ipynb</w:t>
+      </w:r>
+      <w:r>
+        <w:rPr>
+          <w:rFonts w:ascii="Consolas" w:hAnsi="Consolas"/>
+          <w:sz w:val="18"/>
+          <w:szCs w:val="18"/>
+        </w:rPr>
+        <w:br/>
         <w:t>.\README.docx</w:t>
       </w:r>
     </w:p>
     <w:p>
       <w:pPr>
         <w:rPr>
-          <w:sz w:val="24"/>
-          <w:szCs w:val="24"/>
-          <w:lang w:val="en-US"/>
+          <w:sz w:val="14"/>
+          <w:szCs w:val="14"/>
         </w:rPr>
       </w:pPr>
     </w:p>
@@ -758,34 +851,7 @@
         <w:t>W</w:t>
       </w:r>
       <w:r>
-        <w:t>ert</w:t>
-      </w:r>
-      <w:r>
-        <w:t xml:space="preserve"> </w:t>
-      </w:r>
-      <w:r>
-        <w:t>draufgelegt, dass</w:t>
-      </w:r>
-      <w:r>
-        <w:t xml:space="preserve"> diese sich leicht "auf den ersten Blick" unterscheiden lassen können.</w:t>
-      </w:r>
-      <w:r>
-        <w:t xml:space="preserve"> </w:t>
-      </w:r>
-      <w:r>
-        <w:t xml:space="preserve">Ein geeignetes </w:t>
-      </w:r>
-      <w:r>
-        <w:t>Merkmal,</w:t>
-      </w:r>
-      <w:r>
-        <w:t xml:space="preserve"> um eine Hunderasse leicht zu unterscheiden wäre unter anderem die Fellfarbe.</w:t>
-      </w:r>
-      <w:r>
-        <w:t xml:space="preserve"> </w:t>
-      </w:r>
-      <w:r>
-        <w:t>Daher wurden für die Klassifikation 5 Hunderasse mit unterschiedlicher Fellfarbe ausgewählt.</w:t>
+        <w:t>ert draufgelegt, dass diese sich leicht "auf den ersten Blick" unterscheiden lassen können. Ein geeignetes Merkmal, um eine Hunderasse leicht zu unterscheiden wäre unter anderem die Fellfarbe. Daher wurden für die Klassifikation 5 Hunderasse mit unterschiedlicher Fellfarbe ausgewählt.</w:t>
       </w:r>
     </w:p>
     <w:p>
@@ -819,7 +885,7 @@
                     </pic:cNvPicPr>
                   </pic:nvPicPr>
                   <pic:blipFill>
-                    <a:blip r:embed="rId4" cstate="print">
+                    <a:blip r:embed="rId5" cstate="print">
                       <a:extLst>
                         <a:ext uri="{28A0092B-C50C-407E-A947-70E740481C1C}">
                           <a14:useLocalDpi xmlns:a14="http://schemas.microsoft.com/office/drawing/2010/main" val="0"/>
@@ -929,7 +995,7 @@
                     </pic:cNvPicPr>
                   </pic:nvPicPr>
                   <pic:blipFill rotWithShape="1">
-                    <a:blip r:embed="rId5">
+                    <a:blip r:embed="rId6">
                       <a:extLst>
                         <a:ext uri="{28A0092B-C50C-407E-A947-70E740481C1C}">
                           <a14:useLocalDpi xmlns:a14="http://schemas.microsoft.com/office/drawing/2010/main" val="0"/>
@@ -1051,7 +1117,7 @@
                     </pic:cNvPicPr>
                   </pic:nvPicPr>
                   <pic:blipFill rotWithShape="1">
-                    <a:blip r:embed="rId6">
+                    <a:blip r:embed="rId7">
                       <a:extLst>
                         <a:ext uri="{28A0092B-C50C-407E-A947-70E740481C1C}">
                           <a14:useLocalDpi xmlns:a14="http://schemas.microsoft.com/office/drawing/2010/main" val="0"/>
@@ -1188,7 +1254,7 @@
                     </pic:cNvPicPr>
                   </pic:nvPicPr>
                   <pic:blipFill rotWithShape="1">
-                    <a:blip r:embed="rId7">
+                    <a:blip r:embed="rId8">
                       <a:extLst>
                         <a:ext uri="{28A0092B-C50C-407E-A947-70E740481C1C}">
                           <a14:useLocalDpi xmlns:a14="http://schemas.microsoft.com/office/drawing/2010/main" val="0"/>
@@ -1286,16 +1352,16 @@
           <w:noProof/>
         </w:rPr>
         <w:drawing>
-          <wp:anchor distT="0" distB="0" distL="114300" distR="114300" simplePos="0" relativeHeight="251667456" behindDoc="1" locked="0" layoutInCell="1" allowOverlap="1" wp14:anchorId="7F4E53E3" wp14:editId="58847A5E">
+          <wp:anchor distT="0" distB="0" distL="114300" distR="114300" simplePos="0" relativeHeight="251667456" behindDoc="1" locked="0" layoutInCell="1" allowOverlap="1" wp14:anchorId="7F4E53E3" wp14:editId="46556A95">
             <wp:simplePos x="0" y="0"/>
             <wp:positionH relativeFrom="column">
-              <wp:posOffset>3286760</wp:posOffset>
+              <wp:posOffset>3288157</wp:posOffset>
             </wp:positionH>
             <wp:positionV relativeFrom="paragraph">
-              <wp:posOffset>222996</wp:posOffset>
+              <wp:posOffset>219964</wp:posOffset>
             </wp:positionV>
-            <wp:extent cx="3463124" cy="645762"/>
-            <wp:effectExtent l="0" t="0" r="4445" b="2540"/>
+            <wp:extent cx="3459896" cy="585216"/>
+            <wp:effectExtent l="0" t="0" r="7620" b="5715"/>
             <wp:wrapNone/>
             <wp:docPr id="14" name="Grafik 14"/>
             <wp:cNvGraphicFramePr>
@@ -1311,7 +1377,7 @@
                     </pic:cNvPicPr>
                   </pic:nvPicPr>
                   <pic:blipFill rotWithShape="1">
-                    <a:blip r:embed="rId8">
+                    <a:blip r:embed="rId9">
                       <a:extLst>
                         <a:ext uri="{28A0092B-C50C-407E-A947-70E740481C1C}">
                           <a14:useLocalDpi xmlns:a14="http://schemas.microsoft.com/office/drawing/2010/main" val="0"/>
@@ -1324,7 +1390,7 @@
                   <pic:spPr bwMode="auto">
                     <a:xfrm>
                       <a:off x="0" y="0"/>
-                      <a:ext cx="3463124" cy="645762"/>
+                      <a:ext cx="3466214" cy="586285"/>
                     </a:xfrm>
                     <a:prstGeom prst="rect">
                       <a:avLst/>
@@ -1358,14 +1424,13 @@
         </w:rPr>
         <w:br/>
       </w:r>
-    </w:p>
-    <w:p>
-      <w:pPr>
+      <w:r>
         <w:rPr>
           <w:sz w:val="20"/>
           <w:szCs w:val="20"/>
         </w:rPr>
-      </w:pPr>
+        <w:br/>
+      </w:r>
       <w:r>
         <w:rPr>
           <w:sz w:val="20"/>
@@ -1417,19 +1482,7 @@
     </w:p>
     <w:p>
       <w:r>
-        <w:t xml:space="preserve">Zur Klassifizierung der Hunderassen müssen aus diesen (Bildern) Merkmale </w:t>
-      </w:r>
-      <w:r>
-        <w:t>extrahiert</w:t>
-      </w:r>
-      <w:r>
-        <w:t xml:space="preserve"> </w:t>
-      </w:r>
-      <w:r>
-        <w:t>werden. Dabei</w:t>
-      </w:r>
-      <w:r>
-        <w:t xml:space="preserve"> wurde sich dafür entschieden den </w:t>
+        <w:t xml:space="preserve">Zur Klassifizierung der Hunderassen müssen aus diesen (Bildern) Merkmale extrahiert werden. Dabei wurde sich dafür entschieden den </w:t>
       </w:r>
       <w:r>
         <w:rPr>
@@ -1466,37 +1519,7 @@
         <w:t>)</w:t>
       </w:r>
       <w:r>
-        <w:t xml:space="preserve"> der vorhandenen Hundebilder zu entnehmen.</w:t>
-      </w:r>
-      <w:r>
-        <w:t xml:space="preserve"> </w:t>
-      </w:r>
-      <w:r>
-        <w:t xml:space="preserve">Anhand dieser Merkmale sollte es </w:t>
-      </w:r>
-      <w:r>
-        <w:t xml:space="preserve"> </w:t>
-      </w:r>
-      <w:r>
-        <w:t>-</w:t>
-      </w:r>
-      <w:r>
-        <w:t xml:space="preserve"> </w:t>
-      </w:r>
-      <w:r>
-        <w:t>auf Grund der Vorauswahl der Unterscheidbarkeit der Fellfarbe der Hunderassen -</w:t>
-      </w:r>
-      <w:r>
-        <w:t xml:space="preserve"> </w:t>
-      </w:r>
-      <w:r>
-        <w:t xml:space="preserve">kein Problem sein für die SVM die </w:t>
-      </w:r>
-      <w:r>
-        <w:t>Hunderassen</w:t>
-      </w:r>
-      <w:r>
-        <w:t xml:space="preserve"> ansprechend zu klassifizieren.  </w:t>
+        <w:t xml:space="preserve"> der vorhandenen Hundebilder zu entnehmen. Anhand dieser Merkmale sollte es  - auf Grund der Vorauswahl der Unterscheidbarkeit der Fellfarbe der Hunderassen - kein Problem sein für die SVM die Hunderassen ansprechend zu klassifizieren.  </w:t>
       </w:r>
     </w:p>
     <w:p/>
@@ -1521,55 +1544,7 @@
     </w:p>
     <w:p>
       <w:r>
-        <w:t>Der Mittelwert des Farbwerts und der Sättigung eines Bilder wird aus allen Pixeln im Bild generiert.</w:t>
-      </w:r>
-      <w:r>
-        <w:t xml:space="preserve"> </w:t>
-      </w:r>
-      <w:r>
-        <w:t xml:space="preserve">Daher ist es wichtig, dass auf den Bildern möglichst viel "vom Hund" </w:t>
-      </w:r>
-      <w:r>
-        <w:t>zu sehen</w:t>
-      </w:r>
-      <w:r>
-        <w:t xml:space="preserve"> ist.</w:t>
-      </w:r>
-      <w:r>
-        <w:t xml:space="preserve"> </w:t>
-      </w:r>
-      <w:r>
-        <w:t xml:space="preserve">Alle weiteren </w:t>
-      </w:r>
-      <w:r>
-        <w:t>Informationen</w:t>
-      </w:r>
-      <w:r>
-        <w:t xml:space="preserve"> wie der </w:t>
-      </w:r>
-      <w:r>
-        <w:t>Hintergrund</w:t>
-      </w:r>
-      <w:r>
-        <w:t xml:space="preserve"> und </w:t>
-      </w:r>
-      <w:r>
-        <w:t>alles,</w:t>
-      </w:r>
-      <w:r>
-        <w:t xml:space="preserve"> was nicht mit dem Hund </w:t>
-      </w:r>
-      <w:r>
-        <w:t>zu tun</w:t>
-      </w:r>
-      <w:r>
-        <w:t xml:space="preserve"> hat,</w:t>
-      </w:r>
-      <w:r>
-        <w:t xml:space="preserve"> </w:t>
-      </w:r>
-      <w:r>
-        <w:t>muss/sollte aus den Bildern entfernet werden. Da diese sonst die Mittelwerke verfälschen können.</w:t>
+        <w:t>Der Mittelwert des Farbwerts und der Sättigung eines Bilder wird aus allen Pixeln im Bild generiert. Daher ist es wichtig, dass auf den Bildern möglichst viel "vom Hund" zu sehen ist. Alle weiteren Informationen wie der Hintergrund und alles, was nicht mit dem Hund zu tun hat, muss/sollte aus den Bildern entfernet werden. Da diese sonst die Mittelwerke verfälschen können.</w:t>
       </w:r>
     </w:p>
     <w:p>
@@ -1788,7 +1763,7 @@
                     </pic:cNvPicPr>
                   </pic:nvPicPr>
                   <pic:blipFill rotWithShape="1">
-                    <a:blip r:embed="rId9">
+                    <a:blip r:embed="rId10">
                       <a:extLst>
                         <a:ext uri="{28A0092B-C50C-407E-A947-70E740481C1C}">
                           <a14:useLocalDpi xmlns:a14="http://schemas.microsoft.com/office/drawing/2010/main" val="0"/>
@@ -1854,7 +1829,7 @@
                     </pic:cNvPicPr>
                   </pic:nvPicPr>
                   <pic:blipFill rotWithShape="1">
-                    <a:blip r:embed="rId10">
+                    <a:blip r:embed="rId11">
                       <a:extLst>
                         <a:ext uri="{28A0092B-C50C-407E-A947-70E740481C1C}">
                           <a14:useLocalDpi xmlns:a14="http://schemas.microsoft.com/office/drawing/2010/main" val="0"/>
@@ -2094,7 +2069,7 @@
                     <pic:cNvPicPr/>
                   </pic:nvPicPr>
                   <pic:blipFill rotWithShape="1">
-                    <a:blip r:embed="rId11">
+                    <a:blip r:embed="rId12">
                       <a:extLst>
                         <a:ext uri="{28A0092B-C50C-407E-A947-70E740481C1C}">
                           <a14:useLocalDpi xmlns:a14="http://schemas.microsoft.com/office/drawing/2010/main" val="0"/>
@@ -2134,6 +2109,9 @@
         </w:drawing>
       </w:r>
       <w:r>
+        <w:rPr>
+          <w:noProof/>
+        </w:rPr>
         <w:drawing>
           <wp:anchor distT="0" distB="0" distL="114300" distR="114300" simplePos="0" relativeHeight="251658240" behindDoc="0" locked="0" layoutInCell="1" allowOverlap="1" wp14:anchorId="08F2B7B8" wp14:editId="62384446">
             <wp:simplePos x="0" y="0"/>
@@ -2166,7 +2144,7 @@
                     <pic:cNvPicPr/>
                   </pic:nvPicPr>
                   <pic:blipFill>
-                    <a:blip r:embed="rId12">
+                    <a:blip r:embed="rId13">
                       <a:extLst>
                         <a:ext uri="{28A0092B-C50C-407E-A947-70E740481C1C}">
                           <a14:useLocalDpi xmlns:a14="http://schemas.microsoft.com/office/drawing/2010/main" val="0"/>
@@ -2199,6 +2177,9 @@
         </w:drawing>
       </w:r>
       <w:r>
+        <w:rPr>
+          <w:noProof/>
+        </w:rPr>
         <w:drawing>
           <wp:anchor distT="0" distB="0" distL="114300" distR="114300" simplePos="0" relativeHeight="251660288" behindDoc="0" locked="0" layoutInCell="1" allowOverlap="1" wp14:anchorId="7ECE9625" wp14:editId="67E1EC26">
             <wp:simplePos x="0" y="0"/>
@@ -2231,7 +2212,7 @@
                     <pic:cNvPicPr/>
                   </pic:nvPicPr>
                   <pic:blipFill rotWithShape="1">
-                    <a:blip r:embed="rId13">
+                    <a:blip r:embed="rId14">
                       <a:extLst>
                         <a:ext uri="{28A0092B-C50C-407E-A947-70E740481C1C}">
                           <a14:useLocalDpi xmlns:a14="http://schemas.microsoft.com/office/drawing/2010/main" val="0"/>
@@ -2280,10 +2261,7 @@
         <w:t xml:space="preserve"> Train und Testdaten </w:t>
       </w:r>
       <w:r>
-        <w:t xml:space="preserve">gefüttert und mit der </w:t>
-      </w:r>
-      <w:r>
-        <w:t xml:space="preserve">Support Vector </w:t>
+        <w:t xml:space="preserve">gefüttert und mit der Support Vector </w:t>
       </w:r>
       <w:proofErr w:type="spellStart"/>
       <w:r>
@@ -2385,7 +2363,21 @@
           <w:sz w:val="24"/>
           <w:szCs w:val="24"/>
         </w:rPr>
-        <w:t xml:space="preserve"> Matrix erstellt. Die angibt zu wie viel Prozent ein Hundebild (y-Achse) welcher Hunderasse klassifiziert wird (x Achse) </w:t>
+        <w:t xml:space="preserve"> Matrix erstellt. Die angibt zu wie viel Prozent ein Hundebild (y-Achse) welcher Hunderasse klassifiziert wird (x</w:t>
+      </w:r>
+      <w:r>
+        <w:rPr>
+          <w:sz w:val="24"/>
+          <w:szCs w:val="24"/>
+        </w:rPr>
+        <w:t>-</w:t>
+      </w:r>
+      <w:r>
+        <w:rPr>
+          <w:sz w:val="24"/>
+          <w:szCs w:val="24"/>
+        </w:rPr>
+        <w:t xml:space="preserve">Achse) </w:t>
       </w:r>
     </w:p>
     <w:p>
@@ -2450,6 +2442,7 @@
       </w:pPr>
       <w:r>
         <w:rPr>
+          <w:noProof/>
           <w:sz w:val="24"/>
           <w:szCs w:val="24"/>
         </w:rPr>
@@ -2477,7 +2470,7 @@
                     <pic:cNvPicPr/>
                   </pic:nvPicPr>
                   <pic:blipFill>
-                    <a:blip r:embed="rId14">
+                    <a:blip r:embed="rId15">
                       <a:extLst>
                         <a:ext uri="{28A0092B-C50C-407E-A947-70E740481C1C}">
                           <a14:useLocalDpi xmlns:a14="http://schemas.microsoft.com/office/drawing/2010/main" val="0"/>
@@ -2541,7 +2534,7 @@
                     </pic:cNvPicPr>
                   </pic:nvPicPr>
                   <pic:blipFill>
-                    <a:blip r:embed="rId15">
+                    <a:blip r:embed="rId16">
                       <a:extLst>
                         <a:ext uri="{28A0092B-C50C-407E-A947-70E740481C1C}">
                           <a14:useLocalDpi xmlns:a14="http://schemas.microsoft.com/office/drawing/2010/main" val="0"/>
@@ -2576,14 +2569,2042 @@
         </w:drawing>
       </w:r>
     </w:p>
+    <w:p>
+      <w:pPr>
+        <w:rPr>
+          <w:sz w:val="24"/>
+          <w:szCs w:val="24"/>
+        </w:rPr>
+      </w:pPr>
+      <w:r>
+        <w:rPr>
+          <w:sz w:val="24"/>
+          <w:szCs w:val="24"/>
+        </w:rPr>
+        <w:br w:type="page"/>
+      </w:r>
+    </w:p>
+    <w:p>
+      <w:pPr>
+        <w:jc w:val="center"/>
+        <w:rPr>
+          <w:rFonts w:ascii="Consolas" w:hAnsi="Consolas"/>
+          <w:b/>
+          <w:bCs/>
+          <w:sz w:val="28"/>
+          <w:szCs w:val="28"/>
+        </w:rPr>
+      </w:pPr>
+      <w:r>
+        <w:rPr>
+          <w:rFonts w:ascii="Consolas" w:hAnsi="Consolas"/>
+          <w:b/>
+          <w:bCs/>
+          <w:sz w:val="28"/>
+          <w:szCs w:val="28"/>
+          <w:highlight w:val="yellow"/>
+        </w:rPr>
+        <w:lastRenderedPageBreak/>
+        <w:t xml:space="preserve">Programmierabgabe </w:t>
+      </w:r>
+      <w:r>
+        <w:rPr>
+          <w:rFonts w:ascii="Consolas" w:hAnsi="Consolas"/>
+          <w:b/>
+          <w:bCs/>
+          <w:sz w:val="28"/>
+          <w:szCs w:val="28"/>
+          <w:highlight w:val="yellow"/>
+        </w:rPr>
+        <w:t>2</w:t>
+      </w:r>
+      <w:r>
+        <w:rPr>
+          <w:rFonts w:ascii="Consolas" w:hAnsi="Consolas"/>
+          <w:b/>
+          <w:bCs/>
+          <w:sz w:val="28"/>
+          <w:szCs w:val="28"/>
+          <w:highlight w:val="yellow"/>
+        </w:rPr>
+        <w:t xml:space="preserve"> - Gruppe 5</w:t>
+      </w:r>
+    </w:p>
+    <w:p>
+      <w:pPr>
+        <w:jc w:val="center"/>
+        <w:rPr>
+          <w:rFonts w:ascii="Consolas" w:hAnsi="Consolas"/>
+          <w:sz w:val="28"/>
+          <w:szCs w:val="28"/>
+        </w:rPr>
+      </w:pPr>
+      <w:r>
+        <w:rPr>
+          <w:rFonts w:ascii="Consolas" w:hAnsi="Consolas"/>
+          <w:sz w:val="28"/>
+          <w:szCs w:val="28"/>
+        </w:rPr>
+        <w:t>Klassifikation von Hunderassen mit Deep Learning</w:t>
+      </w:r>
+      <w:r>
+        <w:rPr>
+          <w:rFonts w:ascii="Consolas" w:hAnsi="Consolas"/>
+          <w:sz w:val="28"/>
+          <w:szCs w:val="28"/>
+        </w:rPr>
+        <w:br/>
+      </w:r>
+    </w:p>
+    <w:p>
+      <w:pPr>
+        <w:rPr>
+          <w:rFonts w:ascii="Consolas" w:hAnsi="Consolas"/>
+          <w:sz w:val="24"/>
+          <w:szCs w:val="24"/>
+        </w:rPr>
+      </w:pPr>
+      <w:r>
+        <w:rPr>
+          <w:rFonts w:ascii="Consolas" w:hAnsi="Consolas"/>
+          <w:sz w:val="24"/>
+          <w:szCs w:val="24"/>
+        </w:rPr>
+        <w:t>von: Thomas Alpert und  Lucas Späth</w:t>
+      </w:r>
+    </w:p>
+    <w:p>
+      <w:pPr>
+        <w:rPr>
+          <w:rFonts w:ascii="Consolas" w:hAnsi="Consolas"/>
+          <w:sz w:val="24"/>
+          <w:szCs w:val="24"/>
+        </w:rPr>
+      </w:pPr>
+      <w:r>
+        <w:rPr>
+          <w:rFonts w:ascii="Consolas" w:hAnsi="Consolas"/>
+          <w:sz w:val="24"/>
+          <w:szCs w:val="24"/>
+        </w:rPr>
+        <w:t xml:space="preserve">geschätzter Arbeitsaufwand: </w:t>
+      </w:r>
+      <w:r>
+        <w:rPr>
+          <w:rFonts w:ascii="Consolas" w:hAnsi="Consolas"/>
+          <w:sz w:val="24"/>
+          <w:szCs w:val="24"/>
+        </w:rPr>
+        <w:t>10</w:t>
+      </w:r>
+      <w:r>
+        <w:rPr>
+          <w:rFonts w:ascii="Consolas" w:hAnsi="Consolas"/>
+          <w:sz w:val="24"/>
+          <w:szCs w:val="24"/>
+        </w:rPr>
+        <w:t xml:space="preserve"> Stunden (Blut, Schweiß und Tränen)</w:t>
+      </w:r>
+    </w:p>
+    <w:p>
+      <w:pPr>
+        <w:jc w:val="center"/>
+        <w:rPr>
+          <w:rFonts w:ascii="Consolas" w:hAnsi="Consolas"/>
+          <w:b/>
+          <w:bCs/>
+          <w:sz w:val="28"/>
+          <w:szCs w:val="28"/>
+        </w:rPr>
+      </w:pPr>
+      <w:r>
+        <w:rPr>
+          <w:rFonts w:ascii="Consolas" w:hAnsi="Consolas"/>
+          <w:b/>
+          <w:bCs/>
+          <w:sz w:val="28"/>
+          <w:szCs w:val="28"/>
+        </w:rPr>
+        <w:t>Ausführbares Jupiter Notebook : hunde_Aufgabe</w:t>
+      </w:r>
+      <w:r>
+        <w:rPr>
+          <w:rFonts w:ascii="Consolas" w:hAnsi="Consolas"/>
+          <w:b/>
+          <w:bCs/>
+          <w:sz w:val="28"/>
+          <w:szCs w:val="28"/>
+        </w:rPr>
+        <w:t>2</w:t>
+      </w:r>
+      <w:r>
+        <w:rPr>
+          <w:rFonts w:ascii="Consolas" w:hAnsi="Consolas"/>
+          <w:b/>
+          <w:bCs/>
+          <w:sz w:val="28"/>
+          <w:szCs w:val="28"/>
+        </w:rPr>
+        <w:t>.ipynb</w:t>
+      </w:r>
+    </w:p>
+    <w:p>
+      <w:pPr>
+        <w:rPr>
+          <w:rFonts w:ascii="Consolas" w:hAnsi="Consolas"/>
+          <w:sz w:val="18"/>
+          <w:szCs w:val="18"/>
+        </w:rPr>
+      </w:pPr>
+      <w:r>
+        <w:rPr>
+          <w:rFonts w:ascii="Consolas" w:hAnsi="Consolas"/>
+        </w:rPr>
+        <w:br/>
+        <w:t xml:space="preserve">Zip-File einfach auspacken. </w:t>
+      </w:r>
+      <w:r>
+        <w:rPr>
+          <w:rFonts w:ascii="Consolas" w:hAnsi="Consolas"/>
+        </w:rPr>
+        <w:t>Datei und Ordner Struktur:</w:t>
+      </w:r>
+      <w:r>
+        <w:rPr>
+          <w:rFonts w:ascii="Consolas" w:hAnsi="Consolas"/>
+        </w:rPr>
+        <w:br/>
+      </w:r>
+      <w:r>
+        <w:rPr>
+          <w:rFonts w:ascii="Consolas" w:hAnsi="Consolas"/>
+          <w:sz w:val="18"/>
+          <w:szCs w:val="18"/>
+        </w:rPr>
+        <w:t>.\</w:t>
+      </w:r>
+      <w:proofErr w:type="spellStart"/>
+      <w:r>
+        <w:rPr>
+          <w:rFonts w:ascii="Consolas" w:hAnsi="Consolas"/>
+          <w:sz w:val="18"/>
+          <w:szCs w:val="18"/>
+        </w:rPr>
+        <w:t>annotation</w:t>
+      </w:r>
+      <w:proofErr w:type="spellEnd"/>
+      <w:r>
+        <w:rPr>
+          <w:rFonts w:ascii="Consolas" w:hAnsi="Consolas"/>
+          <w:sz w:val="18"/>
+          <w:szCs w:val="18"/>
+        </w:rPr>
+        <w:t>\Annotation</w:t>
+      </w:r>
+      <w:r>
+        <w:rPr>
+          <w:rFonts w:ascii="Consolas" w:hAnsi="Consolas"/>
+          <w:sz w:val="18"/>
+          <w:szCs w:val="18"/>
+        </w:rPr>
+        <w:br/>
+        <w:t>.\annotation\Annotation\n02091467-Norwegian_elkhound\</w:t>
+      </w:r>
+      <w:r>
+        <w:rPr>
+          <w:rFonts w:ascii="Consolas" w:hAnsi="Consolas"/>
+          <w:i/>
+          <w:iCs/>
+          <w:sz w:val="18"/>
+          <w:szCs w:val="18"/>
+        </w:rPr>
+        <w:t>annotionfiles</w:t>
+      </w:r>
+      <w:r>
+        <w:rPr>
+          <w:rFonts w:ascii="Consolas" w:hAnsi="Consolas"/>
+          <w:sz w:val="18"/>
+          <w:szCs w:val="18"/>
+        </w:rPr>
+        <w:br/>
+        <w:t>.\</w:t>
+      </w:r>
+      <w:proofErr w:type="spellStart"/>
+      <w:r>
+        <w:rPr>
+          <w:rFonts w:ascii="Consolas" w:hAnsi="Consolas"/>
+          <w:sz w:val="18"/>
+          <w:szCs w:val="18"/>
+        </w:rPr>
+        <w:t>annotation</w:t>
+      </w:r>
+      <w:proofErr w:type="spellEnd"/>
+      <w:r>
+        <w:rPr>
+          <w:rFonts w:ascii="Consolas" w:hAnsi="Consolas"/>
+          <w:sz w:val="18"/>
+          <w:szCs w:val="18"/>
+        </w:rPr>
+        <w:t>\Annotation\n02095889-Sealyham_terrier\</w:t>
+      </w:r>
+      <w:proofErr w:type="spellStart"/>
+      <w:r>
+        <w:rPr>
+          <w:rFonts w:ascii="Consolas" w:hAnsi="Consolas"/>
+          <w:i/>
+          <w:iCs/>
+          <w:sz w:val="18"/>
+          <w:szCs w:val="18"/>
+        </w:rPr>
+        <w:t>annotionfiles</w:t>
+      </w:r>
+      <w:proofErr w:type="spellEnd"/>
+      <w:r>
+        <w:rPr>
+          <w:rFonts w:ascii="Consolas" w:hAnsi="Consolas"/>
+          <w:sz w:val="18"/>
+          <w:szCs w:val="18"/>
+        </w:rPr>
+        <w:br/>
+        <w:t>.\</w:t>
+      </w:r>
+      <w:proofErr w:type="spellStart"/>
+      <w:r>
+        <w:rPr>
+          <w:rFonts w:ascii="Consolas" w:hAnsi="Consolas"/>
+          <w:sz w:val="18"/>
+          <w:szCs w:val="18"/>
+        </w:rPr>
+        <w:t>annotation</w:t>
+      </w:r>
+      <w:proofErr w:type="spellEnd"/>
+      <w:r>
+        <w:rPr>
+          <w:rFonts w:ascii="Consolas" w:hAnsi="Consolas"/>
+          <w:sz w:val="18"/>
+          <w:szCs w:val="18"/>
+        </w:rPr>
+        <w:t>\Annotation\n02100583-vizsla\</w:t>
+      </w:r>
+      <w:proofErr w:type="spellStart"/>
+      <w:r>
+        <w:rPr>
+          <w:rFonts w:ascii="Consolas" w:hAnsi="Consolas"/>
+          <w:i/>
+          <w:iCs/>
+          <w:sz w:val="18"/>
+          <w:szCs w:val="18"/>
+        </w:rPr>
+        <w:t>annotionfiles</w:t>
+      </w:r>
+      <w:proofErr w:type="spellEnd"/>
+      <w:r>
+        <w:rPr>
+          <w:rFonts w:ascii="Consolas" w:hAnsi="Consolas"/>
+          <w:sz w:val="18"/>
+          <w:szCs w:val="18"/>
+        </w:rPr>
+        <w:br/>
+        <w:t>.\annotation\Annotation\n02102973-Irish_water_spaniel\</w:t>
+      </w:r>
+      <w:r>
+        <w:rPr>
+          <w:rFonts w:ascii="Consolas" w:hAnsi="Consolas"/>
+          <w:i/>
+          <w:iCs/>
+          <w:sz w:val="18"/>
+          <w:szCs w:val="18"/>
+        </w:rPr>
+        <w:t>annotionfiles</w:t>
+      </w:r>
+      <w:r>
+        <w:rPr>
+          <w:rFonts w:ascii="Consolas" w:hAnsi="Consolas"/>
+          <w:sz w:val="18"/>
+          <w:szCs w:val="18"/>
+        </w:rPr>
+        <w:br/>
+        <w:t>.\</w:t>
+      </w:r>
+      <w:proofErr w:type="spellStart"/>
+      <w:r>
+        <w:rPr>
+          <w:rFonts w:ascii="Consolas" w:hAnsi="Consolas"/>
+          <w:sz w:val="18"/>
+          <w:szCs w:val="18"/>
+        </w:rPr>
+        <w:t>annotation</w:t>
+      </w:r>
+      <w:proofErr w:type="spellEnd"/>
+      <w:r>
+        <w:rPr>
+          <w:rFonts w:ascii="Consolas" w:hAnsi="Consolas"/>
+          <w:sz w:val="18"/>
+          <w:szCs w:val="18"/>
+        </w:rPr>
+        <w:t>\Annotation\n02105056-groenendael\</w:t>
+      </w:r>
+      <w:proofErr w:type="spellStart"/>
+      <w:r>
+        <w:rPr>
+          <w:rFonts w:ascii="Consolas" w:hAnsi="Consolas"/>
+          <w:i/>
+          <w:iCs/>
+          <w:sz w:val="18"/>
+          <w:szCs w:val="18"/>
+        </w:rPr>
+        <w:t>annotionfiles</w:t>
+      </w:r>
+      <w:proofErr w:type="spellEnd"/>
+      <w:r>
+        <w:rPr>
+          <w:rFonts w:ascii="Consolas" w:hAnsi="Consolas"/>
+          <w:sz w:val="18"/>
+          <w:szCs w:val="18"/>
+        </w:rPr>
+        <w:br/>
+        <w:t>.\</w:t>
+      </w:r>
+      <w:proofErr w:type="spellStart"/>
+      <w:r>
+        <w:rPr>
+          <w:rFonts w:ascii="Consolas" w:hAnsi="Consolas"/>
+          <w:sz w:val="18"/>
+          <w:szCs w:val="18"/>
+        </w:rPr>
+        <w:t>images</w:t>
+      </w:r>
+      <w:proofErr w:type="spellEnd"/>
+      <w:r>
+        <w:rPr>
+          <w:rFonts w:ascii="Consolas" w:hAnsi="Consolas"/>
+          <w:sz w:val="18"/>
+          <w:szCs w:val="18"/>
+        </w:rPr>
+        <w:t>\Images</w:t>
+      </w:r>
+      <w:r>
+        <w:rPr>
+          <w:rFonts w:ascii="Consolas" w:hAnsi="Consolas"/>
+          <w:sz w:val="18"/>
+          <w:szCs w:val="18"/>
+        </w:rPr>
+        <w:br/>
+        <w:t>.\</w:t>
+      </w:r>
+      <w:proofErr w:type="spellStart"/>
+      <w:r>
+        <w:rPr>
+          <w:rFonts w:ascii="Consolas" w:hAnsi="Consolas"/>
+          <w:sz w:val="18"/>
+          <w:szCs w:val="18"/>
+        </w:rPr>
+        <w:t>images</w:t>
+      </w:r>
+      <w:proofErr w:type="spellEnd"/>
+      <w:r>
+        <w:rPr>
+          <w:rFonts w:ascii="Consolas" w:hAnsi="Consolas"/>
+          <w:sz w:val="18"/>
+          <w:szCs w:val="18"/>
+        </w:rPr>
+        <w:t>\Images\n02091467-Norwegian_elkhound\</w:t>
+      </w:r>
+      <w:proofErr w:type="spellStart"/>
+      <w:r>
+        <w:rPr>
+          <w:rFonts w:ascii="Consolas" w:hAnsi="Consolas"/>
+          <w:i/>
+          <w:iCs/>
+          <w:sz w:val="18"/>
+          <w:szCs w:val="18"/>
+        </w:rPr>
+        <w:t>images</w:t>
+      </w:r>
+      <w:proofErr w:type="spellEnd"/>
+      <w:r>
+        <w:rPr>
+          <w:rFonts w:ascii="Consolas" w:hAnsi="Consolas"/>
+          <w:sz w:val="18"/>
+          <w:szCs w:val="18"/>
+        </w:rPr>
+        <w:br/>
+        <w:t>.\</w:t>
+      </w:r>
+      <w:proofErr w:type="spellStart"/>
+      <w:r>
+        <w:rPr>
+          <w:rFonts w:ascii="Consolas" w:hAnsi="Consolas"/>
+          <w:sz w:val="18"/>
+          <w:szCs w:val="18"/>
+        </w:rPr>
+        <w:t>images</w:t>
+      </w:r>
+      <w:proofErr w:type="spellEnd"/>
+      <w:r>
+        <w:rPr>
+          <w:rFonts w:ascii="Consolas" w:hAnsi="Consolas"/>
+          <w:sz w:val="18"/>
+          <w:szCs w:val="18"/>
+        </w:rPr>
+        <w:t>\Images\n02095889-Sealyham_terrier\</w:t>
+      </w:r>
+      <w:proofErr w:type="spellStart"/>
+      <w:r>
+        <w:rPr>
+          <w:rFonts w:ascii="Consolas" w:hAnsi="Consolas"/>
+          <w:i/>
+          <w:iCs/>
+          <w:sz w:val="18"/>
+          <w:szCs w:val="18"/>
+        </w:rPr>
+        <w:t>images</w:t>
+      </w:r>
+      <w:proofErr w:type="spellEnd"/>
+      <w:r>
+        <w:rPr>
+          <w:rFonts w:ascii="Consolas" w:hAnsi="Consolas"/>
+          <w:sz w:val="18"/>
+          <w:szCs w:val="18"/>
+        </w:rPr>
+        <w:br/>
+        <w:t>.\</w:t>
+      </w:r>
+      <w:proofErr w:type="spellStart"/>
+      <w:r>
+        <w:rPr>
+          <w:rFonts w:ascii="Consolas" w:hAnsi="Consolas"/>
+          <w:sz w:val="18"/>
+          <w:szCs w:val="18"/>
+        </w:rPr>
+        <w:t>images</w:t>
+      </w:r>
+      <w:proofErr w:type="spellEnd"/>
+      <w:r>
+        <w:rPr>
+          <w:rFonts w:ascii="Consolas" w:hAnsi="Consolas"/>
+          <w:sz w:val="18"/>
+          <w:szCs w:val="18"/>
+        </w:rPr>
+        <w:t>\Images\n02100583-vizsla\</w:t>
+      </w:r>
+      <w:proofErr w:type="spellStart"/>
+      <w:r>
+        <w:rPr>
+          <w:rFonts w:ascii="Consolas" w:hAnsi="Consolas"/>
+          <w:i/>
+          <w:iCs/>
+          <w:sz w:val="18"/>
+          <w:szCs w:val="18"/>
+        </w:rPr>
+        <w:t>images</w:t>
+      </w:r>
+      <w:proofErr w:type="spellEnd"/>
+      <w:r>
+        <w:rPr>
+          <w:rFonts w:ascii="Consolas" w:hAnsi="Consolas"/>
+          <w:sz w:val="18"/>
+          <w:szCs w:val="18"/>
+        </w:rPr>
+        <w:br/>
+        <w:t>.\</w:t>
+      </w:r>
+      <w:proofErr w:type="spellStart"/>
+      <w:r>
+        <w:rPr>
+          <w:rFonts w:ascii="Consolas" w:hAnsi="Consolas"/>
+          <w:sz w:val="18"/>
+          <w:szCs w:val="18"/>
+        </w:rPr>
+        <w:t>images</w:t>
+      </w:r>
+      <w:proofErr w:type="spellEnd"/>
+      <w:r>
+        <w:rPr>
+          <w:rFonts w:ascii="Consolas" w:hAnsi="Consolas"/>
+          <w:sz w:val="18"/>
+          <w:szCs w:val="18"/>
+        </w:rPr>
+        <w:t>\Images\n02102973-Irish_water_spaniel\</w:t>
+      </w:r>
+      <w:proofErr w:type="spellStart"/>
+      <w:r>
+        <w:rPr>
+          <w:rFonts w:ascii="Consolas" w:hAnsi="Consolas"/>
+          <w:i/>
+          <w:iCs/>
+          <w:sz w:val="18"/>
+          <w:szCs w:val="18"/>
+        </w:rPr>
+        <w:t>images</w:t>
+      </w:r>
+      <w:proofErr w:type="spellEnd"/>
+      <w:r>
+        <w:rPr>
+          <w:rFonts w:ascii="Consolas" w:hAnsi="Consolas"/>
+          <w:sz w:val="18"/>
+          <w:szCs w:val="18"/>
+        </w:rPr>
+        <w:br/>
+        <w:t>.\</w:t>
+      </w:r>
+      <w:proofErr w:type="spellStart"/>
+      <w:r>
+        <w:rPr>
+          <w:rFonts w:ascii="Consolas" w:hAnsi="Consolas"/>
+          <w:sz w:val="18"/>
+          <w:szCs w:val="18"/>
+        </w:rPr>
+        <w:t>images</w:t>
+      </w:r>
+      <w:proofErr w:type="spellEnd"/>
+      <w:r>
+        <w:rPr>
+          <w:rFonts w:ascii="Consolas" w:hAnsi="Consolas"/>
+          <w:sz w:val="18"/>
+          <w:szCs w:val="18"/>
+        </w:rPr>
+        <w:t>\Images\n02105056-groenendael\</w:t>
+      </w:r>
+      <w:proofErr w:type="spellStart"/>
+      <w:r>
+        <w:rPr>
+          <w:rFonts w:ascii="Consolas" w:hAnsi="Consolas"/>
+          <w:i/>
+          <w:iCs/>
+          <w:sz w:val="18"/>
+          <w:szCs w:val="18"/>
+        </w:rPr>
+        <w:t>images</w:t>
+      </w:r>
+      <w:proofErr w:type="spellEnd"/>
+      <w:r>
+        <w:rPr>
+          <w:rFonts w:ascii="Consolas" w:hAnsi="Consolas"/>
+          <w:sz w:val="18"/>
+          <w:szCs w:val="18"/>
+        </w:rPr>
+        <w:br/>
+        <w:t>.\hunde</w:t>
+      </w:r>
+      <w:r>
+        <w:rPr>
+          <w:rFonts w:ascii="Consolas" w:hAnsi="Consolas"/>
+          <w:sz w:val="18"/>
+          <w:szCs w:val="18"/>
+        </w:rPr>
+        <w:t>_Aufgabe1</w:t>
+      </w:r>
+      <w:r>
+        <w:rPr>
+          <w:rFonts w:ascii="Consolas" w:hAnsi="Consolas"/>
+          <w:sz w:val="18"/>
+          <w:szCs w:val="18"/>
+        </w:rPr>
+        <w:t>.ipynb</w:t>
+      </w:r>
+      <w:r>
+        <w:rPr>
+          <w:rFonts w:ascii="Consolas" w:hAnsi="Consolas"/>
+          <w:sz w:val="18"/>
+          <w:szCs w:val="18"/>
+        </w:rPr>
+        <w:br/>
+      </w:r>
+      <w:r>
+        <w:rPr>
+          <w:rFonts w:ascii="Consolas" w:hAnsi="Consolas"/>
+          <w:b/>
+          <w:bCs/>
+          <w:sz w:val="18"/>
+          <w:szCs w:val="18"/>
+        </w:rPr>
+        <w:t>.\hunde_Aufgabe2.ipynb</w:t>
+      </w:r>
+      <w:r>
+        <w:rPr>
+          <w:rFonts w:ascii="Consolas" w:hAnsi="Consolas"/>
+          <w:sz w:val="18"/>
+          <w:szCs w:val="18"/>
+        </w:rPr>
+        <w:br/>
+        <w:t>.\README.docx</w:t>
+      </w:r>
+    </w:p>
+    <w:p>
+      <w:pPr>
+        <w:rPr>
+          <w:rFonts w:ascii="Consolas" w:hAnsi="Consolas"/>
+          <w:sz w:val="18"/>
+          <w:szCs w:val="18"/>
+        </w:rPr>
+      </w:pPr>
+    </w:p>
+    <w:p>
+      <w:r>
+        <w:rPr>
+          <w:b/>
+          <w:bCs/>
+          <w:sz w:val="24"/>
+          <w:szCs w:val="24"/>
+        </w:rPr>
+        <w:t>Datenvorbereitung</w:t>
+      </w:r>
+      <w:r>
+        <w:t>:</w:t>
+      </w:r>
+    </w:p>
+    <w:p>
+      <w:r>
+        <w:t xml:space="preserve">Die Aufgabe 2 basiert auf </w:t>
+      </w:r>
+      <w:r>
+        <w:t>demselben</w:t>
+      </w:r>
+      <w:r>
+        <w:t xml:space="preserve"> Datenbestand wie Aufgabe 1.</w:t>
+      </w:r>
+      <w:r>
+        <w:br/>
+        <w:t xml:space="preserve">Das bedeutet </w:t>
+      </w:r>
+      <w:r>
+        <w:t xml:space="preserve">das die ersten 5 Zellen des Jupiter-Notebooks </w:t>
+      </w:r>
+      <w:r>
+        <w:t>identisch</w:t>
+      </w:r>
+      <w:r>
+        <w:t xml:space="preserve"> mit denen aus Aufgabe 1 sind.</w:t>
+      </w:r>
+    </w:p>
+    <w:p>
+      <w:r>
+        <w:t xml:space="preserve">Der einzige </w:t>
+      </w:r>
+      <w:r>
+        <w:t>Unterschied der eingelesenen Daten in Aufgabe 2 ist, dass hier das gesamte Bild (und nicht wie in Aufgabe 1, einzelne Features aus den Bildern)  verwendet wird</w:t>
+      </w:r>
+      <w:r>
+        <w:t>.</w:t>
+      </w:r>
+    </w:p>
+    <w:p>
+      <w:r>
+        <w:t>Die einge</w:t>
+      </w:r>
+      <w:r>
+        <w:t>le</w:t>
+      </w:r>
+      <w:r>
+        <w:t>s</w:t>
+      </w:r>
+      <w:r>
+        <w:t xml:space="preserve">enen (und bereits mit 75:25 gesplitteten ) Bilddaten werden anschließend </w:t>
+      </w:r>
+      <w:r>
+        <w:t xml:space="preserve">für ein neuronales Netzwerk </w:t>
+      </w:r>
+      <w:r>
+        <w:t>zurecht-“</w:t>
+      </w:r>
+      <w:proofErr w:type="spellStart"/>
+      <w:r>
+        <w:t>geshapt</w:t>
+      </w:r>
+      <w:proofErr w:type="spellEnd"/>
+      <w:r>
+        <w:t>“</w:t>
+      </w:r>
+      <w:r>
+        <w:t>. Dabei werden mehrere Transformationen durchgeführt, um die Daten in die richtige Form für das neuronale Netzwerk zu bringen</w:t>
+      </w:r>
+      <w:r>
+        <w:t>.</w:t>
+      </w:r>
+      <w:r>
+        <w:br/>
+      </w:r>
+      <w:r>
+        <w:drawing>
+          <wp:inline distT="0" distB="0" distL="0" distR="0" wp14:anchorId="6FD537BD" wp14:editId="33AF4423">
+            <wp:extent cx="5760720" cy="1468755"/>
+            <wp:effectExtent l="0" t="0" r="0" b="0"/>
+            <wp:docPr id="2" name="Grafik 2" descr="Ein Bild, das Text, Bildschirm, Screenshot, flach enthält.&#10;&#10;Automatisch generierte Beschreibung"/>
+            <wp:cNvGraphicFramePr>
+              <a:graphicFrameLocks xmlns:a="http://schemas.openxmlformats.org/drawingml/2006/main" noChangeAspect="1"/>
+            </wp:cNvGraphicFramePr>
+            <a:graphic xmlns:a="http://schemas.openxmlformats.org/drawingml/2006/main">
+              <a:graphicData uri="http://schemas.openxmlformats.org/drawingml/2006/picture">
+                <pic:pic xmlns:pic="http://schemas.openxmlformats.org/drawingml/2006/picture">
+                  <pic:nvPicPr>
+                    <pic:cNvPr id="2" name="Grafik 2" descr="Ein Bild, das Text, Bildschirm, Screenshot, flach enthält.&#10;&#10;Automatisch generierte Beschreibung"/>
+                    <pic:cNvPicPr/>
+                  </pic:nvPicPr>
+                  <pic:blipFill>
+                    <a:blip r:embed="rId17"/>
+                    <a:stretch>
+                      <a:fillRect/>
+                    </a:stretch>
+                  </pic:blipFill>
+                  <pic:spPr>
+                    <a:xfrm>
+                      <a:off x="0" y="0"/>
+                      <a:ext cx="5760720" cy="1468755"/>
+                    </a:xfrm>
+                    <a:prstGeom prst="rect">
+                      <a:avLst/>
+                    </a:prstGeom>
+                  </pic:spPr>
+                </pic:pic>
+              </a:graphicData>
+            </a:graphic>
+          </wp:inline>
+        </w:drawing>
+      </w:r>
+    </w:p>
+    <w:p/>
+    <w:p>
+      <w:pPr>
+        <w:rPr>
+          <w:sz w:val="24"/>
+          <w:szCs w:val="24"/>
+        </w:rPr>
+      </w:pPr>
+      <w:r>
+        <w:rPr>
+          <w:sz w:val="24"/>
+          <w:szCs w:val="24"/>
+        </w:rPr>
+        <w:lastRenderedPageBreak/>
+        <w:drawing>
+          <wp:anchor distT="0" distB="0" distL="114300" distR="114300" simplePos="0" relativeHeight="251668480" behindDoc="1" locked="0" layoutInCell="1" allowOverlap="1" wp14:anchorId="1B238F6C" wp14:editId="22797C16">
+            <wp:simplePos x="0" y="0"/>
+            <wp:positionH relativeFrom="column">
+              <wp:posOffset>325858</wp:posOffset>
+            </wp:positionH>
+            <wp:positionV relativeFrom="paragraph">
+              <wp:posOffset>1094091</wp:posOffset>
+            </wp:positionV>
+            <wp:extent cx="4763135" cy="2933700"/>
+            <wp:effectExtent l="0" t="0" r="0" b="0"/>
+            <wp:wrapTopAndBottom/>
+            <wp:docPr id="8" name="Grafik 8" descr="Ein Bild, das Text enthält.&#10;&#10;Automatisch generierte Beschreibung"/>
+            <wp:cNvGraphicFramePr>
+              <a:graphicFrameLocks xmlns:a="http://schemas.openxmlformats.org/drawingml/2006/main" noChangeAspect="1"/>
+            </wp:cNvGraphicFramePr>
+            <a:graphic xmlns:a="http://schemas.openxmlformats.org/drawingml/2006/main">
+              <a:graphicData uri="http://schemas.openxmlformats.org/drawingml/2006/picture">
+                <pic:pic xmlns:pic="http://schemas.openxmlformats.org/drawingml/2006/picture">
+                  <pic:nvPicPr>
+                    <pic:cNvPr id="8" name="Grafik 8" descr="Ein Bild, das Text enthält.&#10;&#10;Automatisch generierte Beschreibung"/>
+                    <pic:cNvPicPr/>
+                  </pic:nvPicPr>
+                  <pic:blipFill>
+                    <a:blip r:embed="rId18">
+                      <a:extLst>
+                        <a:ext uri="{28A0092B-C50C-407E-A947-70E740481C1C}">
+                          <a14:useLocalDpi xmlns:a14="http://schemas.microsoft.com/office/drawing/2010/main" val="0"/>
+                        </a:ext>
+                      </a:extLst>
+                    </a:blip>
+                    <a:stretch>
+                      <a:fillRect/>
+                    </a:stretch>
+                  </pic:blipFill>
+                  <pic:spPr>
+                    <a:xfrm>
+                      <a:off x="0" y="0"/>
+                      <a:ext cx="4763135" cy="2933700"/>
+                    </a:xfrm>
+                    <a:prstGeom prst="rect">
+                      <a:avLst/>
+                    </a:prstGeom>
+                  </pic:spPr>
+                </pic:pic>
+              </a:graphicData>
+            </a:graphic>
+            <wp14:sizeRelH relativeFrom="page">
+              <wp14:pctWidth>0</wp14:pctWidth>
+            </wp14:sizeRelH>
+            <wp14:sizeRelV relativeFrom="page">
+              <wp14:pctHeight>0</wp14:pctHeight>
+            </wp14:sizeRelV>
+          </wp:anchor>
+        </w:drawing>
+      </w:r>
+      <w:r>
+        <w:rPr>
+          <w:b/>
+          <w:bCs/>
+          <w:sz w:val="24"/>
+          <w:szCs w:val="24"/>
+        </w:rPr>
+        <w:t>Beschreibung des</w:t>
+      </w:r>
+      <w:r>
+        <w:rPr>
+          <w:b/>
+          <w:bCs/>
+          <w:sz w:val="24"/>
+          <w:szCs w:val="24"/>
+        </w:rPr>
+        <w:t xml:space="preserve"> CNN:</w:t>
+      </w:r>
+      <w:r>
+        <w:rPr>
+          <w:sz w:val="24"/>
+          <w:szCs w:val="24"/>
+        </w:rPr>
+        <w:br/>
+      </w:r>
+      <w:r>
+        <w:rPr>
+          <w:sz w:val="24"/>
+          <w:szCs w:val="24"/>
+        </w:rPr>
+        <w:t>Der verwendete Code</w:t>
+      </w:r>
+      <w:r>
+        <w:rPr>
+          <w:sz w:val="24"/>
+          <w:szCs w:val="24"/>
+        </w:rPr>
+        <w:t xml:space="preserve"> zeigt die Definition eines neuen neuronale Netzwerkmodells in </w:t>
+      </w:r>
+      <w:proofErr w:type="spellStart"/>
+      <w:r>
+        <w:rPr>
+          <w:sz w:val="24"/>
+          <w:szCs w:val="24"/>
+        </w:rPr>
+        <w:t>TensorFlow</w:t>
+      </w:r>
+      <w:proofErr w:type="spellEnd"/>
+      <w:r>
+        <w:rPr>
+          <w:sz w:val="24"/>
+          <w:szCs w:val="24"/>
+        </w:rPr>
+        <w:t xml:space="preserve"> mit der "</w:t>
+      </w:r>
+      <w:proofErr w:type="spellStart"/>
+      <w:r>
+        <w:rPr>
+          <w:sz w:val="24"/>
+          <w:szCs w:val="24"/>
+        </w:rPr>
+        <w:t>tf.keras.models.Sequential</w:t>
+      </w:r>
+      <w:proofErr w:type="spellEnd"/>
+      <w:r>
+        <w:rPr>
+          <w:sz w:val="24"/>
+          <w:szCs w:val="24"/>
+        </w:rPr>
+        <w:t xml:space="preserve">()" Methode. Das Modell besteht aus einer Reihe von </w:t>
+      </w:r>
+      <w:proofErr w:type="spellStart"/>
+      <w:r>
+        <w:rPr>
+          <w:sz w:val="24"/>
+          <w:szCs w:val="24"/>
+        </w:rPr>
+        <w:t>Convolutional</w:t>
+      </w:r>
+      <w:proofErr w:type="spellEnd"/>
+      <w:r>
+        <w:rPr>
+          <w:sz w:val="24"/>
+          <w:szCs w:val="24"/>
+        </w:rPr>
+        <w:t xml:space="preserve"> </w:t>
+      </w:r>
+      <w:proofErr w:type="spellStart"/>
+      <w:r>
+        <w:rPr>
+          <w:sz w:val="24"/>
+          <w:szCs w:val="24"/>
+        </w:rPr>
+        <w:t>Neural</w:t>
+      </w:r>
+      <w:proofErr w:type="spellEnd"/>
+      <w:r>
+        <w:rPr>
+          <w:sz w:val="24"/>
+          <w:szCs w:val="24"/>
+        </w:rPr>
+        <w:t xml:space="preserve"> Network (CNN) Schichten, die zur Extraktion von Merkmalen aus Bilddaten verwendet werden. Die Schichten des Modells sind:</w:t>
+      </w:r>
+    </w:p>
+    <w:p/>
+    <w:p>
+      <w:pPr>
+        <w:pStyle w:val="Listenabsatz"/>
+        <w:numPr>
+          <w:ilvl w:val="0"/>
+          <w:numId w:val="1"/>
+        </w:numPr>
+      </w:pPr>
+      <w:r>
+        <w:t xml:space="preserve">Conv2D: Eine 2-dimensional </w:t>
+      </w:r>
+      <w:proofErr w:type="spellStart"/>
+      <w:r>
+        <w:t>Convolutional</w:t>
+      </w:r>
+      <w:proofErr w:type="spellEnd"/>
+      <w:r>
+        <w:t xml:space="preserve"> Layer, die 32 Filter mit Größe 3x3 und </w:t>
+      </w:r>
+      <w:proofErr w:type="spellStart"/>
+      <w:r>
+        <w:t>ReLU</w:t>
+      </w:r>
+      <w:proofErr w:type="spellEnd"/>
+      <w:r>
+        <w:t>-Aktivierungsfunktion verwendet.</w:t>
+      </w:r>
+    </w:p>
+    <w:p>
+      <w:pPr>
+        <w:pStyle w:val="Listenabsatz"/>
+        <w:numPr>
+          <w:ilvl w:val="0"/>
+          <w:numId w:val="1"/>
+        </w:numPr>
+      </w:pPr>
+      <w:r>
+        <w:t>MaxPooling2D: Eine Max-Pooling Layer, die die Bildgröße halbiert.</w:t>
+      </w:r>
+    </w:p>
+    <w:p>
+      <w:pPr>
+        <w:pStyle w:val="Listenabsatz"/>
+        <w:numPr>
+          <w:ilvl w:val="0"/>
+          <w:numId w:val="1"/>
+        </w:numPr>
+      </w:pPr>
+      <w:r>
+        <w:t xml:space="preserve">Dropout: Eine Dropout Layer, die 30% der Eingaben zufällig ausschaltet, um </w:t>
+      </w:r>
+      <w:proofErr w:type="spellStart"/>
+      <w:r>
+        <w:t>Overfitting</w:t>
+      </w:r>
+      <w:proofErr w:type="spellEnd"/>
+      <w:r>
+        <w:t xml:space="preserve"> zu vermeiden.</w:t>
+      </w:r>
+    </w:p>
+    <w:p>
+      <w:pPr>
+        <w:pStyle w:val="Listenabsatz"/>
+        <w:numPr>
+          <w:ilvl w:val="0"/>
+          <w:numId w:val="1"/>
+        </w:numPr>
+      </w:pPr>
+      <w:r>
+        <w:t>Flatten: Eine Flatten Layer, die die 2-dimensionalen Bilder in 1-dimensionalen Vektoren umwandelt.</w:t>
+      </w:r>
+    </w:p>
+    <w:p>
+      <w:pPr>
+        <w:pStyle w:val="Listenabsatz"/>
+        <w:numPr>
+          <w:ilvl w:val="0"/>
+          <w:numId w:val="1"/>
+        </w:numPr>
+      </w:pPr>
+      <w:proofErr w:type="spellStart"/>
+      <w:r>
+        <w:t>Dense</w:t>
+      </w:r>
+      <w:proofErr w:type="spellEnd"/>
+      <w:r>
+        <w:t>: Eine Fully-</w:t>
+      </w:r>
+      <w:proofErr w:type="spellStart"/>
+      <w:r>
+        <w:t>Connected</w:t>
+      </w:r>
+      <w:proofErr w:type="spellEnd"/>
+      <w:r>
+        <w:t xml:space="preserve"> Layer, die 512 Neuronen und </w:t>
+      </w:r>
+      <w:proofErr w:type="spellStart"/>
+      <w:r>
+        <w:t>ReLU</w:t>
+      </w:r>
+      <w:proofErr w:type="spellEnd"/>
+      <w:r>
+        <w:t>-Aktivierungsfunktion verwendet.</w:t>
+      </w:r>
+    </w:p>
+    <w:p>
+      <w:pPr>
+        <w:pStyle w:val="Listenabsatz"/>
+        <w:numPr>
+          <w:ilvl w:val="0"/>
+          <w:numId w:val="1"/>
+        </w:numPr>
+      </w:pPr>
+      <w:proofErr w:type="spellStart"/>
+      <w:r>
+        <w:t>Dense</w:t>
+      </w:r>
+      <w:proofErr w:type="spellEnd"/>
+      <w:r>
+        <w:t>: Eine Fully-</w:t>
+      </w:r>
+      <w:proofErr w:type="spellStart"/>
+      <w:r>
+        <w:t>Connected</w:t>
+      </w:r>
+      <w:proofErr w:type="spellEnd"/>
+      <w:r>
+        <w:t xml:space="preserve"> Output Layer, die die Anzahl der Klassen entsprechend der "</w:t>
+      </w:r>
+      <w:proofErr w:type="spellStart"/>
+      <w:r>
+        <w:t>num_classes</w:t>
+      </w:r>
+      <w:proofErr w:type="spellEnd"/>
+      <w:r>
+        <w:t xml:space="preserve">" Variable </w:t>
+      </w:r>
+      <w:r>
+        <w:t>( Anzahl der Hunderassen = 5 )</w:t>
+      </w:r>
+      <w:r>
+        <w:t xml:space="preserve">verwendet und die </w:t>
+      </w:r>
+      <w:proofErr w:type="spellStart"/>
+      <w:r>
+        <w:t>Softmax</w:t>
+      </w:r>
+      <w:proofErr w:type="spellEnd"/>
+      <w:r>
+        <w:t>-Aktivierungsfunktion verwendet</w:t>
+      </w:r>
+    </w:p>
+    <w:p/>
+    <w:p>
+      <w:r>
+        <w:t xml:space="preserve">Bei der </w:t>
+      </w:r>
+      <w:r>
+        <w:t xml:space="preserve"> </w:t>
+      </w:r>
+      <w:proofErr w:type="spellStart"/>
+      <w:r>
+        <w:t>Ausswahl</w:t>
+      </w:r>
+      <w:proofErr w:type="spellEnd"/>
+      <w:r>
+        <w:t xml:space="preserve"> der </w:t>
+      </w:r>
+      <w:r>
+        <w:t xml:space="preserve">des </w:t>
+      </w:r>
+      <w:r>
+        <w:t>Optimizer</w:t>
+      </w:r>
+      <w:r>
+        <w:t xml:space="preserve"> und der </w:t>
+      </w:r>
+      <w:r>
+        <w:t>Loss-Funktion</w:t>
+      </w:r>
+      <w:r>
+        <w:t xml:space="preserve"> wurde sich für </w:t>
+      </w:r>
+      <w:proofErr w:type="spellStart"/>
+      <w:r>
+        <w:t>optimizer</w:t>
+      </w:r>
+      <w:proofErr w:type="spellEnd"/>
+      <w:r>
+        <w:t>="</w:t>
+      </w:r>
+      <w:proofErr w:type="spellStart"/>
+      <w:r>
+        <w:t>adam</w:t>
+      </w:r>
+      <w:proofErr w:type="spellEnd"/>
+      <w:r>
+        <w:t>"</w:t>
+      </w:r>
+      <w:r>
+        <w:t xml:space="preserve"> und </w:t>
+      </w:r>
+      <w:proofErr w:type="spellStart"/>
+      <w:r>
+        <w:t>loss</w:t>
+      </w:r>
+      <w:proofErr w:type="spellEnd"/>
+      <w:r>
+        <w:t>=</w:t>
+      </w:r>
+      <w:r>
+        <w:t>"</w:t>
+      </w:r>
+      <w:proofErr w:type="spellStart"/>
+      <w:r>
+        <w:t>categorical_crossentropy</w:t>
+      </w:r>
+      <w:proofErr w:type="spellEnd"/>
+      <w:r>
+        <w:t xml:space="preserve">" </w:t>
+      </w:r>
+      <w:r>
+        <w:t xml:space="preserve">entschieden. </w:t>
+      </w:r>
+      <w:r>
+        <w:br/>
+        <w:t xml:space="preserve">Mit dieser Kombination konnten die „besten“ </w:t>
+      </w:r>
+      <w:proofErr w:type="spellStart"/>
+      <w:r>
+        <w:t>Accuracys</w:t>
+      </w:r>
+      <w:proofErr w:type="spellEnd"/>
+      <w:r>
+        <w:t xml:space="preserve"> </w:t>
+      </w:r>
+      <w:r>
+        <w:t>gewonnen werden.</w:t>
+      </w:r>
+      <w:r>
+        <w:br/>
+      </w:r>
+      <w:r>
+        <w:t xml:space="preserve">Obwohl der </w:t>
+      </w:r>
+      <w:proofErr w:type="spellStart"/>
+      <w:r>
+        <w:t>optimizer</w:t>
+      </w:r>
+      <w:proofErr w:type="spellEnd"/>
+      <w:r>
+        <w:t xml:space="preserve"> </w:t>
+      </w:r>
+      <w:r>
+        <w:t xml:space="preserve"> </w:t>
+      </w:r>
+      <w:r>
+        <w:t>„</w:t>
+      </w:r>
+      <w:proofErr w:type="spellStart"/>
+      <w:r>
+        <w:t>sgd</w:t>
+      </w:r>
+      <w:proofErr w:type="spellEnd"/>
+      <w:r>
+        <w:t xml:space="preserve">“ besser geeignet ist für einen kleinen Datensatz </w:t>
+      </w:r>
+      <w:r>
+        <w:t>ließ</w:t>
+      </w:r>
+      <w:r>
+        <w:t xml:space="preserve"> sich mit dem „</w:t>
+      </w:r>
+      <w:proofErr w:type="spellStart"/>
+      <w:r>
+        <w:t>adam</w:t>
+      </w:r>
+      <w:proofErr w:type="spellEnd"/>
+      <w:r>
+        <w:t xml:space="preserve">“ Optimizer bessere Werte </w:t>
+      </w:r>
+      <w:r>
+        <w:t>erzielen</w:t>
+      </w:r>
+      <w:r>
+        <w:t>.</w:t>
+      </w:r>
+      <w:r>
+        <w:br/>
+        <w:t>Die Loss-Funktion</w:t>
+      </w:r>
+      <w:r>
+        <w:t xml:space="preserve"> wurde auf </w:t>
+      </w:r>
+      <w:r>
+        <w:t>"</w:t>
+      </w:r>
+      <w:proofErr w:type="spellStart"/>
+      <w:r>
+        <w:t>categorical_crossentropy</w:t>
+      </w:r>
+      <w:proofErr w:type="spellEnd"/>
+      <w:r>
+        <w:t xml:space="preserve">" </w:t>
+      </w:r>
+      <w:r>
+        <w:t xml:space="preserve"> gesetzt, da dieser gut</w:t>
+      </w:r>
+      <w:r>
+        <w:t xml:space="preserve"> die für kategoriale Klassifikationsaufgaben geeignet ist, bei denen die Labels in Form von </w:t>
+      </w:r>
+      <w:proofErr w:type="spellStart"/>
+      <w:r>
+        <w:t>One</w:t>
+      </w:r>
+      <w:proofErr w:type="spellEnd"/>
+      <w:r>
+        <w:t xml:space="preserve">-Hot-Vektoren vorliegen. </w:t>
+      </w:r>
+      <w:r>
+        <w:br/>
+      </w:r>
+      <w:r>
+        <w:br/>
+      </w:r>
+      <w:r>
+        <w:drawing>
+          <wp:inline distT="0" distB="0" distL="0" distR="0" wp14:anchorId="550197C0" wp14:editId="1C1B4AD7">
+            <wp:extent cx="5760720" cy="527685"/>
+            <wp:effectExtent l="0" t="0" r="0" b="5715"/>
+            <wp:docPr id="15" name="Grafik 15"/>
+            <wp:cNvGraphicFramePr>
+              <a:graphicFrameLocks xmlns:a="http://schemas.openxmlformats.org/drawingml/2006/main" noChangeAspect="1"/>
+            </wp:cNvGraphicFramePr>
+            <a:graphic xmlns:a="http://schemas.openxmlformats.org/drawingml/2006/main">
+              <a:graphicData uri="http://schemas.openxmlformats.org/drawingml/2006/picture">
+                <pic:pic xmlns:pic="http://schemas.openxmlformats.org/drawingml/2006/picture">
+                  <pic:nvPicPr>
+                    <pic:cNvPr id="1" name=""/>
+                    <pic:cNvPicPr/>
+                  </pic:nvPicPr>
+                  <pic:blipFill>
+                    <a:blip r:embed="rId19"/>
+                    <a:stretch>
+                      <a:fillRect/>
+                    </a:stretch>
+                  </pic:blipFill>
+                  <pic:spPr>
+                    <a:xfrm>
+                      <a:off x="0" y="0"/>
+                      <a:ext cx="5760720" cy="527685"/>
+                    </a:xfrm>
+                    <a:prstGeom prst="rect">
+                      <a:avLst/>
+                    </a:prstGeom>
+                  </pic:spPr>
+                </pic:pic>
+              </a:graphicData>
+            </a:graphic>
+          </wp:inline>
+        </w:drawing>
+      </w:r>
+    </w:p>
+    <w:p>
+      <w:r>
+        <w:br w:type="page"/>
+      </w:r>
+    </w:p>
+    <w:p>
+      <w:pPr>
+        <w:rPr>
+          <w:b/>
+          <w:bCs/>
+          <w:sz w:val="24"/>
+          <w:szCs w:val="24"/>
+        </w:rPr>
+      </w:pPr>
+      <w:r>
+        <w:rPr>
+          <w:b/>
+          <w:bCs/>
+          <w:sz w:val="24"/>
+          <w:szCs w:val="24"/>
+        </w:rPr>
+        <w:t>Trainieren mit der CNN</w:t>
+      </w:r>
+    </w:p>
+    <w:p>
+      <w:pPr>
+        <w:rPr>
+          <w:sz w:val="24"/>
+          <w:szCs w:val="24"/>
+        </w:rPr>
+      </w:pPr>
+      <w:r>
+        <w:rPr>
+          <w:sz w:val="24"/>
+          <w:szCs w:val="24"/>
+        </w:rPr>
+        <w:t xml:space="preserve">Nach </w:t>
+      </w:r>
+      <w:r>
+        <w:rPr>
+          <w:sz w:val="24"/>
+          <w:szCs w:val="24"/>
+        </w:rPr>
+        <w:t>15</w:t>
+      </w:r>
+      <w:r>
+        <w:rPr>
+          <w:sz w:val="24"/>
+          <w:szCs w:val="24"/>
+        </w:rPr>
+        <w:t xml:space="preserve"> </w:t>
+      </w:r>
+      <w:r>
+        <w:rPr>
+          <w:sz w:val="24"/>
+          <w:szCs w:val="24"/>
+        </w:rPr>
+        <w:t xml:space="preserve">Epochen des </w:t>
+      </w:r>
+      <w:r>
+        <w:rPr>
+          <w:sz w:val="24"/>
+          <w:szCs w:val="24"/>
+        </w:rPr>
+        <w:t>Trainierens</w:t>
+      </w:r>
+      <w:r>
+        <w:rPr>
+          <w:sz w:val="24"/>
+          <w:szCs w:val="24"/>
+        </w:rPr>
+        <w:t xml:space="preserve"> (mit </w:t>
+      </w:r>
+      <w:proofErr w:type="spellStart"/>
+      <w:r>
+        <w:rPr>
+          <w:sz w:val="24"/>
+          <w:szCs w:val="24"/>
+        </w:rPr>
+        <w:t>Train_Daten</w:t>
+      </w:r>
+      <w:proofErr w:type="spellEnd"/>
+      <w:r>
+        <w:rPr>
+          <w:sz w:val="24"/>
+          <w:szCs w:val="24"/>
+        </w:rPr>
+        <w:t>)</w:t>
+      </w:r>
+      <w:r>
+        <w:rPr>
+          <w:sz w:val="24"/>
+          <w:szCs w:val="24"/>
+        </w:rPr>
+        <w:t xml:space="preserve">, </w:t>
+      </w:r>
+      <w:r>
+        <w:rPr>
+          <w:sz w:val="24"/>
+          <w:szCs w:val="24"/>
+        </w:rPr>
+        <w:t>nähert sich</w:t>
+      </w:r>
+      <w:r>
+        <w:rPr>
+          <w:sz w:val="24"/>
+          <w:szCs w:val="24"/>
+        </w:rPr>
+        <w:t xml:space="preserve"> das CNN </w:t>
+      </w:r>
+      <w:r>
+        <w:rPr>
+          <w:sz w:val="24"/>
+          <w:szCs w:val="24"/>
+        </w:rPr>
+        <w:t xml:space="preserve">einer Genauigkeit von </w:t>
+      </w:r>
+      <w:proofErr w:type="spellStart"/>
+      <w:r>
+        <w:rPr>
+          <w:sz w:val="24"/>
+          <w:szCs w:val="24"/>
+        </w:rPr>
+        <w:t>ca</w:t>
+      </w:r>
+      <w:proofErr w:type="spellEnd"/>
+      <w:r>
+        <w:rPr>
+          <w:sz w:val="24"/>
+          <w:szCs w:val="24"/>
+        </w:rPr>
+        <w:t xml:space="preserve"> 0,</w:t>
+      </w:r>
+      <w:r>
+        <w:rPr>
+          <w:sz w:val="24"/>
+          <w:szCs w:val="24"/>
+        </w:rPr>
+        <w:t>8</w:t>
+      </w:r>
+      <w:r>
+        <w:rPr>
+          <w:sz w:val="24"/>
+          <w:szCs w:val="24"/>
+        </w:rPr>
+        <w:t>7</w:t>
+      </w:r>
+      <w:r>
+        <w:rPr>
+          <w:sz w:val="24"/>
+          <w:szCs w:val="24"/>
+        </w:rPr>
+        <w:t xml:space="preserve"> und einem Loss-</w:t>
+      </w:r>
+      <w:r>
+        <w:rPr>
+          <w:sz w:val="24"/>
+          <w:szCs w:val="24"/>
+        </w:rPr>
+        <w:t>Faktor</w:t>
+      </w:r>
+      <w:r>
+        <w:rPr>
+          <w:sz w:val="24"/>
+          <w:szCs w:val="24"/>
+        </w:rPr>
+        <w:t xml:space="preserve"> von </w:t>
+      </w:r>
+      <w:r>
+        <w:rPr>
+          <w:sz w:val="24"/>
+          <w:szCs w:val="24"/>
+        </w:rPr>
+        <w:t>0,33</w:t>
+      </w:r>
+      <w:r>
+        <w:rPr>
+          <w:sz w:val="24"/>
+          <w:szCs w:val="24"/>
+        </w:rPr>
+        <w:t xml:space="preserve"> an.</w:t>
+      </w:r>
+      <w:r>
+        <w:rPr>
+          <w:sz w:val="24"/>
+          <w:szCs w:val="24"/>
+        </w:rPr>
+        <w:t xml:space="preserve"> </w:t>
+      </w:r>
+    </w:p>
+    <w:p>
+      <w:pPr>
+        <w:rPr>
+          <w:sz w:val="24"/>
+          <w:szCs w:val="24"/>
+        </w:rPr>
+      </w:pPr>
+      <w:r>
+        <w:rPr>
+          <w:sz w:val="24"/>
+          <w:szCs w:val="24"/>
+        </w:rPr>
+        <w:t>Der Verlauf kann mit dem folgenden Schaubild dargestellt werden:</w:t>
+      </w:r>
+    </w:p>
+    <w:p>
+      <w:pPr>
+        <w:rPr>
+          <w:sz w:val="24"/>
+          <w:szCs w:val="24"/>
+        </w:rPr>
+      </w:pPr>
+      <w:r>
+        <w:rPr>
+          <w:sz w:val="24"/>
+          <w:szCs w:val="24"/>
+        </w:rPr>
+        <w:drawing>
+          <wp:inline distT="0" distB="0" distL="0" distR="0" wp14:anchorId="5FDB4B06" wp14:editId="0B5DAA7C">
+            <wp:extent cx="2027275" cy="473374"/>
+            <wp:effectExtent l="0" t="0" r="0" b="3175"/>
+            <wp:docPr id="19" name="Grafik 19" descr="Ein Bild, das Text enthält.&#10;&#10;Automatisch generierte Beschreibung"/>
+            <wp:cNvGraphicFramePr>
+              <a:graphicFrameLocks xmlns:a="http://schemas.openxmlformats.org/drawingml/2006/main" noChangeAspect="1"/>
+            </wp:cNvGraphicFramePr>
+            <a:graphic xmlns:a="http://schemas.openxmlformats.org/drawingml/2006/main">
+              <a:graphicData uri="http://schemas.openxmlformats.org/drawingml/2006/picture">
+                <pic:pic xmlns:pic="http://schemas.openxmlformats.org/drawingml/2006/picture">
+                  <pic:nvPicPr>
+                    <pic:cNvPr id="19" name="Grafik 19" descr="Ein Bild, das Text enthält.&#10;&#10;Automatisch generierte Beschreibung"/>
+                    <pic:cNvPicPr/>
+                  </pic:nvPicPr>
+                  <pic:blipFill>
+                    <a:blip r:embed="rId20"/>
+                    <a:stretch>
+                      <a:fillRect/>
+                    </a:stretch>
+                  </pic:blipFill>
+                  <pic:spPr>
+                    <a:xfrm>
+                      <a:off x="0" y="0"/>
+                      <a:ext cx="2055087" cy="479868"/>
+                    </a:xfrm>
+                    <a:prstGeom prst="rect">
+                      <a:avLst/>
+                    </a:prstGeom>
+                  </pic:spPr>
+                </pic:pic>
+              </a:graphicData>
+            </a:graphic>
+          </wp:inline>
+        </w:drawing>
+      </w:r>
+      <w:r>
+        <w:rPr>
+          <w:sz w:val="24"/>
+          <w:szCs w:val="24"/>
+        </w:rPr>
+        <w:br/>
+      </w:r>
+      <w:r>
+        <w:rPr>
+          <w:sz w:val="24"/>
+          <w:szCs w:val="24"/>
+        </w:rPr>
+        <w:drawing>
+          <wp:inline distT="0" distB="0" distL="0" distR="0" wp14:anchorId="2B3AA598" wp14:editId="2C3647CD">
+            <wp:extent cx="4523337" cy="3639312"/>
+            <wp:effectExtent l="0" t="0" r="0" b="0"/>
+            <wp:docPr id="18" name="Grafik 18"/>
+            <wp:cNvGraphicFramePr>
+              <a:graphicFrameLocks xmlns:a="http://schemas.openxmlformats.org/drawingml/2006/main" noChangeAspect="1"/>
+            </wp:cNvGraphicFramePr>
+            <a:graphic xmlns:a="http://schemas.openxmlformats.org/drawingml/2006/main">
+              <a:graphicData uri="http://schemas.openxmlformats.org/drawingml/2006/picture">
+                <pic:pic xmlns:pic="http://schemas.openxmlformats.org/drawingml/2006/picture">
+                  <pic:nvPicPr>
+                    <pic:cNvPr id="1" name=""/>
+                    <pic:cNvPicPr/>
+                  </pic:nvPicPr>
+                  <pic:blipFill>
+                    <a:blip r:embed="rId21"/>
+                    <a:stretch>
+                      <a:fillRect/>
+                    </a:stretch>
+                  </pic:blipFill>
+                  <pic:spPr>
+                    <a:xfrm>
+                      <a:off x="0" y="0"/>
+                      <a:ext cx="4526166" cy="3641588"/>
+                    </a:xfrm>
+                    <a:prstGeom prst="rect">
+                      <a:avLst/>
+                    </a:prstGeom>
+                  </pic:spPr>
+                </pic:pic>
+              </a:graphicData>
+            </a:graphic>
+          </wp:inline>
+        </w:drawing>
+      </w:r>
+    </w:p>
+    <w:p>
+      <w:pPr>
+        <w:rPr>
+          <w:sz w:val="24"/>
+          <w:szCs w:val="24"/>
+        </w:rPr>
+      </w:pPr>
+    </w:p>
+    <w:p>
+      <w:pPr>
+        <w:rPr>
+          <w:sz w:val="24"/>
+          <w:szCs w:val="24"/>
+        </w:rPr>
+      </w:pPr>
+      <w:r>
+        <w:rPr>
+          <w:b/>
+          <w:bCs/>
+          <w:sz w:val="24"/>
+          <w:szCs w:val="24"/>
+        </w:rPr>
+        <w:t>Bei der Evaluierung mit den T</w:t>
+      </w:r>
+      <w:r>
+        <w:rPr>
+          <w:b/>
+          <w:bCs/>
+          <w:sz w:val="24"/>
+          <w:szCs w:val="24"/>
+        </w:rPr>
+        <w:t xml:space="preserve">estdaten </w:t>
+      </w:r>
+      <w:r>
+        <w:rPr>
+          <w:sz w:val="24"/>
+          <w:szCs w:val="24"/>
+        </w:rPr>
+        <w:t xml:space="preserve">und einer anschließenden 3-Fold-Kreuzvalidierung kommt </w:t>
+      </w:r>
+      <w:r>
+        <w:rPr>
+          <w:sz w:val="24"/>
+          <w:szCs w:val="24"/>
+        </w:rPr>
+        <w:t xml:space="preserve">man auf eine abschließende </w:t>
+      </w:r>
+      <w:r>
+        <w:rPr>
+          <w:sz w:val="24"/>
+          <w:szCs w:val="24"/>
+        </w:rPr>
+        <w:t>Genauigkeit</w:t>
+      </w:r>
+      <w:r>
+        <w:rPr>
+          <w:sz w:val="24"/>
+          <w:szCs w:val="24"/>
+        </w:rPr>
+        <w:t xml:space="preserve"> von ca. </w:t>
+      </w:r>
+      <w:r>
+        <w:rPr>
+          <w:sz w:val="24"/>
+          <w:szCs w:val="24"/>
+        </w:rPr>
+        <w:t>0,84%</w:t>
+      </w:r>
+      <w:r>
+        <w:rPr>
+          <w:sz w:val="24"/>
+          <w:szCs w:val="24"/>
+        </w:rPr>
+        <w:t>.</w:t>
+      </w:r>
+      <w:r>
+        <w:rPr>
+          <w:sz w:val="24"/>
+          <w:szCs w:val="24"/>
+        </w:rPr>
+        <w:br/>
+        <w:t xml:space="preserve">Auch eine </w:t>
+      </w:r>
+      <w:proofErr w:type="spellStart"/>
+      <w:r>
+        <w:rPr>
+          <w:sz w:val="24"/>
+          <w:szCs w:val="24"/>
+        </w:rPr>
+        <w:t>Confusion</w:t>
+      </w:r>
+      <w:proofErr w:type="spellEnd"/>
+      <w:r>
+        <w:rPr>
+          <w:sz w:val="24"/>
+          <w:szCs w:val="24"/>
+        </w:rPr>
+        <w:t xml:space="preserve"> Matrix </w:t>
+      </w:r>
+      <w:r>
+        <w:rPr>
+          <w:sz w:val="24"/>
+          <w:szCs w:val="24"/>
+        </w:rPr>
+        <w:t xml:space="preserve">wurde wieder </w:t>
+      </w:r>
+      <w:r>
+        <w:rPr>
+          <w:sz w:val="24"/>
+          <w:szCs w:val="24"/>
+        </w:rPr>
+        <w:t>erstellt. Die angibt zu wie viel Prozent ein Hundebild (y-Achse) welcher Hunderasse klassifiziert wird (</w:t>
+      </w:r>
+      <w:r>
+        <w:rPr>
+          <w:sz w:val="24"/>
+          <w:szCs w:val="24"/>
+        </w:rPr>
+        <w:t>x-Achse</w:t>
+      </w:r>
+      <w:r>
+        <w:rPr>
+          <w:sz w:val="24"/>
+          <w:szCs w:val="24"/>
+        </w:rPr>
+        <w:t>)</w:t>
+      </w:r>
+    </w:p>
+    <w:p>
+      <w:pPr>
+        <w:rPr>
+          <w:sz w:val="24"/>
+          <w:szCs w:val="24"/>
+        </w:rPr>
+      </w:pPr>
+      <w:r>
+        <w:rPr>
+          <w:sz w:val="24"/>
+          <w:szCs w:val="24"/>
+        </w:rPr>
+        <w:drawing>
+          <wp:anchor distT="0" distB="0" distL="114300" distR="114300" simplePos="0" relativeHeight="251671552" behindDoc="0" locked="0" layoutInCell="1" allowOverlap="1" wp14:anchorId="5A4851B2" wp14:editId="798443A4">
+            <wp:simplePos x="0" y="0"/>
+            <wp:positionH relativeFrom="column">
+              <wp:posOffset>3068574</wp:posOffset>
+            </wp:positionH>
+            <wp:positionV relativeFrom="paragraph">
+              <wp:posOffset>33655</wp:posOffset>
+            </wp:positionV>
+            <wp:extent cx="3211142" cy="2921000"/>
+            <wp:effectExtent l="0" t="0" r="8890" b="0"/>
+            <wp:wrapNone/>
+            <wp:docPr id="23" name="Grafik 23"/>
+            <wp:cNvGraphicFramePr>
+              <a:graphicFrameLocks xmlns:a="http://schemas.openxmlformats.org/drawingml/2006/main" noChangeAspect="1"/>
+            </wp:cNvGraphicFramePr>
+            <a:graphic xmlns:a="http://schemas.openxmlformats.org/drawingml/2006/main">
+              <a:graphicData uri="http://schemas.openxmlformats.org/drawingml/2006/picture">
+                <pic:pic xmlns:pic="http://schemas.openxmlformats.org/drawingml/2006/picture">
+                  <pic:nvPicPr>
+                    <pic:cNvPr id="1" name=""/>
+                    <pic:cNvPicPr/>
+                  </pic:nvPicPr>
+                  <pic:blipFill>
+                    <a:blip r:embed="rId22">
+                      <a:extLst>
+                        <a:ext uri="{28A0092B-C50C-407E-A947-70E740481C1C}">
+                          <a14:useLocalDpi xmlns:a14="http://schemas.microsoft.com/office/drawing/2010/main" val="0"/>
+                        </a:ext>
+                      </a:extLst>
+                    </a:blip>
+                    <a:stretch>
+                      <a:fillRect/>
+                    </a:stretch>
+                  </pic:blipFill>
+                  <pic:spPr>
+                    <a:xfrm>
+                      <a:off x="0" y="0"/>
+                      <a:ext cx="3211142" cy="2921000"/>
+                    </a:xfrm>
+                    <a:prstGeom prst="rect">
+                      <a:avLst/>
+                    </a:prstGeom>
+                  </pic:spPr>
+                </pic:pic>
+              </a:graphicData>
+            </a:graphic>
+            <wp14:sizeRelH relativeFrom="page">
+              <wp14:pctWidth>0</wp14:pctWidth>
+            </wp14:sizeRelH>
+            <wp14:sizeRelV relativeFrom="page">
+              <wp14:pctHeight>0</wp14:pctHeight>
+            </wp14:sizeRelV>
+          </wp:anchor>
+        </w:drawing>
+      </w:r>
+      <w:r>
+        <w:rPr>
+          <w:sz w:val="24"/>
+          <w:szCs w:val="24"/>
+        </w:rPr>
+        <w:drawing>
+          <wp:anchor distT="0" distB="0" distL="114300" distR="114300" simplePos="0" relativeHeight="251670528" behindDoc="0" locked="0" layoutInCell="1" allowOverlap="1" wp14:anchorId="0A6E7DD3" wp14:editId="0AEC83B7">
+            <wp:simplePos x="0" y="0"/>
+            <wp:positionH relativeFrom="column">
+              <wp:posOffset>-470027</wp:posOffset>
+            </wp:positionH>
+            <wp:positionV relativeFrom="paragraph">
+              <wp:posOffset>36195</wp:posOffset>
+            </wp:positionV>
+            <wp:extent cx="3438144" cy="2921425"/>
+            <wp:effectExtent l="0" t="0" r="0" b="0"/>
+            <wp:wrapThrough wrapText="bothSides">
+              <wp:wrapPolygon edited="0">
+                <wp:start x="0" y="0"/>
+                <wp:lineTo x="0" y="21412"/>
+                <wp:lineTo x="21424" y="21412"/>
+                <wp:lineTo x="21424" y="0"/>
+                <wp:lineTo x="0" y="0"/>
+              </wp:wrapPolygon>
+            </wp:wrapThrough>
+            <wp:docPr id="20" name="Grafik 20" descr="Ein Bild, das Text enthält.&#10;&#10;Automatisch generierte Beschreibung"/>
+            <wp:cNvGraphicFramePr>
+              <a:graphicFrameLocks xmlns:a="http://schemas.openxmlformats.org/drawingml/2006/main" noChangeAspect="1"/>
+            </wp:cNvGraphicFramePr>
+            <a:graphic xmlns:a="http://schemas.openxmlformats.org/drawingml/2006/main">
+              <a:graphicData uri="http://schemas.openxmlformats.org/drawingml/2006/picture">
+                <pic:pic xmlns:pic="http://schemas.openxmlformats.org/drawingml/2006/picture">
+                  <pic:nvPicPr>
+                    <pic:cNvPr id="20" name="Grafik 20" descr="Ein Bild, das Text enthält.&#10;&#10;Automatisch generierte Beschreibung"/>
+                    <pic:cNvPicPr/>
+                  </pic:nvPicPr>
+                  <pic:blipFill>
+                    <a:blip r:embed="rId23" cstate="print">
+                      <a:extLst>
+                        <a:ext uri="{28A0092B-C50C-407E-A947-70E740481C1C}">
+                          <a14:useLocalDpi xmlns:a14="http://schemas.microsoft.com/office/drawing/2010/main" val="0"/>
+                        </a:ext>
+                      </a:extLst>
+                    </a:blip>
+                    <a:stretch>
+                      <a:fillRect/>
+                    </a:stretch>
+                  </pic:blipFill>
+                  <pic:spPr>
+                    <a:xfrm>
+                      <a:off x="0" y="0"/>
+                      <a:ext cx="3443643" cy="2926098"/>
+                    </a:xfrm>
+                    <a:prstGeom prst="rect">
+                      <a:avLst/>
+                    </a:prstGeom>
+                  </pic:spPr>
+                </pic:pic>
+              </a:graphicData>
+            </a:graphic>
+            <wp14:sizeRelH relativeFrom="page">
+              <wp14:pctWidth>0</wp14:pctWidth>
+            </wp14:sizeRelH>
+            <wp14:sizeRelV relativeFrom="page">
+              <wp14:pctHeight>0</wp14:pctHeight>
+            </wp14:sizeRelV>
+          </wp:anchor>
+        </w:drawing>
+      </w:r>
+      <w:r>
+        <w:rPr>
+          <w:sz w:val="24"/>
+          <w:szCs w:val="24"/>
+        </w:rPr>
+        <w:t xml:space="preserve"> </w:t>
+      </w:r>
+    </w:p>
     <w:sectPr>
       <w:pgSz w:w="11906" w:h="16838"/>
-      <w:pgMar w:top="1134" w:right="1417" w:bottom="709" w:left="1417" w:header="708" w:footer="708" w:gutter="0"/>
+      <w:pgMar w:top="993" w:right="1417" w:bottom="426" w:left="1417" w:header="708" w:footer="708" w:gutter="0"/>
       <w:cols w:space="708"/>
       <w:docGrid w:linePitch="360"/>
     </w:sectPr>
   </w:body>
 </w:document>
+</file>
+
+<file path=word/numbering.xml><?xml version="1.0" encoding="utf-8"?>
+<w:numbering xmlns:wpc="http://schemas.microsoft.com/office/word/2010/wordprocessingCanvas" xmlns:cx="http://schemas.microsoft.com/office/drawing/2014/chartex" xmlns:cx1="http://schemas.microsoft.com/office/drawing/2015/9/8/chartex" xmlns:cx2="http://schemas.microsoft.com/office/drawing/2015/10/21/chartex" xmlns:cx3="http://schemas.microsoft.com/office/drawing/2016/5/9/chartex" xmlns:cx4="http://schemas.microsoft.com/office/drawing/2016/5/10/chartex" xmlns:cx5="http://schemas.microsoft.com/office/drawing/2016/5/11/chartex" xmlns:cx6="http://schemas.microsoft.com/office/drawing/2016/5/12/chartex" xmlns:cx7="http://schemas.microsoft.com/office/drawing/2016/5/13/chartex" xmlns:cx8="http://schemas.microsoft.com/office/drawing/2016/5/14/chartex" xmlns:mc="http://schemas.openxmlformats.org/markup-compatibility/2006" xmlns:aink="http://schemas.microsoft.com/office/drawing/2016/ink" xmlns:am3d="http://schemas.microsoft.com/office/drawing/2017/model3d" xmlns:o="urn:schemas-microsoft-com:office:office" xmlns:oel="http://schemas.microsoft.com/office/2019/extlst" xmlns:r="http://schemas.openxmlformats.org/officeDocument/2006/relationships" xmlns:m="http://schemas.openxmlformats.org/officeDocument/2006/math" xmlns:v="urn:schemas-microsoft-com:vml" xmlns:wp14="http://schemas.microsoft.com/office/word/2010/wordprocessingDrawing" xmlns:wp="http://schemas.openxmlformats.org/drawingml/2006/wordprocessingDrawing" xmlns:w10="urn:schemas-microsoft-com:office:word" xmlns:w="http://schemas.openxmlformats.org/wordprocessingml/2006/main" xmlns:w14="http://schemas.microsoft.com/office/word/2010/wordml" xmlns:w15="http://schemas.microsoft.com/office/word/2012/wordml" xmlns:w16cex="http://schemas.microsoft.com/office/word/2018/wordml/cex" xmlns:w16cid="http://schemas.microsoft.com/office/word/2016/wordml/cid" xmlns:w16="http://schemas.microsoft.com/office/word/2018/wordml" xmlns:w16sdtdh="http://schemas.microsoft.com/office/word/2020/wordml/sdtdatahash" xmlns:w16se="http://schemas.microsoft.com/office/word/2015/wordml/symex" xmlns:wpg="http://schemas.microsoft.com/office/word/2010/wordprocessingGroup" xmlns:wpi="http://schemas.microsoft.com/office/word/2010/wordprocessingInk" xmlns:wne="http://schemas.microsoft.com/office/word/2006/wordml" xmlns:wps="http://schemas.microsoft.com/office/word/2010/wordprocessingShape" mc:Ignorable="w14 w15 w16se w16cid w16 w16cex w16sdtdh wp14">
+  <w:abstractNum w:abstractNumId="0" w15:restartNumberingAfterBreak="0">
+    <w:nsid w:val="7E4A3D16"/>
+    <w:multiLevelType w:val="hybridMultilevel"/>
+    <w:tmpl w:val="7C5EC126"/>
+    <w:lvl w:ilvl="0" w:tplc="04070001">
+      <w:start w:val="1"/>
+      <w:numFmt w:val="bullet"/>
+      <w:lvlText w:val=""/>
+      <w:lvlJc w:val="left"/>
+      <w:pPr>
+        <w:ind w:left="720" w:hanging="360"/>
+      </w:pPr>
+      <w:rPr>
+        <w:rFonts w:ascii="Symbol" w:hAnsi="Symbol" w:hint="default"/>
+      </w:rPr>
+    </w:lvl>
+    <w:lvl w:ilvl="1" w:tplc="04070003" w:tentative="1">
+      <w:start w:val="1"/>
+      <w:numFmt w:val="bullet"/>
+      <w:lvlText w:val="o"/>
+      <w:lvlJc w:val="left"/>
+      <w:pPr>
+        <w:ind w:left="1440" w:hanging="360"/>
+      </w:pPr>
+      <w:rPr>
+        <w:rFonts w:ascii="Courier New" w:hAnsi="Courier New" w:cs="Courier New" w:hint="default"/>
+      </w:rPr>
+    </w:lvl>
+    <w:lvl w:ilvl="2" w:tplc="04070005" w:tentative="1">
+      <w:start w:val="1"/>
+      <w:numFmt w:val="bullet"/>
+      <w:lvlText w:val=""/>
+      <w:lvlJc w:val="left"/>
+      <w:pPr>
+        <w:ind w:left="2160" w:hanging="360"/>
+      </w:pPr>
+      <w:rPr>
+        <w:rFonts w:ascii="Wingdings" w:hAnsi="Wingdings" w:hint="default"/>
+      </w:rPr>
+    </w:lvl>
+    <w:lvl w:ilvl="3" w:tplc="04070001" w:tentative="1">
+      <w:start w:val="1"/>
+      <w:numFmt w:val="bullet"/>
+      <w:lvlText w:val=""/>
+      <w:lvlJc w:val="left"/>
+      <w:pPr>
+        <w:ind w:left="2880" w:hanging="360"/>
+      </w:pPr>
+      <w:rPr>
+        <w:rFonts w:ascii="Symbol" w:hAnsi="Symbol" w:hint="default"/>
+      </w:rPr>
+    </w:lvl>
+    <w:lvl w:ilvl="4" w:tplc="04070003" w:tentative="1">
+      <w:start w:val="1"/>
+      <w:numFmt w:val="bullet"/>
+      <w:lvlText w:val="o"/>
+      <w:lvlJc w:val="left"/>
+      <w:pPr>
+        <w:ind w:left="3600" w:hanging="360"/>
+      </w:pPr>
+      <w:rPr>
+        <w:rFonts w:ascii="Courier New" w:hAnsi="Courier New" w:cs="Courier New" w:hint="default"/>
+      </w:rPr>
+    </w:lvl>
+    <w:lvl w:ilvl="5" w:tplc="04070005" w:tentative="1">
+      <w:start w:val="1"/>
+      <w:numFmt w:val="bullet"/>
+      <w:lvlText w:val=""/>
+      <w:lvlJc w:val="left"/>
+      <w:pPr>
+        <w:ind w:left="4320" w:hanging="360"/>
+      </w:pPr>
+      <w:rPr>
+        <w:rFonts w:ascii="Wingdings" w:hAnsi="Wingdings" w:hint="default"/>
+      </w:rPr>
+    </w:lvl>
+    <w:lvl w:ilvl="6" w:tplc="04070001" w:tentative="1">
+      <w:start w:val="1"/>
+      <w:numFmt w:val="bullet"/>
+      <w:lvlText w:val=""/>
+      <w:lvlJc w:val="left"/>
+      <w:pPr>
+        <w:ind w:left="5040" w:hanging="360"/>
+      </w:pPr>
+      <w:rPr>
+        <w:rFonts w:ascii="Symbol" w:hAnsi="Symbol" w:hint="default"/>
+      </w:rPr>
+    </w:lvl>
+    <w:lvl w:ilvl="7" w:tplc="04070003" w:tentative="1">
+      <w:start w:val="1"/>
+      <w:numFmt w:val="bullet"/>
+      <w:lvlText w:val="o"/>
+      <w:lvlJc w:val="left"/>
+      <w:pPr>
+        <w:ind w:left="5760" w:hanging="360"/>
+      </w:pPr>
+      <w:rPr>
+        <w:rFonts w:ascii="Courier New" w:hAnsi="Courier New" w:cs="Courier New" w:hint="default"/>
+      </w:rPr>
+    </w:lvl>
+    <w:lvl w:ilvl="8" w:tplc="04070005" w:tentative="1">
+      <w:start w:val="1"/>
+      <w:numFmt w:val="bullet"/>
+      <w:lvlText w:val=""/>
+      <w:lvlJc w:val="left"/>
+      <w:pPr>
+        <w:ind w:left="6480" w:hanging="360"/>
+      </w:pPr>
+      <w:rPr>
+        <w:rFonts w:ascii="Wingdings" w:hAnsi="Wingdings" w:hint="default"/>
+      </w:rPr>
+    </w:lvl>
+  </w:abstractNum>
+  <w:num w:numId="1" w16cid:durableId="1522621118">
+    <w:abstractNumId w:val="0"/>
+  </w:num>
+</w:numbering>
 </file>
 
 <file path=word/styles.xml><?xml version="1.0" encoding="utf-8"?>
@@ -2984,7 +5005,7 @@
   <w:style w:type="paragraph" w:default="1" w:styleId="Standard">
     <w:name w:val="Normal"/>
     <w:qFormat/>
-    <w:rsid w:val="006446A7"/>
+    <w:rsid w:val="00D8508F"/>
   </w:style>
   <w:style w:type="character" w:default="1" w:styleId="Absatz-Standardschriftart">
     <w:name w:val="Default Paragraph Font"/>
@@ -3012,6 +5033,17 @@
     <w:uiPriority w:val="99"/>
     <w:semiHidden/>
     <w:unhideWhenUsed/>
+  </w:style>
+  <w:style w:type="paragraph" w:styleId="Listenabsatz">
+    <w:name w:val="List Paragraph"/>
+    <w:basedOn w:val="Standard"/>
+    <w:uiPriority w:val="34"/>
+    <w:qFormat/>
+    <w:rsid w:val="00F02BE6"/>
+    <w:pPr>
+      <w:ind w:left="720"/>
+      <w:contextualSpacing/>
+    </w:pPr>
   </w:style>
 </w:styles>
 </file>

</xml_diff>

<commit_message>
letzter durchlauf und pdf
</commit_message>
<xml_diff>
--- a/README.docx
+++ b/README.docx
@@ -58,119 +58,99 @@
           <w:sz w:val="24"/>
           <w:szCs w:val="24"/>
         </w:rPr>
-        <w:t xml:space="preserve">Klassifikation von Hunderassen mit </w:t>
-      </w:r>
-      <w:proofErr w:type="spellStart"/>
-      <w:r>
-        <w:rPr>
-          <w:rFonts w:ascii="Consolas" w:hAnsi="Consolas"/>
-          <w:sz w:val="24"/>
-          <w:szCs w:val="24"/>
-        </w:rPr>
-        <w:t>Scikit</w:t>
-      </w:r>
-      <w:proofErr w:type="spellEnd"/>
-      <w:r>
-        <w:rPr>
-          <w:rFonts w:ascii="Consolas" w:hAnsi="Consolas"/>
-          <w:sz w:val="24"/>
-          <w:szCs w:val="24"/>
+        <w:t>Klassifikation von Hunderassen mit Scikit Learn</w:t>
+      </w:r>
+    </w:p>
+    <w:p>
+      <w:pPr>
+        <w:jc w:val="center"/>
+        <w:rPr>
+          <w:rFonts w:ascii="Consolas" w:hAnsi="Consolas"/>
+        </w:rPr>
+      </w:pPr>
+      <w:r>
+        <w:rPr>
+          <w:rFonts w:ascii="Consolas" w:hAnsi="Consolas"/>
+          <w:sz w:val="24"/>
+          <w:szCs w:val="24"/>
+        </w:rPr>
+        <w:t>Verwendung eine SVM mit Radial Basis Function Kernel.</w:t>
+      </w:r>
+      <w:r>
+        <w:rPr>
+          <w:rFonts w:ascii="Consolas" w:hAnsi="Consolas"/>
+        </w:rPr>
+        <w:br/>
+      </w:r>
+    </w:p>
+    <w:p>
+      <w:pPr>
+        <w:rPr>
+          <w:rFonts w:ascii="Consolas" w:hAnsi="Consolas"/>
+        </w:rPr>
+      </w:pPr>
+      <w:r>
+        <w:rPr>
+          <w:rFonts w:ascii="Consolas" w:hAnsi="Consolas"/>
+        </w:rPr>
+        <w:t>von:</w:t>
+      </w:r>
+      <w:r>
+        <w:rPr>
+          <w:rFonts w:ascii="Consolas" w:hAnsi="Consolas"/>
         </w:rPr>
         <w:t xml:space="preserve"> </w:t>
       </w:r>
-      <w:proofErr w:type="spellStart"/>
-      <w:r>
-        <w:rPr>
-          <w:rFonts w:ascii="Consolas" w:hAnsi="Consolas"/>
-          <w:sz w:val="24"/>
-          <w:szCs w:val="24"/>
-        </w:rPr>
-        <w:t>Learn</w:t>
-      </w:r>
-      <w:proofErr w:type="spellEnd"/>
+      <w:r>
+        <w:rPr>
+          <w:rFonts w:ascii="Consolas" w:hAnsi="Consolas"/>
+        </w:rPr>
+        <w:t>Thomas Alpert und  Lucas Späth</w:t>
+      </w:r>
+    </w:p>
+    <w:p>
+      <w:pPr>
+        <w:rPr>
+          <w:rFonts w:ascii="Consolas" w:hAnsi="Consolas"/>
+        </w:rPr>
+      </w:pPr>
+      <w:r>
+        <w:rPr>
+          <w:rFonts w:ascii="Consolas" w:hAnsi="Consolas"/>
+        </w:rPr>
+        <w:t xml:space="preserve">geschätzter Arbeitsaufwand: 20 Stunden </w:t>
+      </w:r>
+      <w:r>
+        <w:rPr>
+          <w:rFonts w:ascii="Consolas" w:hAnsi="Consolas"/>
+        </w:rPr>
+        <w:t>(Blut, Schweiß und Tränen)</w:t>
+      </w:r>
     </w:p>
     <w:p>
       <w:pPr>
         <w:jc w:val="center"/>
         <w:rPr>
           <w:rFonts w:ascii="Consolas" w:hAnsi="Consolas"/>
-        </w:rPr>
-      </w:pPr>
-      <w:r>
-        <w:rPr>
-          <w:rFonts w:ascii="Consolas" w:hAnsi="Consolas"/>
-          <w:sz w:val="24"/>
-          <w:szCs w:val="24"/>
-        </w:rPr>
-        <w:t xml:space="preserve">Verwendung eine SVM mit Radial Basis </w:t>
-      </w:r>
-      <w:proofErr w:type="spellStart"/>
-      <w:r>
-        <w:rPr>
-          <w:rFonts w:ascii="Consolas" w:hAnsi="Consolas"/>
-          <w:sz w:val="24"/>
-          <w:szCs w:val="24"/>
-        </w:rPr>
-        <w:t>Function</w:t>
-      </w:r>
-      <w:proofErr w:type="spellEnd"/>
-      <w:r>
-        <w:rPr>
-          <w:rFonts w:ascii="Consolas" w:hAnsi="Consolas"/>
-          <w:sz w:val="24"/>
-          <w:szCs w:val="24"/>
-        </w:rPr>
-        <w:t xml:space="preserve"> Kernel.</w:t>
-      </w:r>
-      <w:r>
-        <w:rPr>
-          <w:rFonts w:ascii="Consolas" w:hAnsi="Consolas"/>
-        </w:rPr>
-        <w:br/>
-      </w:r>
-    </w:p>
-    <w:p>
-      <w:pPr>
-        <w:rPr>
-          <w:rFonts w:ascii="Consolas" w:hAnsi="Consolas"/>
-        </w:rPr>
-      </w:pPr>
-      <w:r>
-        <w:rPr>
-          <w:rFonts w:ascii="Consolas" w:hAnsi="Consolas"/>
-        </w:rPr>
-        <w:t>von:</w:t>
-      </w:r>
-      <w:r>
-        <w:rPr>
-          <w:rFonts w:ascii="Consolas" w:hAnsi="Consolas"/>
-        </w:rPr>
-        <w:t xml:space="preserve"> </w:t>
-      </w:r>
-      <w:r>
-        <w:rPr>
-          <w:rFonts w:ascii="Consolas" w:hAnsi="Consolas"/>
-        </w:rPr>
-        <w:t>Thomas Alpert und  Lucas Späth</w:t>
-      </w:r>
-    </w:p>
-    <w:p>
-      <w:pPr>
-        <w:rPr>
-          <w:rFonts w:ascii="Consolas" w:hAnsi="Consolas"/>
-        </w:rPr>
-      </w:pPr>
-      <w:r>
-        <w:rPr>
-          <w:rFonts w:ascii="Consolas" w:hAnsi="Consolas"/>
-        </w:rPr>
-        <w:t xml:space="preserve">geschätzter Arbeitsaufwand: 20 Stunden </w:t>
-      </w:r>
-      <w:r>
-        <w:rPr>
-          <w:rFonts w:ascii="Consolas" w:hAnsi="Consolas"/>
-        </w:rPr>
-        <w:t>(Blut, Schweiß und Tränen)</w:t>
+          <w:b/>
+          <w:bCs/>
+        </w:rPr>
+      </w:pPr>
+      <w:r>
+        <w:rPr>
+          <w:rFonts w:ascii="Consolas" w:hAnsi="Consolas"/>
+          <w:b/>
+          <w:bCs/>
+        </w:rPr>
+        <w:t xml:space="preserve">Ausführbares Jupiter Notebook : </w:t>
+      </w:r>
+      <w:r>
+        <w:rPr>
+          <w:rFonts w:ascii="Consolas" w:hAnsi="Consolas"/>
+          <w:b/>
+          <w:bCs/>
+        </w:rPr>
+        <w:t>hunde_Aufgabe1.ipynb</w:t>
       </w:r>
     </w:p>
     <w:p>
@@ -185,32 +165,6 @@
       <w:r>
         <w:rPr>
           <w:rFonts w:ascii="Consolas" w:hAnsi="Consolas"/>
-          <w:b/>
-          <w:bCs/>
-        </w:rPr>
-        <w:t xml:space="preserve">Ausführbares Jupiter Notebook : </w:t>
-      </w:r>
-      <w:r>
-        <w:rPr>
-          <w:rFonts w:ascii="Consolas" w:hAnsi="Consolas"/>
-          <w:b/>
-          <w:bCs/>
-        </w:rPr>
-        <w:t>hunde_Aufgabe1.ipynb</w:t>
-      </w:r>
-    </w:p>
-    <w:p>
-      <w:pPr>
-        <w:jc w:val="center"/>
-        <w:rPr>
-          <w:rFonts w:ascii="Consolas" w:hAnsi="Consolas"/>
-          <w:b/>
-          <w:bCs/>
-        </w:rPr>
-      </w:pPr>
-      <w:r>
-        <w:rPr>
-          <w:rFonts w:ascii="Consolas" w:hAnsi="Consolas"/>
         </w:rPr>
         <w:br/>
       </w:r>
@@ -237,45 +191,31 @@
       <w:pPr>
         <w:rPr>
           <w:rFonts w:ascii="Consolas" w:hAnsi="Consolas"/>
-        </w:rPr>
-      </w:pPr>
-      <w:r>
-        <w:rPr>
-          <w:rFonts w:ascii="Consolas" w:hAnsi="Consolas"/>
-        </w:rPr>
-        <w:br/>
-      </w:r>
-      <w:r>
-        <w:rPr>
-          <w:rFonts w:ascii="Consolas" w:hAnsi="Consolas"/>
-          <w:sz w:val="18"/>
-          <w:szCs w:val="18"/>
-        </w:rPr>
-        <w:t>.\</w:t>
-      </w:r>
-      <w:proofErr w:type="spellStart"/>
-      <w:r>
-        <w:rPr>
-          <w:rFonts w:ascii="Consolas" w:hAnsi="Consolas"/>
-          <w:sz w:val="18"/>
-          <w:szCs w:val="18"/>
-        </w:rPr>
-        <w:t>annotation</w:t>
-      </w:r>
-      <w:proofErr w:type="spellEnd"/>
-      <w:r>
-        <w:rPr>
-          <w:rFonts w:ascii="Consolas" w:hAnsi="Consolas"/>
-          <w:sz w:val="18"/>
-          <w:szCs w:val="18"/>
-        </w:rPr>
-        <w:t>\Annotation</w:t>
-      </w:r>
-      <w:r>
-        <w:rPr>
-          <w:rFonts w:ascii="Consolas" w:hAnsi="Consolas"/>
-          <w:sz w:val="18"/>
-          <w:szCs w:val="18"/>
+          <w:lang w:val="en-US"/>
+        </w:rPr>
+      </w:pPr>
+      <w:r>
+        <w:rPr>
+          <w:rFonts w:ascii="Consolas" w:hAnsi="Consolas"/>
+          <w:lang w:val="en-US"/>
+        </w:rPr>
+        <w:br/>
+      </w:r>
+      <w:r>
+        <w:rPr>
+          <w:rFonts w:ascii="Consolas" w:hAnsi="Consolas"/>
+          <w:sz w:val="18"/>
+          <w:szCs w:val="18"/>
+          <w:lang w:val="en-US"/>
+        </w:rPr>
+        <w:t>.\annotation\Annotation</w:t>
+      </w:r>
+      <w:r>
+        <w:rPr>
+          <w:rFonts w:ascii="Consolas" w:hAnsi="Consolas"/>
+          <w:sz w:val="18"/>
+          <w:szCs w:val="18"/>
+          <w:lang w:val="en-US"/>
         </w:rPr>
         <w:br/>
         <w:t>.\annotation\Annotation\n02091467-Norwegian_elkhound</w:t>
@@ -285,6 +225,7 @@
           <w:rFonts w:ascii="Consolas" w:hAnsi="Consolas"/>
           <w:sz w:val="18"/>
           <w:szCs w:val="18"/>
+          <w:lang w:val="en-US"/>
         </w:rPr>
         <w:t>\</w:t>
       </w:r>
@@ -295,6 +236,7 @@
           <w:iCs/>
           <w:sz w:val="18"/>
           <w:szCs w:val="18"/>
+          <w:lang w:val="en-US"/>
         </w:rPr>
         <w:t>annotionfiles</w:t>
       </w:r>
@@ -303,37 +245,20 @@
           <w:rFonts w:ascii="Consolas" w:hAnsi="Consolas"/>
           <w:sz w:val="18"/>
           <w:szCs w:val="18"/>
-        </w:rPr>
-        <w:br/>
-        <w:t>.\</w:t>
-      </w:r>
-      <w:proofErr w:type="spellStart"/>
-      <w:r>
-        <w:rPr>
-          <w:rFonts w:ascii="Consolas" w:hAnsi="Consolas"/>
-          <w:sz w:val="18"/>
-          <w:szCs w:val="18"/>
-        </w:rPr>
-        <w:t>annotation</w:t>
-      </w:r>
-      <w:proofErr w:type="spellEnd"/>
-      <w:r>
-        <w:rPr>
-          <w:rFonts w:ascii="Consolas" w:hAnsi="Consolas"/>
-          <w:sz w:val="18"/>
-          <w:szCs w:val="18"/>
-        </w:rPr>
-        <w:t>\Annotation\n02095889-Sealyham_terrier</w:t>
-      </w:r>
-      <w:r>
-        <w:rPr>
-          <w:rFonts w:ascii="Consolas" w:hAnsi="Consolas"/>
-          <w:sz w:val="18"/>
-          <w:szCs w:val="18"/>
+          <w:lang w:val="en-US"/>
+        </w:rPr>
+        <w:br/>
+        <w:t>.\annotation\Annotation\n02095889-Sealyham_terrier</w:t>
+      </w:r>
+      <w:r>
+        <w:rPr>
+          <w:rFonts w:ascii="Consolas" w:hAnsi="Consolas"/>
+          <w:sz w:val="18"/>
+          <w:szCs w:val="18"/>
+          <w:lang w:val="en-US"/>
         </w:rPr>
         <w:t>\</w:t>
       </w:r>
-      <w:proofErr w:type="spellStart"/>
       <w:r>
         <w:rPr>
           <w:rFonts w:ascii="Consolas" w:hAnsi="Consolas"/>
@@ -341,46 +266,29 @@
           <w:iCs/>
           <w:sz w:val="18"/>
           <w:szCs w:val="18"/>
+          <w:lang w:val="en-US"/>
         </w:rPr>
         <w:t>annotionfiles</w:t>
       </w:r>
-      <w:proofErr w:type="spellEnd"/>
-      <w:r>
-        <w:rPr>
-          <w:rFonts w:ascii="Consolas" w:hAnsi="Consolas"/>
-          <w:sz w:val="18"/>
-          <w:szCs w:val="18"/>
-        </w:rPr>
-        <w:br/>
-        <w:t>.\</w:t>
-      </w:r>
-      <w:proofErr w:type="spellStart"/>
-      <w:r>
-        <w:rPr>
-          <w:rFonts w:ascii="Consolas" w:hAnsi="Consolas"/>
-          <w:sz w:val="18"/>
-          <w:szCs w:val="18"/>
-        </w:rPr>
-        <w:t>annotation</w:t>
-      </w:r>
-      <w:proofErr w:type="spellEnd"/>
-      <w:r>
-        <w:rPr>
-          <w:rFonts w:ascii="Consolas" w:hAnsi="Consolas"/>
-          <w:sz w:val="18"/>
-          <w:szCs w:val="18"/>
-        </w:rPr>
-        <w:t>\Annotation\n02100583-vizsla</w:t>
-      </w:r>
-      <w:r>
-        <w:rPr>
-          <w:rFonts w:ascii="Consolas" w:hAnsi="Consolas"/>
-          <w:sz w:val="18"/>
-          <w:szCs w:val="18"/>
+      <w:r>
+        <w:rPr>
+          <w:rFonts w:ascii="Consolas" w:hAnsi="Consolas"/>
+          <w:sz w:val="18"/>
+          <w:szCs w:val="18"/>
+          <w:lang w:val="en-US"/>
+        </w:rPr>
+        <w:br/>
+        <w:t>.\annotation\Annotation\n02100583-vizsla</w:t>
+      </w:r>
+      <w:r>
+        <w:rPr>
+          <w:rFonts w:ascii="Consolas" w:hAnsi="Consolas"/>
+          <w:sz w:val="18"/>
+          <w:szCs w:val="18"/>
+          <w:lang w:val="en-US"/>
         </w:rPr>
         <w:t>\</w:t>
       </w:r>
-      <w:proofErr w:type="spellStart"/>
       <w:r>
         <w:rPr>
           <w:rFonts w:ascii="Consolas" w:hAnsi="Consolas"/>
@@ -388,15 +296,16 @@
           <w:iCs/>
           <w:sz w:val="18"/>
           <w:szCs w:val="18"/>
+          <w:lang w:val="en-US"/>
         </w:rPr>
         <w:t>annotionfiles</w:t>
       </w:r>
-      <w:proofErr w:type="spellEnd"/>
-      <w:r>
-        <w:rPr>
-          <w:rFonts w:ascii="Consolas" w:hAnsi="Consolas"/>
-          <w:sz w:val="18"/>
-          <w:szCs w:val="18"/>
+      <w:r>
+        <w:rPr>
+          <w:rFonts w:ascii="Consolas" w:hAnsi="Consolas"/>
+          <w:sz w:val="18"/>
+          <w:szCs w:val="18"/>
+          <w:lang w:val="en-US"/>
         </w:rPr>
         <w:br/>
         <w:t>.\annotation\Annotation\n02102973-Irish_water_spaniel</w:t>
@@ -406,6 +315,7 @@
           <w:rFonts w:ascii="Consolas" w:hAnsi="Consolas"/>
           <w:sz w:val="18"/>
           <w:szCs w:val="18"/>
+          <w:lang w:val="en-US"/>
         </w:rPr>
         <w:t>\</w:t>
       </w:r>
@@ -416,6 +326,7 @@
           <w:iCs/>
           <w:sz w:val="18"/>
           <w:szCs w:val="18"/>
+          <w:lang w:val="en-US"/>
         </w:rPr>
         <w:t>annotionfiles</w:t>
       </w:r>
@@ -424,37 +335,20 @@
           <w:rFonts w:ascii="Consolas" w:hAnsi="Consolas"/>
           <w:sz w:val="18"/>
           <w:szCs w:val="18"/>
-        </w:rPr>
-        <w:br/>
-        <w:t>.\</w:t>
-      </w:r>
-      <w:proofErr w:type="spellStart"/>
-      <w:r>
-        <w:rPr>
-          <w:rFonts w:ascii="Consolas" w:hAnsi="Consolas"/>
-          <w:sz w:val="18"/>
-          <w:szCs w:val="18"/>
-        </w:rPr>
-        <w:t>annotation</w:t>
-      </w:r>
-      <w:proofErr w:type="spellEnd"/>
-      <w:r>
-        <w:rPr>
-          <w:rFonts w:ascii="Consolas" w:hAnsi="Consolas"/>
-          <w:sz w:val="18"/>
-          <w:szCs w:val="18"/>
-        </w:rPr>
-        <w:t>\Annotation\n02105056-groenendael</w:t>
-      </w:r>
-      <w:r>
-        <w:rPr>
-          <w:rFonts w:ascii="Consolas" w:hAnsi="Consolas"/>
-          <w:sz w:val="18"/>
-          <w:szCs w:val="18"/>
+          <w:lang w:val="en-US"/>
+        </w:rPr>
+        <w:br/>
+        <w:t>.\annotation\Annotation\n02105056-groenendael</w:t>
+      </w:r>
+      <w:r>
+        <w:rPr>
+          <w:rFonts w:ascii="Consolas" w:hAnsi="Consolas"/>
+          <w:sz w:val="18"/>
+          <w:szCs w:val="18"/>
+          <w:lang w:val="en-US"/>
         </w:rPr>
         <w:t>\</w:t>
       </w:r>
-      <w:proofErr w:type="spellStart"/>
       <w:r>
         <w:rPr>
           <w:rFonts w:ascii="Consolas" w:hAnsi="Consolas"/>
@@ -462,73 +356,39 @@
           <w:iCs/>
           <w:sz w:val="18"/>
           <w:szCs w:val="18"/>
+          <w:lang w:val="en-US"/>
         </w:rPr>
         <w:t>annotionfiles</w:t>
       </w:r>
-      <w:proofErr w:type="spellEnd"/>
-      <w:r>
-        <w:rPr>
-          <w:rFonts w:ascii="Consolas" w:hAnsi="Consolas"/>
-          <w:sz w:val="18"/>
-          <w:szCs w:val="18"/>
-        </w:rPr>
-        <w:br/>
-        <w:t>.\</w:t>
-      </w:r>
-      <w:proofErr w:type="spellStart"/>
-      <w:r>
-        <w:rPr>
-          <w:rFonts w:ascii="Consolas" w:hAnsi="Consolas"/>
-          <w:sz w:val="18"/>
-          <w:szCs w:val="18"/>
-        </w:rPr>
-        <w:t>images</w:t>
-      </w:r>
-      <w:proofErr w:type="spellEnd"/>
-      <w:r>
-        <w:rPr>
-          <w:rFonts w:ascii="Consolas" w:hAnsi="Consolas"/>
-          <w:sz w:val="18"/>
-          <w:szCs w:val="18"/>
-        </w:rPr>
-        <w:t>\Images</w:t>
-      </w:r>
-      <w:r>
-        <w:rPr>
-          <w:rFonts w:ascii="Consolas" w:hAnsi="Consolas"/>
-          <w:sz w:val="18"/>
-          <w:szCs w:val="18"/>
-        </w:rPr>
-        <w:br/>
-        <w:t>.\</w:t>
-      </w:r>
-      <w:proofErr w:type="spellStart"/>
-      <w:r>
-        <w:rPr>
-          <w:rFonts w:ascii="Consolas" w:hAnsi="Consolas"/>
-          <w:sz w:val="18"/>
-          <w:szCs w:val="18"/>
-        </w:rPr>
-        <w:t>images</w:t>
-      </w:r>
-      <w:proofErr w:type="spellEnd"/>
-      <w:r>
-        <w:rPr>
-          <w:rFonts w:ascii="Consolas" w:hAnsi="Consolas"/>
-          <w:sz w:val="18"/>
-          <w:szCs w:val="18"/>
-        </w:rPr>
-        <w:t>\Images\n02091467-Norwegian_elkhound</w:t>
-      </w:r>
-      <w:r>
-        <w:rPr>
-          <w:rFonts w:ascii="Consolas" w:hAnsi="Consolas"/>
-          <w:sz w:val="18"/>
-          <w:szCs w:val="18"/>
+      <w:r>
+        <w:rPr>
+          <w:rFonts w:ascii="Consolas" w:hAnsi="Consolas"/>
+          <w:sz w:val="18"/>
+          <w:szCs w:val="18"/>
+          <w:lang w:val="en-US"/>
+        </w:rPr>
+        <w:br/>
+        <w:t>.\images\Images</w:t>
+      </w:r>
+      <w:r>
+        <w:rPr>
+          <w:rFonts w:ascii="Consolas" w:hAnsi="Consolas"/>
+          <w:sz w:val="18"/>
+          <w:szCs w:val="18"/>
+          <w:lang w:val="en-US"/>
+        </w:rPr>
+        <w:br/>
+        <w:t>.\images\Images\n02091467-Norwegian_elkhound</w:t>
+      </w:r>
+      <w:r>
+        <w:rPr>
+          <w:rFonts w:ascii="Consolas" w:hAnsi="Consolas"/>
+          <w:sz w:val="18"/>
+          <w:szCs w:val="18"/>
+          <w:lang w:val="en-US"/>
         </w:rPr>
         <w:t>\</w:t>
       </w:r>
-      <w:proofErr w:type="spellStart"/>
       <w:r>
         <w:rPr>
           <w:rFonts w:ascii="Consolas" w:hAnsi="Consolas"/>
@@ -536,46 +396,29 @@
           <w:iCs/>
           <w:sz w:val="18"/>
           <w:szCs w:val="18"/>
+          <w:lang w:val="en-US"/>
         </w:rPr>
         <w:t>images</w:t>
       </w:r>
-      <w:proofErr w:type="spellEnd"/>
-      <w:r>
-        <w:rPr>
-          <w:rFonts w:ascii="Consolas" w:hAnsi="Consolas"/>
-          <w:sz w:val="18"/>
-          <w:szCs w:val="18"/>
-        </w:rPr>
-        <w:br/>
-        <w:t>.\</w:t>
-      </w:r>
-      <w:proofErr w:type="spellStart"/>
-      <w:r>
-        <w:rPr>
-          <w:rFonts w:ascii="Consolas" w:hAnsi="Consolas"/>
-          <w:sz w:val="18"/>
-          <w:szCs w:val="18"/>
-        </w:rPr>
-        <w:t>images</w:t>
-      </w:r>
-      <w:proofErr w:type="spellEnd"/>
-      <w:r>
-        <w:rPr>
-          <w:rFonts w:ascii="Consolas" w:hAnsi="Consolas"/>
-          <w:sz w:val="18"/>
-          <w:szCs w:val="18"/>
-        </w:rPr>
-        <w:t>\Images\n02095889-Sealyham_terrier</w:t>
-      </w:r>
-      <w:r>
-        <w:rPr>
-          <w:rFonts w:ascii="Consolas" w:hAnsi="Consolas"/>
-          <w:sz w:val="18"/>
-          <w:szCs w:val="18"/>
+      <w:r>
+        <w:rPr>
+          <w:rFonts w:ascii="Consolas" w:hAnsi="Consolas"/>
+          <w:sz w:val="18"/>
+          <w:szCs w:val="18"/>
+          <w:lang w:val="en-US"/>
+        </w:rPr>
+        <w:br/>
+        <w:t>.\images\Images\n02095889-Sealyham_terrier</w:t>
+      </w:r>
+      <w:r>
+        <w:rPr>
+          <w:rFonts w:ascii="Consolas" w:hAnsi="Consolas"/>
+          <w:sz w:val="18"/>
+          <w:szCs w:val="18"/>
+          <w:lang w:val="en-US"/>
         </w:rPr>
         <w:t>\</w:t>
       </w:r>
-      <w:proofErr w:type="spellStart"/>
       <w:r>
         <w:rPr>
           <w:rFonts w:ascii="Consolas" w:hAnsi="Consolas"/>
@@ -583,46 +426,29 @@
           <w:iCs/>
           <w:sz w:val="18"/>
           <w:szCs w:val="18"/>
+          <w:lang w:val="en-US"/>
         </w:rPr>
         <w:t>images</w:t>
       </w:r>
-      <w:proofErr w:type="spellEnd"/>
-      <w:r>
-        <w:rPr>
-          <w:rFonts w:ascii="Consolas" w:hAnsi="Consolas"/>
-          <w:sz w:val="18"/>
-          <w:szCs w:val="18"/>
-        </w:rPr>
-        <w:br/>
-        <w:t>.\</w:t>
-      </w:r>
-      <w:proofErr w:type="spellStart"/>
-      <w:r>
-        <w:rPr>
-          <w:rFonts w:ascii="Consolas" w:hAnsi="Consolas"/>
-          <w:sz w:val="18"/>
-          <w:szCs w:val="18"/>
-        </w:rPr>
-        <w:t>images</w:t>
-      </w:r>
-      <w:proofErr w:type="spellEnd"/>
-      <w:r>
-        <w:rPr>
-          <w:rFonts w:ascii="Consolas" w:hAnsi="Consolas"/>
-          <w:sz w:val="18"/>
-          <w:szCs w:val="18"/>
-        </w:rPr>
-        <w:t>\Images\n02100583-vizsla</w:t>
-      </w:r>
-      <w:r>
-        <w:rPr>
-          <w:rFonts w:ascii="Consolas" w:hAnsi="Consolas"/>
-          <w:sz w:val="18"/>
-          <w:szCs w:val="18"/>
+      <w:r>
+        <w:rPr>
+          <w:rFonts w:ascii="Consolas" w:hAnsi="Consolas"/>
+          <w:sz w:val="18"/>
+          <w:szCs w:val="18"/>
+          <w:lang w:val="en-US"/>
+        </w:rPr>
+        <w:br/>
+        <w:t>.\images\Images\n02100583-vizsla</w:t>
+      </w:r>
+      <w:r>
+        <w:rPr>
+          <w:rFonts w:ascii="Consolas" w:hAnsi="Consolas"/>
+          <w:sz w:val="18"/>
+          <w:szCs w:val="18"/>
+          <w:lang w:val="en-US"/>
         </w:rPr>
         <w:t>\</w:t>
       </w:r>
-      <w:proofErr w:type="spellStart"/>
       <w:r>
         <w:rPr>
           <w:rFonts w:ascii="Consolas" w:hAnsi="Consolas"/>
@@ -630,46 +456,29 @@
           <w:iCs/>
           <w:sz w:val="18"/>
           <w:szCs w:val="18"/>
+          <w:lang w:val="en-US"/>
         </w:rPr>
         <w:t>images</w:t>
       </w:r>
-      <w:proofErr w:type="spellEnd"/>
-      <w:r>
-        <w:rPr>
-          <w:rFonts w:ascii="Consolas" w:hAnsi="Consolas"/>
-          <w:sz w:val="18"/>
-          <w:szCs w:val="18"/>
-        </w:rPr>
-        <w:br/>
-        <w:t>.\</w:t>
-      </w:r>
-      <w:proofErr w:type="spellStart"/>
-      <w:r>
-        <w:rPr>
-          <w:rFonts w:ascii="Consolas" w:hAnsi="Consolas"/>
-          <w:sz w:val="18"/>
-          <w:szCs w:val="18"/>
-        </w:rPr>
-        <w:t>images</w:t>
-      </w:r>
-      <w:proofErr w:type="spellEnd"/>
-      <w:r>
-        <w:rPr>
-          <w:rFonts w:ascii="Consolas" w:hAnsi="Consolas"/>
-          <w:sz w:val="18"/>
-          <w:szCs w:val="18"/>
-        </w:rPr>
-        <w:t>\Images\n02102973-Irish_water_spaniel</w:t>
-      </w:r>
-      <w:r>
-        <w:rPr>
-          <w:rFonts w:ascii="Consolas" w:hAnsi="Consolas"/>
-          <w:sz w:val="18"/>
-          <w:szCs w:val="18"/>
+      <w:r>
+        <w:rPr>
+          <w:rFonts w:ascii="Consolas" w:hAnsi="Consolas"/>
+          <w:sz w:val="18"/>
+          <w:szCs w:val="18"/>
+          <w:lang w:val="en-US"/>
+        </w:rPr>
+        <w:br/>
+        <w:t>.\images\Images\n02102973-Irish_water_spaniel</w:t>
+      </w:r>
+      <w:r>
+        <w:rPr>
+          <w:rFonts w:ascii="Consolas" w:hAnsi="Consolas"/>
+          <w:sz w:val="18"/>
+          <w:szCs w:val="18"/>
+          <w:lang w:val="en-US"/>
         </w:rPr>
         <w:t>\</w:t>
       </w:r>
-      <w:proofErr w:type="spellStart"/>
       <w:r>
         <w:rPr>
           <w:rFonts w:ascii="Consolas" w:hAnsi="Consolas"/>
@@ -677,46 +486,29 @@
           <w:iCs/>
           <w:sz w:val="18"/>
           <w:szCs w:val="18"/>
+          <w:lang w:val="en-US"/>
         </w:rPr>
         <w:t>images</w:t>
       </w:r>
-      <w:proofErr w:type="spellEnd"/>
-      <w:r>
-        <w:rPr>
-          <w:rFonts w:ascii="Consolas" w:hAnsi="Consolas"/>
-          <w:sz w:val="18"/>
-          <w:szCs w:val="18"/>
-        </w:rPr>
-        <w:br/>
-        <w:t>.\</w:t>
-      </w:r>
-      <w:proofErr w:type="spellStart"/>
-      <w:r>
-        <w:rPr>
-          <w:rFonts w:ascii="Consolas" w:hAnsi="Consolas"/>
-          <w:sz w:val="18"/>
-          <w:szCs w:val="18"/>
-        </w:rPr>
-        <w:t>images</w:t>
-      </w:r>
-      <w:proofErr w:type="spellEnd"/>
-      <w:r>
-        <w:rPr>
-          <w:rFonts w:ascii="Consolas" w:hAnsi="Consolas"/>
-          <w:sz w:val="18"/>
-          <w:szCs w:val="18"/>
-        </w:rPr>
-        <w:t>\Images\n02105056-groenendael</w:t>
-      </w:r>
-      <w:r>
-        <w:rPr>
-          <w:rFonts w:ascii="Consolas" w:hAnsi="Consolas"/>
-          <w:sz w:val="18"/>
-          <w:szCs w:val="18"/>
+      <w:r>
+        <w:rPr>
+          <w:rFonts w:ascii="Consolas" w:hAnsi="Consolas"/>
+          <w:sz w:val="18"/>
+          <w:szCs w:val="18"/>
+          <w:lang w:val="en-US"/>
+        </w:rPr>
+        <w:br/>
+        <w:t>.\images\Images\n02105056-groenendael</w:t>
+      </w:r>
+      <w:r>
+        <w:rPr>
+          <w:rFonts w:ascii="Consolas" w:hAnsi="Consolas"/>
+          <w:sz w:val="18"/>
+          <w:szCs w:val="18"/>
+          <w:lang w:val="en-US"/>
         </w:rPr>
         <w:t>\</w:t>
       </w:r>
-      <w:proofErr w:type="spellStart"/>
       <w:r>
         <w:rPr>
           <w:rFonts w:ascii="Consolas" w:hAnsi="Consolas"/>
@@ -724,25 +516,27 @@
           <w:iCs/>
           <w:sz w:val="18"/>
           <w:szCs w:val="18"/>
+          <w:lang w:val="en-US"/>
         </w:rPr>
         <w:t>images</w:t>
       </w:r>
-      <w:proofErr w:type="spellEnd"/>
-      <w:r>
-        <w:rPr>
-          <w:rFonts w:ascii="Consolas" w:hAnsi="Consolas"/>
-          <w:sz w:val="18"/>
-          <w:szCs w:val="18"/>
-        </w:rPr>
-        <w:br/>
-      </w:r>
-      <w:r>
-        <w:rPr>
-          <w:rFonts w:ascii="Consolas" w:hAnsi="Consolas"/>
-          <w:b/>
-          <w:bCs/>
-          <w:sz w:val="18"/>
-          <w:szCs w:val="18"/>
+      <w:r>
+        <w:rPr>
+          <w:rFonts w:ascii="Consolas" w:hAnsi="Consolas"/>
+          <w:sz w:val="18"/>
+          <w:szCs w:val="18"/>
+          <w:lang w:val="en-US"/>
+        </w:rPr>
+        <w:br/>
+      </w:r>
+      <w:r>
+        <w:rPr>
+          <w:rFonts w:ascii="Consolas" w:hAnsi="Consolas"/>
+          <w:b/>
+          <w:bCs/>
+          <w:sz w:val="18"/>
+          <w:szCs w:val="18"/>
+          <w:lang w:val="en-US"/>
         </w:rPr>
         <w:t>.\hunde</w:t>
       </w:r>
@@ -753,6 +547,7 @@
           <w:bCs/>
           <w:sz w:val="18"/>
           <w:szCs w:val="18"/>
+          <w:lang w:val="en-US"/>
         </w:rPr>
         <w:t>_Aufgabe1</w:t>
       </w:r>
@@ -763,6 +558,7 @@
           <w:bCs/>
           <w:sz w:val="18"/>
           <w:szCs w:val="18"/>
+          <w:lang w:val="en-US"/>
         </w:rPr>
         <w:t>.ipynb</w:t>
       </w:r>
@@ -771,49 +567,29 @@
           <w:rFonts w:ascii="Consolas" w:hAnsi="Consolas"/>
           <w:sz w:val="18"/>
           <w:szCs w:val="18"/>
-        </w:rPr>
-        <w:br/>
-      </w:r>
-      <w:r>
-        <w:rPr>
-          <w:rFonts w:ascii="Consolas" w:hAnsi="Consolas"/>
-          <w:sz w:val="18"/>
-          <w:szCs w:val="18"/>
-        </w:rPr>
-        <w:t>.\hunde</w:t>
-      </w:r>
-      <w:r>
-        <w:rPr>
-          <w:rFonts w:ascii="Consolas" w:hAnsi="Consolas"/>
-          <w:sz w:val="18"/>
-          <w:szCs w:val="18"/>
-        </w:rPr>
-        <w:t>_Aufgabe</w:t>
-      </w:r>
-      <w:r>
-        <w:rPr>
-          <w:rFonts w:ascii="Consolas" w:hAnsi="Consolas"/>
-          <w:sz w:val="18"/>
-          <w:szCs w:val="18"/>
-        </w:rPr>
-        <w:t>2</w:t>
-      </w:r>
-      <w:r>
-        <w:rPr>
-          <w:rFonts w:ascii="Consolas" w:hAnsi="Consolas"/>
-          <w:sz w:val="18"/>
-          <w:szCs w:val="18"/>
-        </w:rPr>
-        <w:t>.ipynb</w:t>
-      </w:r>
-      <w:r>
-        <w:rPr>
-          <w:rFonts w:ascii="Consolas" w:hAnsi="Consolas"/>
-          <w:sz w:val="18"/>
-          <w:szCs w:val="18"/>
-        </w:rPr>
-        <w:br/>
-        <w:t>.\README.docx</w:t>
+          <w:lang w:val="en-US"/>
+        </w:rPr>
+        <w:br/>
+        <w:t>.\hunde_Aufgabe2.ipynb</w:t>
+      </w:r>
+      <w:r>
+        <w:rPr>
+          <w:rFonts w:ascii="Consolas" w:hAnsi="Consolas"/>
+          <w:sz w:val="18"/>
+          <w:szCs w:val="18"/>
+          <w:lang w:val="en-US"/>
+        </w:rPr>
+        <w:br/>
+        <w:t>.\README.</w:t>
+      </w:r>
+      <w:r>
+        <w:rPr>
+          <w:rFonts w:ascii="Consolas" w:hAnsi="Consolas"/>
+          <w:sz w:val="18"/>
+          <w:szCs w:val="18"/>
+          <w:lang w:val="en-US"/>
+        </w:rPr>
+        <w:t>pdf</w:t>
       </w:r>
     </w:p>
     <w:p>
@@ -821,6 +597,7 @@
         <w:rPr>
           <w:sz w:val="14"/>
           <w:szCs w:val="14"/>
+          <w:lang w:val="en-US"/>
         </w:rPr>
       </w:pPr>
     </w:p>
@@ -1932,37 +1709,22 @@
       <w:r>
         <w:t xml:space="preserve">Die Bildinformationen oder Bilder werden anschließende mit </w:t>
       </w:r>
-      <w:proofErr w:type="spellStart"/>
       <w:r>
         <w:t>numpy</w:t>
       </w:r>
-      <w:proofErr w:type="spellEnd"/>
-      <w:r>
-        <w:t xml:space="preserve"> </w:t>
-      </w:r>
-      <w:proofErr w:type="spellStart"/>
-      <w:r>
-        <w:t>ge“reshaped</w:t>
-      </w:r>
-      <w:proofErr w:type="spellEnd"/>
-      <w:r>
-        <w:t>“ und auf eine einheitliche Bildgröße skaliert.</w:t>
+      <w:r>
+        <w:t xml:space="preserve"> ge“reshaped“ und auf eine einheitliche Bildgröße skaliert.</w:t>
       </w:r>
     </w:p>
     <w:p>
       <w:r>
         <w:t xml:space="preserve">Anschließend kann mit </w:t>
       </w:r>
-      <w:proofErr w:type="spellStart"/>
       <w:r>
         <w:t>numpy</w:t>
       </w:r>
       <w:r>
-        <w:t>.mean</w:t>
-      </w:r>
-      <w:proofErr w:type="spellEnd"/>
-      <w:r>
-        <w:t xml:space="preserve"> der HUE und Saturation Wert als Feature Array entnommen werden. </w:t>
+        <w:t xml:space="preserve">.mean der HUE und Saturation Wert als Feature Array entnommen werden. </w:t>
       </w:r>
     </w:p>
     <w:p/>
@@ -1990,15 +1752,7 @@
         <w:t xml:space="preserve">Die Daten (Features) </w:t>
       </w:r>
       <w:r>
-        <w:t xml:space="preserve">werden vor der Einteilung in Train und </w:t>
-      </w:r>
-      <w:proofErr w:type="gramStart"/>
-      <w:r>
-        <w:t>Test Daten</w:t>
-      </w:r>
-      <w:proofErr w:type="gramEnd"/>
-      <w:r>
-        <w:t xml:space="preserve"> zunächst einmal zufällig sortiert. Das ist notwendig um unterschiedliche Ergebnisse zubekomme,  da wir einen geordneten Datensatz haben.</w:t>
+        <w:t>werden vor der Einteilung in Train und Test Daten zunächst einmal zufällig sortiert. Das ist notwendig um unterschiedliche Ergebnisse zubekomme,  da wir einen geordneten Datensatz haben.</w:t>
       </w:r>
     </w:p>
     <w:p>
@@ -2261,23 +2015,7 @@
         <w:t xml:space="preserve"> Train und Testdaten </w:t>
       </w:r>
       <w:r>
-        <w:t xml:space="preserve">gefüttert und mit der Support Vector </w:t>
-      </w:r>
-      <w:proofErr w:type="spellStart"/>
-      <w:r>
-        <w:t>Machine</w:t>
-      </w:r>
-      <w:proofErr w:type="spellEnd"/>
-      <w:r>
-        <w:t xml:space="preserve"> mit </w:t>
-      </w:r>
-      <w:proofErr w:type="gramStart"/>
-      <w:r>
-        <w:t>RBF Kernel</w:t>
-      </w:r>
-      <w:proofErr w:type="gramEnd"/>
-      <w:r>
-        <w:t xml:space="preserve"> kann eine Genauigkeit angegeben werden, zu wie viel Prozent die </w:t>
+        <w:t xml:space="preserve">gefüttert und mit der Support Vector Machine mit RBF Kernel kann eine Genauigkeit angegeben werden, zu wie viel Prozent die </w:t>
       </w:r>
       <w:r>
         <w:t>Testwerte</w:t>
@@ -2347,23 +2085,7 @@
           <w:sz w:val="24"/>
           <w:szCs w:val="24"/>
         </w:rPr>
-        <w:t xml:space="preserve">Zur geeigneten Darstellung wird eine </w:t>
-      </w:r>
-      <w:proofErr w:type="spellStart"/>
-      <w:r>
-        <w:rPr>
-          <w:sz w:val="24"/>
-          <w:szCs w:val="24"/>
-        </w:rPr>
-        <w:t>Confusion</w:t>
-      </w:r>
-      <w:proofErr w:type="spellEnd"/>
-      <w:r>
-        <w:rPr>
-          <w:sz w:val="24"/>
-          <w:szCs w:val="24"/>
-        </w:rPr>
-        <w:t xml:space="preserve"> Matrix erstellt. Die angibt zu wie viel Prozent ein Hundebild (y-Achse) welcher Hunderasse klassifiziert wird (x</w:t>
+        <w:t>Zur geeigneten Darstellung wird eine Confusion Matrix erstellt. Die angibt zu wie viel Prozent ein Hundebild (y-Achse) welcher Hunderasse klassifiziert wird (x</w:t>
       </w:r>
       <w:r>
         <w:rPr>
@@ -2394,7 +2116,6 @@
         </w:rPr>
         <w:t xml:space="preserve">Auch die </w:t>
       </w:r>
-      <w:proofErr w:type="spellStart"/>
       <w:r>
         <w:rPr>
           <w:sz w:val="24"/>
@@ -2402,7 +2123,6 @@
         </w:rPr>
         <w:t>Desicion</w:t>
       </w:r>
-      <w:proofErr w:type="spellEnd"/>
       <w:r>
         <w:rPr>
           <w:sz w:val="24"/>
@@ -2605,110 +2325,107 @@
           <w:highlight w:val="yellow"/>
         </w:rPr>
         <w:lastRenderedPageBreak/>
-        <w:t xml:space="preserve">Programmierabgabe </w:t>
-      </w:r>
-      <w:r>
-        <w:rPr>
-          <w:rFonts w:ascii="Consolas" w:hAnsi="Consolas"/>
-          <w:b/>
-          <w:bCs/>
+        <w:t>Programmierabgabe 2 - Gruppe 5</w:t>
+      </w:r>
+    </w:p>
+    <w:p>
+      <w:pPr>
+        <w:jc w:val="center"/>
+        <w:rPr>
+          <w:rFonts w:ascii="Consolas" w:hAnsi="Consolas"/>
           <w:sz w:val="28"/>
           <w:szCs w:val="28"/>
-          <w:highlight w:val="yellow"/>
-        </w:rPr>
-        <w:t>2</w:t>
-      </w:r>
-      <w:r>
-        <w:rPr>
-          <w:rFonts w:ascii="Consolas" w:hAnsi="Consolas"/>
-          <w:b/>
-          <w:bCs/>
+        </w:rPr>
+      </w:pPr>
+      <w:r>
+        <w:rPr>
+          <w:rFonts w:ascii="Consolas" w:hAnsi="Consolas"/>
           <w:sz w:val="28"/>
           <w:szCs w:val="28"/>
-          <w:highlight w:val="yellow"/>
-        </w:rPr>
-        <w:t xml:space="preserve"> - Gruppe 5</w:t>
-      </w:r>
-    </w:p>
-    <w:p>
-      <w:pPr>
-        <w:jc w:val="center"/>
+        </w:rPr>
+        <w:t>Klassifikation von Hunderassen mit Deep Learning</w:t>
+      </w:r>
+      <w:r>
         <w:rPr>
           <w:rFonts w:ascii="Consolas" w:hAnsi="Consolas"/>
           <w:sz w:val="28"/>
           <w:szCs w:val="28"/>
         </w:rPr>
-      </w:pPr>
-      <w:r>
-        <w:rPr>
-          <w:rFonts w:ascii="Consolas" w:hAnsi="Consolas"/>
+        <w:br/>
+      </w:r>
+    </w:p>
+    <w:p>
+      <w:pPr>
+        <w:rPr>
+          <w:rFonts w:ascii="Consolas" w:hAnsi="Consolas"/>
+          <w:sz w:val="24"/>
+          <w:szCs w:val="24"/>
+        </w:rPr>
+      </w:pPr>
+      <w:r>
+        <w:rPr>
+          <w:rFonts w:ascii="Consolas" w:hAnsi="Consolas"/>
+          <w:sz w:val="24"/>
+          <w:szCs w:val="24"/>
+        </w:rPr>
+        <w:t>von: Thomas Alpert und  Lucas Späth</w:t>
+      </w:r>
+    </w:p>
+    <w:p>
+      <w:pPr>
+        <w:rPr>
+          <w:rFonts w:ascii="Consolas" w:hAnsi="Consolas"/>
+          <w:sz w:val="24"/>
+          <w:szCs w:val="24"/>
+        </w:rPr>
+      </w:pPr>
+      <w:r>
+        <w:rPr>
+          <w:rFonts w:ascii="Consolas" w:hAnsi="Consolas"/>
+          <w:sz w:val="24"/>
+          <w:szCs w:val="24"/>
+        </w:rPr>
+        <w:t xml:space="preserve">geschätzter Arbeitsaufwand: </w:t>
+      </w:r>
+      <w:r>
+        <w:rPr>
+          <w:rFonts w:ascii="Consolas" w:hAnsi="Consolas"/>
+          <w:sz w:val="24"/>
+          <w:szCs w:val="24"/>
+        </w:rPr>
+        <w:t>10</w:t>
+      </w:r>
+      <w:r>
+        <w:rPr>
+          <w:rFonts w:ascii="Consolas" w:hAnsi="Consolas"/>
+          <w:sz w:val="24"/>
+          <w:szCs w:val="24"/>
+        </w:rPr>
+        <w:t xml:space="preserve"> Stunden (Blut, Schweiß und Tränen)</w:t>
+      </w:r>
+    </w:p>
+    <w:p>
+      <w:pPr>
+        <w:jc w:val="center"/>
+        <w:rPr>
+          <w:rFonts w:ascii="Consolas" w:hAnsi="Consolas"/>
+          <w:b/>
+          <w:bCs/>
           <w:sz w:val="28"/>
           <w:szCs w:val="28"/>
         </w:rPr>
-        <w:t>Klassifikation von Hunderassen mit Deep Learning</w:t>
-      </w:r>
-      <w:r>
-        <w:rPr>
-          <w:rFonts w:ascii="Consolas" w:hAnsi="Consolas"/>
+      </w:pPr>
+      <w:r>
+        <w:rPr>
+          <w:rFonts w:ascii="Consolas" w:hAnsi="Consolas"/>
+          <w:b/>
+          <w:bCs/>
           <w:sz w:val="28"/>
           <w:szCs w:val="28"/>
         </w:rPr>
-        <w:br/>
-      </w:r>
-    </w:p>
-    <w:p>
-      <w:pPr>
-        <w:rPr>
-          <w:rFonts w:ascii="Consolas" w:hAnsi="Consolas"/>
-          <w:sz w:val="24"/>
-          <w:szCs w:val="24"/>
-        </w:rPr>
-      </w:pPr>
-      <w:r>
-        <w:rPr>
-          <w:rFonts w:ascii="Consolas" w:hAnsi="Consolas"/>
-          <w:sz w:val="24"/>
-          <w:szCs w:val="24"/>
-        </w:rPr>
-        <w:t>von: Thomas Alpert und  Lucas Späth</w:t>
-      </w:r>
-    </w:p>
-    <w:p>
-      <w:pPr>
-        <w:rPr>
-          <w:rFonts w:ascii="Consolas" w:hAnsi="Consolas"/>
-          <w:sz w:val="24"/>
-          <w:szCs w:val="24"/>
-        </w:rPr>
-      </w:pPr>
-      <w:r>
-        <w:rPr>
-          <w:rFonts w:ascii="Consolas" w:hAnsi="Consolas"/>
-          <w:sz w:val="24"/>
-          <w:szCs w:val="24"/>
-        </w:rPr>
-        <w:t xml:space="preserve">geschätzter Arbeitsaufwand: </w:t>
-      </w:r>
-      <w:r>
-        <w:rPr>
-          <w:rFonts w:ascii="Consolas" w:hAnsi="Consolas"/>
-          <w:sz w:val="24"/>
-          <w:szCs w:val="24"/>
-        </w:rPr>
-        <w:t>10</w:t>
-      </w:r>
-      <w:r>
-        <w:rPr>
-          <w:rFonts w:ascii="Consolas" w:hAnsi="Consolas"/>
-          <w:sz w:val="24"/>
-          <w:szCs w:val="24"/>
-        </w:rPr>
-        <w:t xml:space="preserve"> Stunden (Blut, Schweiß und Tränen)</w:t>
-      </w:r>
-    </w:p>
-    <w:p>
-      <w:pPr>
-        <w:jc w:val="center"/>
+        <w:t>Ausführbares Jupiter Notebook : hunde_Aufgabe</w:t>
+      </w:r>
+      <w:r>
         <w:rPr>
           <w:rFonts w:ascii="Consolas" w:hAnsi="Consolas"/>
           <w:b/>
@@ -2716,7 +2433,8 @@
           <w:sz w:val="28"/>
           <w:szCs w:val="28"/>
         </w:rPr>
-      </w:pPr>
+        <w:t>2</w:t>
+      </w:r>
       <w:r>
         <w:rPr>
           <w:rFonts w:ascii="Consolas" w:hAnsi="Consolas"/>
@@ -2725,26 +2443,6 @@
           <w:sz w:val="28"/>
           <w:szCs w:val="28"/>
         </w:rPr>
-        <w:t>Ausführbares Jupiter Notebook : hunde_Aufgabe</w:t>
-      </w:r>
-      <w:r>
-        <w:rPr>
-          <w:rFonts w:ascii="Consolas" w:hAnsi="Consolas"/>
-          <w:b/>
-          <w:bCs/>
-          <w:sz w:val="28"/>
-          <w:szCs w:val="28"/>
-        </w:rPr>
-        <w:t>2</w:t>
-      </w:r>
-      <w:r>
-        <w:rPr>
-          <w:rFonts w:ascii="Consolas" w:hAnsi="Consolas"/>
-          <w:b/>
-          <w:bCs/>
-          <w:sz w:val="28"/>
-          <w:szCs w:val="28"/>
-        </w:rPr>
         <w:t>.ipynb</w:t>
       </w:r>
     </w:p>
@@ -2781,25 +2479,7 @@
           <w:sz w:val="18"/>
           <w:szCs w:val="18"/>
         </w:rPr>
-        <w:t>.\</w:t>
-      </w:r>
-      <w:proofErr w:type="spellStart"/>
-      <w:r>
-        <w:rPr>
-          <w:rFonts w:ascii="Consolas" w:hAnsi="Consolas"/>
-          <w:sz w:val="18"/>
-          <w:szCs w:val="18"/>
-        </w:rPr>
-        <w:t>annotation</w:t>
-      </w:r>
-      <w:proofErr w:type="spellEnd"/>
-      <w:r>
-        <w:rPr>
-          <w:rFonts w:ascii="Consolas" w:hAnsi="Consolas"/>
-          <w:sz w:val="18"/>
-          <w:szCs w:val="18"/>
-        </w:rPr>
-        <w:t>\Annotation</w:t>
+        <w:t>.\annotation\Annotation</w:t>
       </w:r>
       <w:r>
         <w:rPr>
@@ -2827,27 +2507,8 @@
           <w:szCs w:val="18"/>
         </w:rPr>
         <w:br/>
-        <w:t>.\</w:t>
-      </w:r>
-      <w:proofErr w:type="spellStart"/>
-      <w:r>
-        <w:rPr>
-          <w:rFonts w:ascii="Consolas" w:hAnsi="Consolas"/>
-          <w:sz w:val="18"/>
-          <w:szCs w:val="18"/>
-        </w:rPr>
-        <w:t>annotation</w:t>
-      </w:r>
-      <w:proofErr w:type="spellEnd"/>
-      <w:r>
-        <w:rPr>
-          <w:rFonts w:ascii="Consolas" w:hAnsi="Consolas"/>
-          <w:sz w:val="18"/>
-          <w:szCs w:val="18"/>
-        </w:rPr>
-        <w:t>\Annotation\n02095889-Sealyham_terrier\</w:t>
-      </w:r>
-      <w:proofErr w:type="spellStart"/>
+        <w:t>.\annotation\Annotation\n02095889-Sealyham_terrier\</w:t>
+      </w:r>
       <w:r>
         <w:rPr>
           <w:rFonts w:ascii="Consolas" w:hAnsi="Consolas"/>
@@ -2858,35 +2519,15 @@
         </w:rPr>
         <w:t>annotionfiles</w:t>
       </w:r>
-      <w:proofErr w:type="spellEnd"/>
-      <w:r>
-        <w:rPr>
-          <w:rFonts w:ascii="Consolas" w:hAnsi="Consolas"/>
-          <w:sz w:val="18"/>
-          <w:szCs w:val="18"/>
-        </w:rPr>
-        <w:br/>
-        <w:t>.\</w:t>
-      </w:r>
-      <w:proofErr w:type="spellStart"/>
-      <w:r>
-        <w:rPr>
-          <w:rFonts w:ascii="Consolas" w:hAnsi="Consolas"/>
-          <w:sz w:val="18"/>
-          <w:szCs w:val="18"/>
-        </w:rPr>
-        <w:t>annotation</w:t>
-      </w:r>
-      <w:proofErr w:type="spellEnd"/>
-      <w:r>
-        <w:rPr>
-          <w:rFonts w:ascii="Consolas" w:hAnsi="Consolas"/>
-          <w:sz w:val="18"/>
-          <w:szCs w:val="18"/>
-        </w:rPr>
-        <w:t>\Annotation\n02100583-vizsla\</w:t>
-      </w:r>
-      <w:proofErr w:type="spellStart"/>
+      <w:r>
+        <w:rPr>
+          <w:rFonts w:ascii="Consolas" w:hAnsi="Consolas"/>
+          <w:sz w:val="18"/>
+          <w:szCs w:val="18"/>
+        </w:rPr>
+        <w:br/>
+        <w:t>.\annotation\Annotation\n02100583-vizsla\</w:t>
+      </w:r>
       <w:r>
         <w:rPr>
           <w:rFonts w:ascii="Consolas" w:hAnsi="Consolas"/>
@@ -2897,7 +2538,6 @@
         </w:rPr>
         <w:t>annotionfiles</w:t>
       </w:r>
-      <w:proofErr w:type="spellEnd"/>
       <w:r>
         <w:rPr>
           <w:rFonts w:ascii="Consolas" w:hAnsi="Consolas"/>
@@ -2924,27 +2564,8 @@
           <w:szCs w:val="18"/>
         </w:rPr>
         <w:br/>
-        <w:t>.\</w:t>
-      </w:r>
-      <w:proofErr w:type="spellStart"/>
-      <w:r>
-        <w:rPr>
-          <w:rFonts w:ascii="Consolas" w:hAnsi="Consolas"/>
-          <w:sz w:val="18"/>
-          <w:szCs w:val="18"/>
-        </w:rPr>
-        <w:t>annotation</w:t>
-      </w:r>
-      <w:proofErr w:type="spellEnd"/>
-      <w:r>
-        <w:rPr>
-          <w:rFonts w:ascii="Consolas" w:hAnsi="Consolas"/>
-          <w:sz w:val="18"/>
-          <w:szCs w:val="18"/>
-        </w:rPr>
-        <w:t>\Annotation\n02105056-groenendael\</w:t>
-      </w:r>
-      <w:proofErr w:type="spellStart"/>
+        <w:t>.\annotation\Annotation\n02105056-groenendael\</w:t>
+      </w:r>
       <w:r>
         <w:rPr>
           <w:rFonts w:ascii="Consolas" w:hAnsi="Consolas"/>
@@ -2955,62 +2576,24 @@
         </w:rPr>
         <w:t>annotionfiles</w:t>
       </w:r>
-      <w:proofErr w:type="spellEnd"/>
-      <w:r>
-        <w:rPr>
-          <w:rFonts w:ascii="Consolas" w:hAnsi="Consolas"/>
-          <w:sz w:val="18"/>
-          <w:szCs w:val="18"/>
-        </w:rPr>
-        <w:br/>
-        <w:t>.\</w:t>
-      </w:r>
-      <w:proofErr w:type="spellStart"/>
-      <w:r>
-        <w:rPr>
-          <w:rFonts w:ascii="Consolas" w:hAnsi="Consolas"/>
-          <w:sz w:val="18"/>
-          <w:szCs w:val="18"/>
-        </w:rPr>
-        <w:t>images</w:t>
-      </w:r>
-      <w:proofErr w:type="spellEnd"/>
-      <w:r>
-        <w:rPr>
-          <w:rFonts w:ascii="Consolas" w:hAnsi="Consolas"/>
-          <w:sz w:val="18"/>
-          <w:szCs w:val="18"/>
-        </w:rPr>
-        <w:t>\Images</w:t>
-      </w:r>
-      <w:r>
-        <w:rPr>
-          <w:rFonts w:ascii="Consolas" w:hAnsi="Consolas"/>
-          <w:sz w:val="18"/>
-          <w:szCs w:val="18"/>
-        </w:rPr>
-        <w:br/>
-        <w:t>.\</w:t>
-      </w:r>
-      <w:proofErr w:type="spellStart"/>
-      <w:r>
-        <w:rPr>
-          <w:rFonts w:ascii="Consolas" w:hAnsi="Consolas"/>
-          <w:sz w:val="18"/>
-          <w:szCs w:val="18"/>
-        </w:rPr>
-        <w:t>images</w:t>
-      </w:r>
-      <w:proofErr w:type="spellEnd"/>
-      <w:r>
-        <w:rPr>
-          <w:rFonts w:ascii="Consolas" w:hAnsi="Consolas"/>
-          <w:sz w:val="18"/>
-          <w:szCs w:val="18"/>
-        </w:rPr>
-        <w:t>\Images\n02091467-Norwegian_elkhound\</w:t>
-      </w:r>
-      <w:proofErr w:type="spellStart"/>
+      <w:r>
+        <w:rPr>
+          <w:rFonts w:ascii="Consolas" w:hAnsi="Consolas"/>
+          <w:sz w:val="18"/>
+          <w:szCs w:val="18"/>
+        </w:rPr>
+        <w:br/>
+        <w:t>.\images\Images</w:t>
+      </w:r>
+      <w:r>
+        <w:rPr>
+          <w:rFonts w:ascii="Consolas" w:hAnsi="Consolas"/>
+          <w:sz w:val="18"/>
+          <w:szCs w:val="18"/>
+        </w:rPr>
+        <w:br/>
+        <w:t>.\images\Images\n02091467-Norwegian_elkhound\</w:t>
+      </w:r>
       <w:r>
         <w:rPr>
           <w:rFonts w:ascii="Consolas" w:hAnsi="Consolas"/>
@@ -3021,35 +2604,15 @@
         </w:rPr>
         <w:t>images</w:t>
       </w:r>
-      <w:proofErr w:type="spellEnd"/>
-      <w:r>
-        <w:rPr>
-          <w:rFonts w:ascii="Consolas" w:hAnsi="Consolas"/>
-          <w:sz w:val="18"/>
-          <w:szCs w:val="18"/>
-        </w:rPr>
-        <w:br/>
-        <w:t>.\</w:t>
-      </w:r>
-      <w:proofErr w:type="spellStart"/>
-      <w:r>
-        <w:rPr>
-          <w:rFonts w:ascii="Consolas" w:hAnsi="Consolas"/>
-          <w:sz w:val="18"/>
-          <w:szCs w:val="18"/>
-        </w:rPr>
-        <w:t>images</w:t>
-      </w:r>
-      <w:proofErr w:type="spellEnd"/>
-      <w:r>
-        <w:rPr>
-          <w:rFonts w:ascii="Consolas" w:hAnsi="Consolas"/>
-          <w:sz w:val="18"/>
-          <w:szCs w:val="18"/>
-        </w:rPr>
-        <w:t>\Images\n02095889-Sealyham_terrier\</w:t>
-      </w:r>
-      <w:proofErr w:type="spellStart"/>
+      <w:r>
+        <w:rPr>
+          <w:rFonts w:ascii="Consolas" w:hAnsi="Consolas"/>
+          <w:sz w:val="18"/>
+          <w:szCs w:val="18"/>
+        </w:rPr>
+        <w:br/>
+        <w:t>.\images\Images\n02095889-Sealyham_terrier\</w:t>
+      </w:r>
       <w:r>
         <w:rPr>
           <w:rFonts w:ascii="Consolas" w:hAnsi="Consolas"/>
@@ -3060,35 +2623,15 @@
         </w:rPr>
         <w:t>images</w:t>
       </w:r>
-      <w:proofErr w:type="spellEnd"/>
-      <w:r>
-        <w:rPr>
-          <w:rFonts w:ascii="Consolas" w:hAnsi="Consolas"/>
-          <w:sz w:val="18"/>
-          <w:szCs w:val="18"/>
-        </w:rPr>
-        <w:br/>
-        <w:t>.\</w:t>
-      </w:r>
-      <w:proofErr w:type="spellStart"/>
-      <w:r>
-        <w:rPr>
-          <w:rFonts w:ascii="Consolas" w:hAnsi="Consolas"/>
-          <w:sz w:val="18"/>
-          <w:szCs w:val="18"/>
-        </w:rPr>
-        <w:t>images</w:t>
-      </w:r>
-      <w:proofErr w:type="spellEnd"/>
-      <w:r>
-        <w:rPr>
-          <w:rFonts w:ascii="Consolas" w:hAnsi="Consolas"/>
-          <w:sz w:val="18"/>
-          <w:szCs w:val="18"/>
-        </w:rPr>
-        <w:t>\Images\n02100583-vizsla\</w:t>
-      </w:r>
-      <w:proofErr w:type="spellStart"/>
+      <w:r>
+        <w:rPr>
+          <w:rFonts w:ascii="Consolas" w:hAnsi="Consolas"/>
+          <w:sz w:val="18"/>
+          <w:szCs w:val="18"/>
+        </w:rPr>
+        <w:br/>
+        <w:t>.\images\Images\n02100583-vizsla\</w:t>
+      </w:r>
       <w:r>
         <w:rPr>
           <w:rFonts w:ascii="Consolas" w:hAnsi="Consolas"/>
@@ -3099,35 +2642,15 @@
         </w:rPr>
         <w:t>images</w:t>
       </w:r>
-      <w:proofErr w:type="spellEnd"/>
-      <w:r>
-        <w:rPr>
-          <w:rFonts w:ascii="Consolas" w:hAnsi="Consolas"/>
-          <w:sz w:val="18"/>
-          <w:szCs w:val="18"/>
-        </w:rPr>
-        <w:br/>
-        <w:t>.\</w:t>
-      </w:r>
-      <w:proofErr w:type="spellStart"/>
-      <w:r>
-        <w:rPr>
-          <w:rFonts w:ascii="Consolas" w:hAnsi="Consolas"/>
-          <w:sz w:val="18"/>
-          <w:szCs w:val="18"/>
-        </w:rPr>
-        <w:t>images</w:t>
-      </w:r>
-      <w:proofErr w:type="spellEnd"/>
-      <w:r>
-        <w:rPr>
-          <w:rFonts w:ascii="Consolas" w:hAnsi="Consolas"/>
-          <w:sz w:val="18"/>
-          <w:szCs w:val="18"/>
-        </w:rPr>
-        <w:t>\Images\n02102973-Irish_water_spaniel\</w:t>
-      </w:r>
-      <w:proofErr w:type="spellStart"/>
+      <w:r>
+        <w:rPr>
+          <w:rFonts w:ascii="Consolas" w:hAnsi="Consolas"/>
+          <w:sz w:val="18"/>
+          <w:szCs w:val="18"/>
+        </w:rPr>
+        <w:br/>
+        <w:t>.\images\Images\n02102973-Irish_water_spaniel\</w:t>
+      </w:r>
       <w:r>
         <w:rPr>
           <w:rFonts w:ascii="Consolas" w:hAnsi="Consolas"/>
@@ -3138,35 +2661,15 @@
         </w:rPr>
         <w:t>images</w:t>
       </w:r>
-      <w:proofErr w:type="spellEnd"/>
-      <w:r>
-        <w:rPr>
-          <w:rFonts w:ascii="Consolas" w:hAnsi="Consolas"/>
-          <w:sz w:val="18"/>
-          <w:szCs w:val="18"/>
-        </w:rPr>
-        <w:br/>
-        <w:t>.\</w:t>
-      </w:r>
-      <w:proofErr w:type="spellStart"/>
-      <w:r>
-        <w:rPr>
-          <w:rFonts w:ascii="Consolas" w:hAnsi="Consolas"/>
-          <w:sz w:val="18"/>
-          <w:szCs w:val="18"/>
-        </w:rPr>
-        <w:t>images</w:t>
-      </w:r>
-      <w:proofErr w:type="spellEnd"/>
-      <w:r>
-        <w:rPr>
-          <w:rFonts w:ascii="Consolas" w:hAnsi="Consolas"/>
-          <w:sz w:val="18"/>
-          <w:szCs w:val="18"/>
-        </w:rPr>
-        <w:t>\Images\n02105056-groenendael\</w:t>
-      </w:r>
-      <w:proofErr w:type="spellStart"/>
+      <w:r>
+        <w:rPr>
+          <w:rFonts w:ascii="Consolas" w:hAnsi="Consolas"/>
+          <w:sz w:val="18"/>
+          <w:szCs w:val="18"/>
+        </w:rPr>
+        <w:br/>
+        <w:t>.\images\Images\n02105056-groenendael\</w:t>
+      </w:r>
       <w:r>
         <w:rPr>
           <w:rFonts w:ascii="Consolas" w:hAnsi="Consolas"/>
@@ -3177,7 +2680,6 @@
         </w:rPr>
         <w:t>images</w:t>
       </w:r>
-      <w:proofErr w:type="spellEnd"/>
       <w:r>
         <w:rPr>
           <w:rFonts w:ascii="Consolas" w:hAnsi="Consolas"/>
@@ -3228,7 +2730,15 @@
           <w:szCs w:val="18"/>
         </w:rPr>
         <w:br/>
-        <w:t>.\README.docx</w:t>
+        <w:t>.\README.</w:t>
+      </w:r>
+      <w:r>
+        <w:rPr>
+          <w:rFonts w:ascii="Consolas" w:hAnsi="Consolas"/>
+          <w:sz w:val="18"/>
+          <w:szCs w:val="18"/>
+        </w:rPr>
+        <w:t>pdf</w:t>
       </w:r>
     </w:p>
     <w:p>
@@ -3266,10 +2776,19 @@
       </w:r>
       <w:r>
         <w:br/>
-        <w:t xml:space="preserve">Das bedeutet </w:t>
-      </w:r>
-      <w:r>
-        <w:t xml:space="preserve">das die ersten 5 Zellen des Jupiter-Notebooks </w:t>
+        <w:t>Das bedeutet</w:t>
+      </w:r>
+      <w:r>
+        <w:t xml:space="preserve">, </w:t>
+      </w:r>
+      <w:r>
+        <w:t>da</w:t>
+      </w:r>
+      <w:r>
+        <w:t>s</w:t>
+      </w:r>
+      <w:r>
+        <w:t xml:space="preserve">s die ersten 5 Zellen des Jupiter-Notebooks </w:t>
       </w:r>
       <w:r>
         <w:t>identisch</w:t>
@@ -3300,21 +2819,13 @@
         <w:t>s</w:t>
       </w:r>
       <w:r>
-        <w:t xml:space="preserve">enen (und bereits mit 75:25 gesplitteten ) Bilddaten werden anschließend </w:t>
+        <w:t xml:space="preserve">enen (und bereits mit 75:25 gesplitteten) Bilddaten werden anschließend </w:t>
       </w:r>
       <w:r>
         <w:t xml:space="preserve">für ein neuronales Netzwerk </w:t>
       </w:r>
       <w:r>
-        <w:t>zurecht-“</w:t>
-      </w:r>
-      <w:proofErr w:type="spellStart"/>
-      <w:r>
-        <w:t>geshapt</w:t>
-      </w:r>
-      <w:proofErr w:type="spellEnd"/>
-      <w:r>
-        <w:t>“</w:t>
+        <w:t>zurecht-“geshapt“</w:t>
       </w:r>
       <w:r>
         <w:t>. Dabei werden mehrere Transformationen durchgeführt, um die Daten in die richtige Form für das neuronale Netzwerk zu bringen</w:t>
@@ -3326,6 +2837,9 @@
         <w:br/>
       </w:r>
       <w:r>
+        <w:rPr>
+          <w:noProof/>
+        </w:rPr>
         <w:drawing>
           <wp:inline distT="0" distB="0" distL="0" distR="0" wp14:anchorId="6FD537BD" wp14:editId="33AF4423">
             <wp:extent cx="5760720" cy="1468755"/>
@@ -3373,6 +2887,7 @@
       </w:pPr>
       <w:r>
         <w:rPr>
+          <w:noProof/>
           <w:sz w:val="24"/>
           <w:szCs w:val="24"/>
         </w:rPr>
@@ -3470,71 +2985,7 @@
           <w:sz w:val="24"/>
           <w:szCs w:val="24"/>
         </w:rPr>
-        <w:t xml:space="preserve"> zeigt die Definition eines neuen neuronale Netzwerkmodells in </w:t>
-      </w:r>
-      <w:proofErr w:type="spellStart"/>
-      <w:r>
-        <w:rPr>
-          <w:sz w:val="24"/>
-          <w:szCs w:val="24"/>
-        </w:rPr>
-        <w:t>TensorFlow</w:t>
-      </w:r>
-      <w:proofErr w:type="spellEnd"/>
-      <w:r>
-        <w:rPr>
-          <w:sz w:val="24"/>
-          <w:szCs w:val="24"/>
-        </w:rPr>
-        <w:t xml:space="preserve"> mit der "</w:t>
-      </w:r>
-      <w:proofErr w:type="spellStart"/>
-      <w:r>
-        <w:rPr>
-          <w:sz w:val="24"/>
-          <w:szCs w:val="24"/>
-        </w:rPr>
-        <w:t>tf.keras.models.Sequential</w:t>
-      </w:r>
-      <w:proofErr w:type="spellEnd"/>
-      <w:r>
-        <w:rPr>
-          <w:sz w:val="24"/>
-          <w:szCs w:val="24"/>
-        </w:rPr>
-        <w:t xml:space="preserve">()" Methode. Das Modell besteht aus einer Reihe von </w:t>
-      </w:r>
-      <w:proofErr w:type="spellStart"/>
-      <w:r>
-        <w:rPr>
-          <w:sz w:val="24"/>
-          <w:szCs w:val="24"/>
-        </w:rPr>
-        <w:t>Convolutional</w:t>
-      </w:r>
-      <w:proofErr w:type="spellEnd"/>
-      <w:r>
-        <w:rPr>
-          <w:sz w:val="24"/>
-          <w:szCs w:val="24"/>
-        </w:rPr>
-        <w:t xml:space="preserve"> </w:t>
-      </w:r>
-      <w:proofErr w:type="spellStart"/>
-      <w:r>
-        <w:rPr>
-          <w:sz w:val="24"/>
-          <w:szCs w:val="24"/>
-        </w:rPr>
-        <w:t>Neural</w:t>
-      </w:r>
-      <w:proofErr w:type="spellEnd"/>
-      <w:r>
-        <w:rPr>
-          <w:sz w:val="24"/>
-          <w:szCs w:val="24"/>
-        </w:rPr>
-        <w:t xml:space="preserve"> Network (CNN) Schichten, die zur Extraktion von Merkmalen aus Bilddaten verwendet werden. Die Schichten des Modells sind:</w:t>
+        <w:t xml:space="preserve"> zeigt die Definition eines neuen neuronale Netzwerkmodells in TensorFlow mit der "tf.keras.models.Sequential()" Methode. Das Modell besteht aus einer Reihe von Convolutional Neural Network (CNN) Schichten, die zur Extraktion von Merkmalen aus Bilddaten verwendet werden. Die Schichten des Modells sind:</w:t>
       </w:r>
     </w:p>
     <w:p/>
@@ -3547,23 +2998,13 @@
         </w:numPr>
       </w:pPr>
       <w:r>
-        <w:t xml:space="preserve">Conv2D: Eine 2-dimensional </w:t>
-      </w:r>
-      <w:proofErr w:type="spellStart"/>
-      <w:r>
-        <w:t>Convolutional</w:t>
-      </w:r>
-      <w:proofErr w:type="spellEnd"/>
-      <w:r>
-        <w:t xml:space="preserve"> Layer, die 32 Filter mit Größe 3x3 und </w:t>
-      </w:r>
-      <w:proofErr w:type="spellStart"/>
-      <w:r>
-        <w:t>ReLU</w:t>
-      </w:r>
-      <w:proofErr w:type="spellEnd"/>
-      <w:r>
-        <w:t>-Aktivierungsfunktion verwendet.</w:t>
+        <w:t>Conv2D: Eine 2-dimensional Convolutional Layer, die 32</w:t>
+      </w:r>
+      <w:r>
+        <w:t xml:space="preserve">,64,und 128 </w:t>
+      </w:r>
+      <w:r>
+        <w:t xml:space="preserve"> Filter mit Größe 3x3 und ReLU-Aktivierungsfunktion verwendet.</w:t>
       </w:r>
     </w:p>
     <w:p>
@@ -3587,15 +3028,7 @@
         </w:numPr>
       </w:pPr>
       <w:r>
-        <w:t xml:space="preserve">Dropout: Eine Dropout Layer, die 30% der Eingaben zufällig ausschaltet, um </w:t>
-      </w:r>
-      <w:proofErr w:type="spellStart"/>
-      <w:r>
-        <w:t>Overfitting</w:t>
-      </w:r>
-      <w:proofErr w:type="spellEnd"/>
-      <w:r>
-        <w:t xml:space="preserve"> zu vermeiden.</w:t>
+        <w:t>Dropout: Eine Dropout Layer, die 30% der Eingaben zufällig ausschaltet, um Overfitting zu vermeiden.</w:t>
       </w:r>
     </w:p>
     <w:p>
@@ -3618,29 +3051,8 @@
           <w:numId w:val="1"/>
         </w:numPr>
       </w:pPr>
-      <w:proofErr w:type="spellStart"/>
-      <w:r>
-        <w:t>Dense</w:t>
-      </w:r>
-      <w:proofErr w:type="spellEnd"/>
-      <w:r>
-        <w:t>: Eine Fully-</w:t>
-      </w:r>
-      <w:proofErr w:type="spellStart"/>
-      <w:r>
-        <w:t>Connected</w:t>
-      </w:r>
-      <w:proofErr w:type="spellEnd"/>
-      <w:r>
-        <w:t xml:space="preserve"> Layer, die 512 Neuronen und </w:t>
-      </w:r>
-      <w:proofErr w:type="spellStart"/>
-      <w:r>
-        <w:t>ReLU</w:t>
-      </w:r>
-      <w:proofErr w:type="spellEnd"/>
-      <w:r>
-        <w:t>-Aktivierungsfunktion verwendet.</w:t>
+      <w:r>
+        <w:t>Dense: Eine Fully-Connected Layer, die 512 Neuronen und ReLU-Aktivierungsfunktion verwendet.</w:t>
       </w:r>
     </w:p>
     <w:p>
@@ -3651,43 +3063,14 @@
           <w:numId w:val="1"/>
         </w:numPr>
       </w:pPr>
-      <w:proofErr w:type="spellStart"/>
-      <w:r>
-        <w:t>Dense</w:t>
-      </w:r>
-      <w:proofErr w:type="spellEnd"/>
-      <w:r>
-        <w:t>: Eine Fully-</w:t>
-      </w:r>
-      <w:proofErr w:type="spellStart"/>
-      <w:r>
-        <w:t>Connected</w:t>
-      </w:r>
-      <w:proofErr w:type="spellEnd"/>
-      <w:r>
-        <w:t xml:space="preserve"> Output Layer, die die Anzahl der Klassen entsprechend der "</w:t>
-      </w:r>
-      <w:proofErr w:type="spellStart"/>
-      <w:r>
-        <w:t>num_classes</w:t>
-      </w:r>
-      <w:proofErr w:type="spellEnd"/>
-      <w:r>
-        <w:t xml:space="preserve">" Variable </w:t>
+      <w:r>
+        <w:t xml:space="preserve">Dense: Eine Fully-Connected Output Layer, die die Anzahl der Klassen entsprechend der "num_classes" Variable </w:t>
       </w:r>
       <w:r>
         <w:t>( Anzahl der Hunderassen = 5 )</w:t>
       </w:r>
       <w:r>
-        <w:t xml:space="preserve">verwendet und die </w:t>
-      </w:r>
-      <w:proofErr w:type="spellStart"/>
-      <w:r>
-        <w:t>Softmax</w:t>
-      </w:r>
-      <w:proofErr w:type="spellEnd"/>
-      <w:r>
-        <w:t>-Aktivierungsfunktion verwendet</w:t>
+        <w:t>verwendet und die Softmax-Aktivierungsfunktion verwendet</w:t>
       </w:r>
     </w:p>
     <w:p/>
@@ -3698,81 +3081,33 @@
       <w:r>
         <w:t xml:space="preserve"> </w:t>
       </w:r>
-      <w:proofErr w:type="spellStart"/>
-      <w:r>
-        <w:t>Ausswahl</w:t>
-      </w:r>
-      <w:proofErr w:type="spellEnd"/>
+      <w:r>
+        <w:t>Auswahl</w:t>
+      </w:r>
       <w:r>
         <w:t xml:space="preserve"> der </w:t>
       </w:r>
       <w:r>
-        <w:t xml:space="preserve">des </w:t>
-      </w:r>
-      <w:r>
-        <w:t>Optimizer</w:t>
-      </w:r>
-      <w:r>
-        <w:t xml:space="preserve"> und der </w:t>
-      </w:r>
-      <w:r>
-        <w:t>Loss-Funktion</w:t>
-      </w:r>
-      <w:r>
-        <w:t xml:space="preserve"> wurde sich für </w:t>
-      </w:r>
-      <w:proofErr w:type="spellStart"/>
-      <w:r>
-        <w:t>optimizer</w:t>
-      </w:r>
-      <w:proofErr w:type="spellEnd"/>
-      <w:r>
-        <w:t>="</w:t>
-      </w:r>
-      <w:proofErr w:type="spellStart"/>
-      <w:r>
-        <w:t>adam</w:t>
-      </w:r>
-      <w:proofErr w:type="spellEnd"/>
-      <w:r>
-        <w:t>"</w:t>
+        <w:t xml:space="preserve">des Optimizer und der Loss-Funktion wurde sich für </w:t>
+      </w:r>
+      <w:r>
+        <w:t>optimizer="adam"</w:t>
       </w:r>
       <w:r>
         <w:t xml:space="preserve"> und </w:t>
       </w:r>
-      <w:proofErr w:type="spellStart"/>
-      <w:r>
-        <w:t>loss</w:t>
-      </w:r>
-      <w:proofErr w:type="spellEnd"/>
-      <w:r>
-        <w:t>=</w:t>
-      </w:r>
-      <w:r>
-        <w:t>"</w:t>
-      </w:r>
-      <w:proofErr w:type="spellStart"/>
-      <w:r>
-        <w:t>categorical_crossentropy</w:t>
-      </w:r>
-      <w:proofErr w:type="spellEnd"/>
-      <w:r>
-        <w:t xml:space="preserve">" </w:t>
+      <w:r>
+        <w:t>loss=</w:t>
+      </w:r>
+      <w:r>
+        <w:t xml:space="preserve">"categorical_crossentropy" </w:t>
       </w:r>
       <w:r>
         <w:t xml:space="preserve">entschieden. </w:t>
       </w:r>
       <w:r>
         <w:br/>
-        <w:t xml:space="preserve">Mit dieser Kombination konnten die „besten“ </w:t>
-      </w:r>
-      <w:proofErr w:type="spellStart"/>
-      <w:r>
-        <w:t>Accuracys</w:t>
-      </w:r>
-      <w:proofErr w:type="spellEnd"/>
-      <w:r>
-        <w:t xml:space="preserve"> </w:t>
+        <w:t xml:space="preserve">Mit dieser Kombination konnten die „besten“ Accuracys </w:t>
       </w:r>
       <w:r>
         <w:t>gewonnen werden.</w:t>
@@ -3783,25 +3118,15 @@
       <w:r>
         <w:t xml:space="preserve">Obwohl der </w:t>
       </w:r>
-      <w:proofErr w:type="spellStart"/>
-      <w:r>
-        <w:t>optimizer</w:t>
-      </w:r>
-      <w:proofErr w:type="spellEnd"/>
-      <w:r>
-        <w:t xml:space="preserve"> </w:t>
-      </w:r>
-      <w:r>
-        <w:t xml:space="preserve"> </w:t>
+      <w:r>
+        <w:t xml:space="preserve">Optimizer </w:t>
       </w:r>
       <w:r>
         <w:t>„</w:t>
       </w:r>
-      <w:proofErr w:type="spellStart"/>
       <w:r>
         <w:t>sgd</w:t>
       </w:r>
-      <w:proofErr w:type="spellEnd"/>
       <w:r>
         <w:t xml:space="preserve">“ besser geeignet ist für einen kleinen Datensatz </w:t>
       </w:r>
@@ -3809,15 +3134,7 @@
         <w:t>ließ</w:t>
       </w:r>
       <w:r>
-        <w:t xml:space="preserve"> sich mit dem „</w:t>
-      </w:r>
-      <w:proofErr w:type="spellStart"/>
-      <w:r>
-        <w:t>adam</w:t>
-      </w:r>
-      <w:proofErr w:type="spellEnd"/>
-      <w:r>
-        <w:t xml:space="preserve">“ Optimizer bessere Werte </w:t>
+        <w:t xml:space="preserve"> sich mit dem „adam“ Optimizer bessere Werte </w:t>
       </w:r>
       <w:r>
         <w:t>erzielen</w:t>
@@ -3833,37 +3150,24 @@
         <w:t xml:space="preserve"> wurde auf </w:t>
       </w:r>
       <w:r>
-        <w:t>"</w:t>
-      </w:r>
-      <w:proofErr w:type="spellStart"/>
-      <w:r>
-        <w:t>categorical_crossentropy</w:t>
-      </w:r>
-      <w:proofErr w:type="spellEnd"/>
-      <w:r>
-        <w:t xml:space="preserve">" </w:t>
+        <w:t xml:space="preserve">"categorical_crossentropy" </w:t>
       </w:r>
       <w:r>
         <w:t xml:space="preserve"> gesetzt, da dieser gut</w:t>
       </w:r>
       <w:r>
-        <w:t xml:space="preserve"> die für kategoriale Klassifikationsaufgaben geeignet ist, bei denen die Labels in Form von </w:t>
-      </w:r>
-      <w:proofErr w:type="spellStart"/>
-      <w:r>
-        <w:t>One</w:t>
-      </w:r>
-      <w:proofErr w:type="spellEnd"/>
-      <w:r>
-        <w:t xml:space="preserve">-Hot-Vektoren vorliegen. </w:t>
-      </w:r>
-      <w:r>
-        <w:br/>
-      </w:r>
-      <w:r>
-        <w:br/>
-      </w:r>
-      <w:r>
+        <w:t xml:space="preserve"> die für kategoriale Klassifikationsaufgaben geeignet ist, bei denen die Labels in Form von One-Hot-Vektoren vorliegen. </w:t>
+      </w:r>
+      <w:r>
+        <w:br/>
+      </w:r>
+      <w:r>
+        <w:br/>
+      </w:r>
+      <w:r>
+        <w:rPr>
+          <w:noProof/>
+        </w:rPr>
         <w:drawing>
           <wp:inline distT="0" distB="0" distL="0" distR="0" wp14:anchorId="550197C0" wp14:editId="1C1B4AD7">
             <wp:extent cx="5760720" cy="527685"/>
@@ -3922,6 +3226,7 @@
           <w:sz w:val="24"/>
           <w:szCs w:val="24"/>
         </w:rPr>
+        <w:lastRenderedPageBreak/>
         <w:t>Trainieren mit der CNN</w:t>
       </w:r>
     </w:p>
@@ -3972,23 +3277,21 @@
           <w:sz w:val="24"/>
           <w:szCs w:val="24"/>
         </w:rPr>
-        <w:t xml:space="preserve"> (mit </w:t>
-      </w:r>
-      <w:proofErr w:type="spellStart"/>
-      <w:r>
-        <w:rPr>
-          <w:sz w:val="24"/>
-          <w:szCs w:val="24"/>
-        </w:rPr>
-        <w:t>Train_Daten</w:t>
-      </w:r>
-      <w:proofErr w:type="spellEnd"/>
-      <w:r>
-        <w:rPr>
-          <w:sz w:val="24"/>
-          <w:szCs w:val="24"/>
-        </w:rPr>
-        <w:t>)</w:t>
+        <w:t xml:space="preserve"> (mit Train</w:t>
+      </w:r>
+      <w:r>
+        <w:rPr>
+          <w:sz w:val="24"/>
+          <w:szCs w:val="24"/>
+        </w:rPr>
+        <w:t xml:space="preserve"> </w:t>
+      </w:r>
+      <w:r>
+        <w:rPr>
+          <w:sz w:val="24"/>
+          <w:szCs w:val="24"/>
+        </w:rPr>
+        <w:t>Daten)</w:t>
       </w:r>
       <w:r>
         <w:rPr>
@@ -4018,15 +3321,13 @@
         </w:rPr>
         <w:t xml:space="preserve">einer Genauigkeit von </w:t>
       </w:r>
-      <w:proofErr w:type="spellStart"/>
-      <w:r>
-        <w:rPr>
-          <w:sz w:val="24"/>
-          <w:szCs w:val="24"/>
-        </w:rPr>
-        <w:t>ca</w:t>
-      </w:r>
-      <w:proofErr w:type="spellEnd"/>
+      <w:r>
+        <w:rPr>
+          <w:sz w:val="24"/>
+          <w:szCs w:val="24"/>
+        </w:rPr>
+        <w:t>ca.</w:t>
+      </w:r>
       <w:r>
         <w:rPr>
           <w:sz w:val="24"/>
@@ -4115,6 +3416,7 @@
       </w:pPr>
       <w:r>
         <w:rPr>
+          <w:noProof/>
           <w:sz w:val="24"/>
           <w:szCs w:val="24"/>
         </w:rPr>
@@ -4163,6 +3465,7 @@
       </w:r>
       <w:r>
         <w:rPr>
+          <w:noProof/>
           <w:sz w:val="24"/>
           <w:szCs w:val="24"/>
         </w:rPr>
@@ -4286,21 +3589,12 @@
         <w:br/>
         <w:t xml:space="preserve">Auch eine </w:t>
       </w:r>
-      <w:proofErr w:type="spellStart"/>
-      <w:r>
-        <w:rPr>
-          <w:sz w:val="24"/>
-          <w:szCs w:val="24"/>
-        </w:rPr>
-        <w:t>Confusion</w:t>
-      </w:r>
-      <w:proofErr w:type="spellEnd"/>
-      <w:r>
-        <w:rPr>
-          <w:sz w:val="24"/>
-          <w:szCs w:val="24"/>
-        </w:rPr>
-        <w:t xml:space="preserve"> Matrix </w:t>
+      <w:r>
+        <w:rPr>
+          <w:sz w:val="24"/>
+          <w:szCs w:val="24"/>
+        </w:rPr>
+        <w:t xml:space="preserve">Confusion Matrix </w:t>
       </w:r>
       <w:r>
         <w:rPr>
@@ -4340,20 +3634,21 @@
       </w:pPr>
       <w:r>
         <w:rPr>
+          <w:noProof/>
           <w:sz w:val="24"/>
           <w:szCs w:val="24"/>
         </w:rPr>
         <w:drawing>
-          <wp:anchor distT="0" distB="0" distL="114300" distR="114300" simplePos="0" relativeHeight="251671552" behindDoc="0" locked="0" layoutInCell="1" allowOverlap="1" wp14:anchorId="5A4851B2" wp14:editId="798443A4">
+          <wp:anchor distT="0" distB="0" distL="114300" distR="114300" simplePos="0" relativeHeight="251671552" behindDoc="0" locked="0" layoutInCell="1" allowOverlap="1" wp14:anchorId="5A4851B2" wp14:editId="30C03FFE">
             <wp:simplePos x="0" y="0"/>
             <wp:positionH relativeFrom="column">
-              <wp:posOffset>3068574</wp:posOffset>
+              <wp:posOffset>2920838</wp:posOffset>
             </wp:positionH>
             <wp:positionV relativeFrom="paragraph">
-              <wp:posOffset>33655</wp:posOffset>
+              <wp:posOffset>38130</wp:posOffset>
             </wp:positionV>
-            <wp:extent cx="3211142" cy="2921000"/>
-            <wp:effectExtent l="0" t="0" r="8890" b="0"/>
+            <wp:extent cx="3419998" cy="3111500"/>
+            <wp:effectExtent l="0" t="0" r="9525" b="0"/>
             <wp:wrapNone/>
             <wp:docPr id="23" name="Grafik 23"/>
             <wp:cNvGraphicFramePr>
@@ -4381,7 +3676,7 @@
                   <pic:spPr>
                     <a:xfrm>
                       <a:off x="0" y="0"/>
-                      <a:ext cx="3211142" cy="2921000"/>
+                      <a:ext cx="3421669" cy="3113021"/>
                     </a:xfrm>
                     <a:prstGeom prst="rect">
                       <a:avLst/>
@@ -4401,26 +3696,27 @@
       </w:r>
       <w:r>
         <w:rPr>
+          <w:noProof/>
           <w:sz w:val="24"/>
           <w:szCs w:val="24"/>
         </w:rPr>
         <w:drawing>
-          <wp:anchor distT="0" distB="0" distL="114300" distR="114300" simplePos="0" relativeHeight="251670528" behindDoc="0" locked="0" layoutInCell="1" allowOverlap="1" wp14:anchorId="0A6E7DD3" wp14:editId="0AEC83B7">
+          <wp:anchor distT="0" distB="0" distL="114300" distR="114300" simplePos="0" relativeHeight="251670528" behindDoc="0" locked="0" layoutInCell="1" allowOverlap="1" wp14:anchorId="0A6E7DD3" wp14:editId="35A911A8">
             <wp:simplePos x="0" y="0"/>
             <wp:positionH relativeFrom="column">
-              <wp:posOffset>-470027</wp:posOffset>
+              <wp:posOffset>-467995</wp:posOffset>
             </wp:positionH>
             <wp:positionV relativeFrom="paragraph">
-              <wp:posOffset>36195</wp:posOffset>
+              <wp:posOffset>38100</wp:posOffset>
             </wp:positionV>
-            <wp:extent cx="3438144" cy="2921425"/>
+            <wp:extent cx="3662045" cy="3111500"/>
             <wp:effectExtent l="0" t="0" r="0" b="0"/>
             <wp:wrapThrough wrapText="bothSides">
               <wp:wrapPolygon edited="0">
                 <wp:start x="0" y="0"/>
-                <wp:lineTo x="0" y="21412"/>
-                <wp:lineTo x="21424" y="21412"/>
-                <wp:lineTo x="21424" y="0"/>
+                <wp:lineTo x="0" y="21424"/>
+                <wp:lineTo x="21461" y="21424"/>
+                <wp:lineTo x="21461" y="0"/>
                 <wp:lineTo x="0" y="0"/>
               </wp:wrapPolygon>
             </wp:wrapThrough>
@@ -4450,7 +3746,7 @@
                   <pic:spPr>
                     <a:xfrm>
                       <a:off x="0" y="0"/>
-                      <a:ext cx="3443643" cy="2926098"/>
+                      <a:ext cx="3662045" cy="3111500"/>
                     </a:xfrm>
                     <a:prstGeom prst="rect">
                       <a:avLst/>

</xml_diff>